<commit_message>
Finished Working On Paper.
</commit_message>
<xml_diff>
--- a/bin/Burkhardt_Project_1_CMSC_330.docx
+++ b/bin/Burkhardt_Project_1_CMSC_330.docx
@@ -63,10 +63,10 @@
     </w:p>
     <w:p>
       <w:r>
-        <w:t xml:space="preserve">This program takes the users input </w:t>
-      </w:r>
-      <w:r>
-        <w:t>in the form of a mouse click, button or text to create a graph GUI and allow the user to interact with the graph. It includes the methods to find out if it is connected, has cycles, perform a depth first search and a breadth first search of the tree the user creates.</w:t>
+        <w:t xml:space="preserve">This program </w:t>
+      </w:r>
+      <w:r>
+        <w:t>reads in a file and creates a UI of hollow and solid polygons after parsing words from the .txt file. This uses many different methods of Object-Oriented Programming as well as Lexer errors and Syntax errors.</w:t>
       </w:r>
     </w:p>
     <w:p>
@@ -84,14 +84,11 @@
         <w:jc w:val="center"/>
       </w:pPr>
       <w:r>
-        <w:rPr>
-          <w:noProof/>
-        </w:rPr>
         <w:drawing>
-          <wp:inline distT="0" distB="0" distL="0" distR="0" wp14:anchorId="456793EA" wp14:editId="35E1B8A9">
-            <wp:extent cx="5943486" cy="5585988"/>
-            <wp:effectExtent l="0" t="0" r="635" b="0"/>
-            <wp:docPr id="1330942455" name="Picture 1" descr="A screenshot of a computer program&#10;&#10;Description automatically generated"/>
+          <wp:inline distT="0" distB="0" distL="0" distR="0" wp14:anchorId="77A9C1BA" wp14:editId="44D73567">
+            <wp:extent cx="5943600" cy="5122545"/>
+            <wp:effectExtent l="0" t="0" r="0" b="1905"/>
+            <wp:docPr id="883893523" name="Picture 1" descr="A diagram of a program&#10;&#10;Description automatically generated"/>
             <wp:cNvGraphicFramePr>
               <a:graphicFrameLocks xmlns:a="http://schemas.openxmlformats.org/drawingml/2006/main" noChangeAspect="1"/>
             </wp:cNvGraphicFramePr>
@@ -99,7 +96,7 @@
               <a:graphicData uri="http://schemas.openxmlformats.org/drawingml/2006/picture">
                 <pic:pic xmlns:pic="http://schemas.openxmlformats.org/drawingml/2006/picture">
                   <pic:nvPicPr>
-                    <pic:cNvPr id="1330942455" name="Picture 1" descr="A screenshot of a computer program&#10;&#10;Description automatically generated"/>
+                    <pic:cNvPr id="883893523" name="Picture 1" descr="A diagram of a program&#10;&#10;Description automatically generated"/>
                     <pic:cNvPicPr/>
                   </pic:nvPicPr>
                   <pic:blipFill>
@@ -111,7 +108,7 @@
                   <pic:spPr>
                     <a:xfrm>
                       <a:off x="0" y="0"/>
-                      <a:ext cx="5991126" cy="5630762"/>
+                      <a:ext cx="5943600" cy="5122545"/>
                     </a:xfrm>
                     <a:prstGeom prst="rect">
                       <a:avLst/>
@@ -143,14 +140,7 @@
           <w:bCs/>
         </w:rPr>
         <w:lastRenderedPageBreak/>
-        <w:t xml:space="preserve">Assignment </w:t>
-      </w:r>
-      <w:r>
-        <w:rPr>
-          <w:b/>
-          <w:bCs/>
-        </w:rPr>
-        <w:t>4</w:t>
+        <w:t>Project 1</w:t>
       </w:r>
     </w:p>
     <w:p>
@@ -158,50 +148,51 @@
         <w:ind w:firstLine="0"/>
       </w:pPr>
       <w:r>
-        <w:tab/>
-        <w:t xml:space="preserve">For this Assignment we were given </w:t>
-      </w:r>
-      <w:r>
-        <w:t>the</w:t>
-      </w:r>
-      <w:r>
-        <w:t xml:space="preserve"> task of creating a </w:t>
-      </w:r>
-      <w:r>
-        <w:t>graph that the user could interact with in multiple ways. We were also assigned stipulations such as having 4 classes and specific methods in each class. The concept of the graph reminded me a lot of the Binary Tree methods we have been learning about in the past two weeks. However, I did enjoy how I could figure out most of my problems without recursion this time. With such a hard concept to grasp I did attempt a small amount of recursion and left it in a test folder. This week’s assignment was a great challenge and I enjoyed learning about the HashMap’s. This is truly a tool I wished we learned about much earlier in the Computer Science course.</w:t>
-      </w:r>
-      <w:r>
-        <w:br/>
-      </w:r>
-      <w:r>
-        <w:tab/>
-        <w:t xml:space="preserve">The </w:t>
-      </w:r>
-      <w:r>
         <w:rPr>
           <w:b/>
           <w:bCs/>
         </w:rPr>
-        <w:t>Vertex</w:t>
-      </w:r>
-      <w:r>
-        <w:rPr>
-          <w:b/>
-          <w:bCs/>
-        </w:rPr>
-        <w:t xml:space="preserve"> Class </w:t>
-      </w:r>
-      <w:r>
-        <w:t xml:space="preserve">is a </w:t>
-      </w:r>
-      <w:r>
-        <w:t>simple class that defines a Vertex object to include the double values for the x and y coordinates. It also gives the vertex a char as the name which we will use in the HashMap as the key.</w:t>
-      </w:r>
+        <w:tab/>
+      </w:r>
+      <w:r>
+        <w:t xml:space="preserve">For project 1 I started by looking over all sent files and tore them apart to understand </w:t>
+      </w:r>
+      <w:r>
+        <w:t xml:space="preserve">the complexity of the assignment. The lexer class was completely new and it took a good bit to understand how it was working and then reading through the text it helped me realize it was parsing the selected input as strings from the built-in enumeration Token class. This was where I started by inputting all the tokens required for the Isosceles Triangle, Regular Polygon, and Parallelogram, and Text. After all the required Tokens were </w:t>
+      </w:r>
+      <w:r>
+        <w:t>in,</w:t>
+      </w:r>
+      <w:r>
+        <w:t xml:space="preserve"> I started working with the Text </w:t>
+      </w:r>
+      <w:r>
+        <w:t>class. This started out by reading and following the provided instructions. I went by creating the string and point for the text to appear on the GUI in reference from polygon_. I used this to extend the image class like polygon_ and then used a similar draw method but with a point and a string.</w:t>
+      </w:r>
+      <w:r>
+        <w:t xml:space="preserve"> Also, the graphics constructor is called and used to form the </w:t>
+      </w:r>
+      <w:proofErr w:type="spellStart"/>
+      <w:r>
+        <w:t>colorDrawing</w:t>
+      </w:r>
+      <w:proofErr w:type="spellEnd"/>
       <w:r>
         <w:t xml:space="preserve"> </w:t>
       </w:r>
       <w:r>
-        <w:t>Lastly it includes a toString() method to state the name of the vertex that was created and its location.</w:t>
+        <w:t>and then</w:t>
+      </w:r>
+      <w:r>
+        <w:t xml:space="preserve"> attaching the string using </w:t>
+      </w:r>
+      <w:proofErr w:type="spellStart"/>
+      <w:r>
+        <w:t>graphics.drawString</w:t>
+      </w:r>
+      <w:proofErr w:type="spellEnd"/>
+      <w:r>
+        <w:t xml:space="preserve"> method.</w:t>
       </w:r>
     </w:p>
     <w:p>
@@ -210,57 +201,56 @@
       </w:pPr>
       <w:r>
         <w:tab/>
-        <w:t xml:space="preserve">The </w:t>
-      </w:r>
-      <w:r>
-        <w:rPr>
-          <w:b/>
-          <w:bCs/>
-        </w:rPr>
-        <w:t xml:space="preserve">Graph Class </w:t>
-      </w:r>
-      <w:r>
-        <w:t>was the next class and the most challenging in my opinion. In this class I defined two Hash Maps for the vertices and the edges. These would be used to store the vertices and edges the user creates.</w:t>
-      </w:r>
-      <w:r>
-        <w:t xml:space="preserve"> I then initialize a list of characters from A-Z to use as my names which I will index in the addVertex method. This method uses an index variable to place the name as a </w:t>
+      </w:r>
+      <w:r>
+        <w:t xml:space="preserve">Second, was the constructor for the parallelogram. I found this one to be the simplest because when looking at it I could logically think of what the offset was doing. It visually made sense to </w:t>
       </w:r>
       <w:proofErr w:type="gramStart"/>
       <w:r>
-        <w:t>char</w:t>
+        <w:t>me</w:t>
       </w:r>
       <w:proofErr w:type="gramEnd"/>
       <w:r>
-        <w:t xml:space="preserve"> from our list and then using the put method to add it to our hash map. The getVertex() takes in a character and runs it through a </w:t>
+        <w:t xml:space="preserve"> and I could use the methods to alter rectangles points using the offset. This is when I hit a large snag with a second point</w:t>
+      </w:r>
+      <w:r>
+        <w:t xml:space="preserve">. I could not figure out how to get the second point from the AT method. I kept getting an expected comma, then after adding COMMA to token it expected right parenthesis. After removing these from the beginning where I initialized the rest of my </w:t>
+      </w:r>
+      <w:r>
+        <w:t xml:space="preserve">variables such as offset and </w:t>
+      </w:r>
+      <w:proofErr w:type="spellStart"/>
+      <w:r>
+        <w:t>numsides</w:t>
+      </w:r>
+      <w:proofErr w:type="spellEnd"/>
+      <w:r>
+        <w:t xml:space="preserve">. I then put </w:t>
+      </w:r>
+      <w:r>
+        <w:t>it in</w:t>
+      </w:r>
+      <w:r>
+        <w:t xml:space="preserve"> the actual if statement for the parallelogram and the error went away.</w:t>
+      </w:r>
+      <w:r>
+        <w:t xml:space="preserve"> I then put in a right parent parameter and could also remove the error. This was something that confused me and I was left not fully understanding the error. With this implemented the Text was properly working. But I can also use </w:t>
       </w:r>
       <w:proofErr w:type="gramStart"/>
       <w:r>
-        <w:t>for</w:t>
+        <w:t>right</w:t>
       </w:r>
       <w:proofErr w:type="gramEnd"/>
       <w:r>
-        <w:t xml:space="preserve"> loop to find a vertex with that name and return that vertex. The addEdge() is identical to the addVertex() but instead of returning a vertex it returns an edge made of the integer index as well as the two vertices connecting the edge. The getConnectedVertices() and getConnectedEdges() use very similar for loops to return a list of connected vertices and edges. The checkCycle uses recursion with the public method calling its </w:t>
-      </w:r>
-      <w:r>
-        <w:lastRenderedPageBreak/>
-        <w:t>private method</w:t>
-      </w:r>
-      <w:r>
-        <w:t>. With</w:t>
-      </w:r>
-      <w:r>
-        <w:t xml:space="preserve"> this recursion it will check </w:t>
-      </w:r>
-      <w:r>
-        <w:t xml:space="preserve">a specific </w:t>
-      </w:r>
-      <w:proofErr w:type="gramStart"/>
-      <w:r>
-        <w:t>edges</w:t>
-      </w:r>
-      <w:proofErr w:type="gramEnd"/>
-      <w:r>
-        <w:t xml:space="preserve"> vertex to see if either vertex has an attached edged that will eventually lead back to one of its original edges. It will then call itself recursively to check every edge in the list. The is connected I found an implementation with a nested for loop to visit each vertex on the edges and only add it to the visited list if it was unique. Then after it has checked all the edges vertices it compares the size of visited list to the size of vertices returning true if they are equal. depthFirstSearch() utilizes the stack method very similar to our text but using a Vertex object instead of the int[][] in the text. The example from Dr. Liang helped me model this appropriately. The same can be said for my breadth first search using the queue. I took both examples and tailored them to model the vertices and traverse the edges with a while loop. Both searches I added the implementation from the instructions to specifically start with ‘A’ by calling the .get() key method in the hash map. Lastly in my graph page I also established the Edge class and object using the getters to get the starting and ending vertexes of my edge as well as the name getter from the vertex class to implement the name as the toString() method within. I found this not required but necessary for traversing my graph.</w:t>
+        <w:t xml:space="preserve"> </w:t>
+      </w:r>
+      <w:proofErr w:type="spellStart"/>
+      <w:r>
+        <w:t>paren</w:t>
+      </w:r>
+      <w:proofErr w:type="spellEnd"/>
+      <w:r>
+        <w:t xml:space="preserve"> token to make it work.</w:t>
       </w:r>
     </w:p>
     <w:p>
@@ -268,54 +258,32 @@
         <w:ind w:firstLine="0"/>
       </w:pPr>
       <w:r>
+        <w:lastRenderedPageBreak/>
         <w:tab/>
-        <w:t xml:space="preserve">The </w:t>
-      </w:r>
-      <w:r>
-        <w:rPr>
-          <w:b/>
-          <w:bCs/>
-        </w:rPr>
-        <w:t>P</w:t>
-      </w:r>
-      <w:r>
-        <w:rPr>
-          <w:b/>
-          <w:bCs/>
-        </w:rPr>
-        <w:t>4Pane</w:t>
-      </w:r>
-      <w:r>
-        <w:rPr>
-          <w:b/>
-          <w:bCs/>
-        </w:rPr>
-        <w:t xml:space="preserve"> Class </w:t>
-      </w:r>
-      <w:r>
-        <w:t>I found to be the most challenging. This was mainly due to me trying to tailor the methods I built into the graph class and call them here but modify them every so slightly to draw the vertices and edges. I modeled most of my FX directly from Project 2’s point pane classes. I found these to be very helpful in this assignment.</w:t>
-      </w:r>
-      <w:r>
-        <w:t xml:space="preserve"> I added all buttons, text fields, and labels as necessary and </w:t>
-      </w:r>
-      <w:proofErr w:type="gramStart"/>
-      <w:r>
-        <w:t>all of</w:t>
-      </w:r>
-      <w:proofErr w:type="gramEnd"/>
-      <w:r>
-        <w:t xml:space="preserve"> their actions to add the vertex and edge to the graph. I also added a small amount of customization so the user could not add vertices where it would be cutoff on the top or bottom of the screen. </w:t>
-      </w:r>
-      <w:proofErr w:type="gramStart"/>
-      <w:r>
-        <w:t>Also</w:t>
-      </w:r>
-      <w:proofErr w:type="gramEnd"/>
-      <w:r>
-        <w:t xml:space="preserve"> I added green output statements to the bottom display window for user validation and error messages. </w:t>
-      </w:r>
-      <w:r>
-        <w:t xml:space="preserve"> </w:t>
+        <w:t xml:space="preserve">The third class of the project was the isosceles triangle. This was </w:t>
+      </w:r>
+      <w:r>
+        <w:t xml:space="preserve">identical to the right </w:t>
+      </w:r>
+      <w:r>
+        <w:t>triangle,</w:t>
+      </w:r>
+      <w:r>
+        <w:t xml:space="preserve"> but the x and y values had to be manipulated slightly. Instead of starting in the upper left we start at the top center. Then we just modify the x values to be half the width of either direction after subtracting the height of the center point. Then these two points will have the same y value and the split x value. Other </w:t>
+      </w:r>
+      <w:r>
+        <w:t>than</w:t>
+      </w:r>
+      <w:r>
+        <w:t xml:space="preserve"> those changes it also extended the solid polygon and then it was identical in the vertices and the call </w:t>
+      </w:r>
+      <w:proofErr w:type="spellStart"/>
+      <w:r>
+        <w:t>createPolygon</w:t>
+      </w:r>
+      <w:proofErr w:type="spellEnd"/>
+      <w:r>
+        <w:t xml:space="preserve"> method.</w:t>
       </w:r>
     </w:p>
     <w:p>
@@ -323,20 +291,144 @@
         <w:ind w:firstLine="0"/>
       </w:pPr>
       <w:r>
+        <w:tab/>
+        <w:t>Lastly, I worked on the polygon class to conclude the project. This was a great challenge because the calculation was something I was not familiar with. Taking on the task I went into my geometry</w:t>
+      </w:r>
+      <w:r>
+        <w:t xml:space="preserve"> searches and found a reference from (</w:t>
+      </w:r>
+      <w:proofErr w:type="spellStart"/>
+      <w:r>
+        <w:t>Deinst</w:t>
+      </w:r>
+      <w:proofErr w:type="spellEnd"/>
+      <w:r>
+        <w:t xml:space="preserve">, 2010). While in C++ I believe the formula he used the radius to multiply </w:t>
+      </w:r>
+      <w:r>
+        <w:t xml:space="preserve"> </w:t>
+      </w:r>
+      <w:r>
+        <w:t xml:space="preserve">radius + cosign (2pi * </w:t>
+      </w:r>
+      <w:proofErr w:type="spellStart"/>
+      <w:r>
+        <w:t>i</w:t>
+      </w:r>
+      <w:proofErr w:type="spellEnd"/>
+      <w:r>
+        <w:t xml:space="preserve">/n). </w:t>
+      </w:r>
+      <w:proofErr w:type="gramStart"/>
+      <w:r>
+        <w:t>This however</w:t>
+      </w:r>
+      <w:proofErr w:type="gramEnd"/>
+      <w:r>
+        <w:t xml:space="preserve"> needed a slight modification to include </w:t>
+      </w:r>
+      <w:r>
+        <w:t xml:space="preserve">the x and y coordinate to not be centered in (0,0) this is when we would have to add this after the calculation is complete so we could have the appropriate shift take place afterwards. Using this formula, I was able to calculate the coordinates of each triangle which would give me my point to construct the polygon. This in turn led to the creation of empty lists and a </w:t>
+      </w:r>
+      <w:proofErr w:type="gramStart"/>
+      <w:r>
+        <w:t>for</w:t>
+      </w:r>
+      <w:proofErr w:type="gramEnd"/>
+      <w:r>
+        <w:t xml:space="preserve"> loop to add each point to a list. I then ran into a constructor error in </w:t>
+      </w:r>
+      <w:proofErr w:type="spellStart"/>
+      <w:r>
+        <w:t>drawpolygon</w:t>
+      </w:r>
+      <w:proofErr w:type="spellEnd"/>
+      <w:r>
+        <w:t xml:space="preserve"> because it could not take a double as an input. So, I then converted it into an integer before adding to the </w:t>
+      </w:r>
+      <w:proofErr w:type="spellStart"/>
+      <w:r>
+        <w:t>x_points</w:t>
+      </w:r>
+      <w:proofErr w:type="spellEnd"/>
+      <w:r>
+        <w:t xml:space="preserve"> list. This concluded the polygon as an extension to the solid polygon class and produced accurate results.</w:t>
+      </w:r>
+    </w:p>
+    <w:p>
+      <w:pPr>
+        <w:ind w:firstLine="0"/>
+      </w:pPr>
+      <w:r>
+        <w:tab/>
+        <w:t xml:space="preserve">In conclusion I have found this to be one of the most challenging yet most rewarding GUI applications I have worked on. It has also been in my opinion one of the only projects that I can relate to how the outside career would entail. I believe working on another person’s source code to figure out not only how </w:t>
+      </w:r>
+      <w:proofErr w:type="gramStart"/>
+      <w:r>
+        <w:t>there</w:t>
+      </w:r>
+      <w:proofErr w:type="gramEnd"/>
+      <w:r>
+        <w:t xml:space="preserve"> code is working but, to also figure out how to implement your own code inside was very close to how working in a professional environment would be. In this </w:t>
+      </w:r>
+      <w:r>
         <w:lastRenderedPageBreak/>
-        <w:tab/>
-        <w:t xml:space="preserve">In conclusion </w:t>
-      </w:r>
-      <w:r>
-        <w:t xml:space="preserve">this assignment was very challenging, but I am glad to have learned and implemented the Hash Map set. I am a python programmer and can relate to this being very similar to a dictionary in python. So, I found this to be an incredible tool to add to my library. Also, I found that the use of recursion while still challenging I did get one recursive method working which helped me build a small amount of confidence in recursion. Lastly the re-visit to JavaFX was a great addition to this project and helped me build confidence with changing font colors and implementing h stacks like I have done in swift while building applications. It has been a challenging 8 </w:t>
-      </w:r>
-      <w:proofErr w:type="gramStart"/>
-      <w:r>
-        <w:t>weeks</w:t>
-      </w:r>
-      <w:proofErr w:type="gramEnd"/>
-      <w:r>
-        <w:t xml:space="preserve"> but I am glad to have been ahead to work on these projects and progressed through the course to build confidence putting everything I have learned in this project.</w:t>
+        <w:t xml:space="preserve">project I have learned a lot about how the lexer parsing works based off the enumerate function of tokens as well as how to merge my own code into an existing project. It was both a challenge and a reward to have this project working. </w:t>
+      </w:r>
+    </w:p>
+    <w:p>
+      <w:r>
+        <w:br w:type="page"/>
+      </w:r>
+    </w:p>
+    <w:p>
+      <w:pPr>
+        <w:ind w:firstLine="0"/>
+        <w:jc w:val="center"/>
+        <w:rPr>
+          <w:b/>
+          <w:bCs/>
+        </w:rPr>
+      </w:pPr>
+      <w:r>
+        <w:rPr>
+          <w:b/>
+          <w:bCs/>
+        </w:rPr>
+        <w:lastRenderedPageBreak/>
+        <w:t>References</w:t>
+      </w:r>
+    </w:p>
+    <w:p>
+      <w:pPr>
+        <w:ind w:left="810" w:hanging="810"/>
+        <w:rPr>
+          <w:b/>
+          <w:bCs/>
+        </w:rPr>
+      </w:pPr>
+      <w:proofErr w:type="spellStart"/>
+      <w:r>
+        <w:rPr>
+          <w:b/>
+          <w:bCs/>
+        </w:rPr>
+        <w:t>D</w:t>
+      </w:r>
+      <w:r>
+        <w:rPr>
+          <w:b/>
+          <w:bCs/>
+        </w:rPr>
+        <w:t>einst</w:t>
+      </w:r>
+      <w:proofErr w:type="spellEnd"/>
+      <w:r>
+        <w:rPr>
+          <w:b/>
+          <w:bCs/>
+        </w:rPr>
+        <w:t>. (2010, August 8). Calculate coordinates of a regular polygon’s vertices. Stack Overflow. https://stackoverflow.com/questions/3436453/calculate-coordinates-of-a-regular-polygons-vertices</w:t>
       </w:r>
     </w:p>
     <w:bookmarkStart w:id="0" w:name="_Toc147956691"/>
@@ -544,7 +636,7 @@
       </w:tr>
       <w:tr>
         <w:trPr>
-          <w:trHeight w:val="2107"/>
+          <w:trHeight w:val="296"/>
         </w:trPr>
         <w:tc>
           <w:tcPr>
@@ -576,145 +668,13 @@
           </w:tcPr>
           <w:p>
             <w:pPr>
-              <w:ind w:left="720" w:hanging="720"/>
+              <w:ind w:firstLine="0"/>
               <w:rPr>
                 <w:rFonts w:cstheme="minorHAnsi"/>
                 <w:sz w:val="20"/>
                 <w:szCs w:val="20"/>
               </w:rPr>
             </w:pPr>
-            <w:r>
-              <w:rPr>
-                <w:rFonts w:cstheme="minorHAnsi"/>
-                <w:sz w:val="20"/>
-                <w:szCs w:val="20"/>
-              </w:rPr>
-              <w:t>Start Program()</w:t>
-            </w:r>
-          </w:p>
-          <w:p>
-            <w:pPr>
-              <w:ind w:left="720" w:hanging="720"/>
-              <w:rPr>
-                <w:rFonts w:cstheme="minorHAnsi"/>
-                <w:sz w:val="20"/>
-                <w:szCs w:val="20"/>
-              </w:rPr>
-            </w:pPr>
-            <w:r>
-              <w:rPr>
-                <w:rFonts w:cstheme="minorHAnsi"/>
-                <w:sz w:val="20"/>
-                <w:szCs w:val="20"/>
-              </w:rPr>
-              <w:t xml:space="preserve">Click </w:t>
-            </w:r>
-            <w:r>
-              <w:rPr>
-                <w:rFonts w:cstheme="minorHAnsi"/>
-                <w:sz w:val="20"/>
-                <w:szCs w:val="20"/>
-              </w:rPr>
-              <w:t>all buttons:</w:t>
-            </w:r>
-          </w:p>
-          <w:p>
-            <w:pPr>
-              <w:ind w:left="720" w:hanging="720"/>
-              <w:rPr>
-                <w:rFonts w:cstheme="minorHAnsi"/>
-                <w:sz w:val="20"/>
-                <w:szCs w:val="20"/>
-              </w:rPr>
-            </w:pPr>
-            <w:r>
-              <w:rPr>
-                <w:rFonts w:cstheme="minorHAnsi"/>
-                <w:sz w:val="20"/>
-                <w:szCs w:val="20"/>
-              </w:rPr>
-              <w:t>addVertex</w:t>
-            </w:r>
-          </w:p>
-          <w:p>
-            <w:pPr>
-              <w:ind w:left="720" w:hanging="720"/>
-              <w:rPr>
-                <w:rFonts w:cstheme="minorHAnsi"/>
-                <w:sz w:val="20"/>
-                <w:szCs w:val="20"/>
-              </w:rPr>
-            </w:pPr>
-            <w:proofErr w:type="spellStart"/>
-            <w:r>
-              <w:rPr>
-                <w:rFonts w:cstheme="minorHAnsi"/>
-                <w:sz w:val="20"/>
-                <w:szCs w:val="20"/>
-              </w:rPr>
-              <w:t>isConnected</w:t>
-            </w:r>
-            <w:proofErr w:type="spellEnd"/>
-          </w:p>
-          <w:p>
-            <w:pPr>
-              <w:ind w:left="720" w:hanging="720"/>
-              <w:rPr>
-                <w:rFonts w:cstheme="minorHAnsi"/>
-                <w:sz w:val="20"/>
-                <w:szCs w:val="20"/>
-              </w:rPr>
-            </w:pPr>
-            <w:proofErr w:type="spellStart"/>
-            <w:r>
-              <w:rPr>
-                <w:rFonts w:cstheme="minorHAnsi"/>
-                <w:sz w:val="20"/>
-                <w:szCs w:val="20"/>
-              </w:rPr>
-              <w:t>checkcycle</w:t>
-            </w:r>
-            <w:proofErr w:type="spellEnd"/>
-          </w:p>
-          <w:p>
-            <w:pPr>
-              <w:ind w:left="720" w:hanging="720"/>
-              <w:rPr>
-                <w:rFonts w:cstheme="minorHAnsi"/>
-                <w:sz w:val="20"/>
-                <w:szCs w:val="20"/>
-              </w:rPr>
-            </w:pPr>
-            <w:proofErr w:type="spellStart"/>
-            <w:r>
-              <w:rPr>
-                <w:rFonts w:cstheme="minorHAnsi"/>
-                <w:sz w:val="20"/>
-                <w:szCs w:val="20"/>
-              </w:rPr>
-              <w:t>dfssearch</w:t>
-            </w:r>
-            <w:proofErr w:type="spellEnd"/>
-          </w:p>
-          <w:p>
-            <w:pPr>
-              <w:ind w:left="720" w:hanging="720"/>
-              <w:rPr>
-                <w:rFonts w:cstheme="minorHAnsi"/>
-                <w:sz w:val="20"/>
-                <w:szCs w:val="20"/>
-              </w:rPr>
-            </w:pPr>
-            <w:proofErr w:type="spellStart"/>
-            <w:r>
-              <w:rPr>
-                <w:rFonts w:cstheme="minorHAnsi"/>
-                <w:sz w:val="20"/>
-                <w:szCs w:val="20"/>
-              </w:rPr>
-              <w:t>bfssearch</w:t>
-            </w:r>
-            <w:proofErr w:type="spellEnd"/>
           </w:p>
         </w:tc>
         <w:tc>
@@ -731,56 +691,6 @@
                 <w:szCs w:val="20"/>
               </w:rPr>
             </w:pPr>
-            <w:r>
-              <w:rPr>
-                <w:rFonts w:cstheme="minorHAnsi"/>
-                <w:sz w:val="20"/>
-                <w:szCs w:val="20"/>
-              </w:rPr>
-              <w:t xml:space="preserve">This will test to see if JavaFX is </w:t>
-            </w:r>
-            <w:r>
-              <w:rPr>
-                <w:rFonts w:cstheme="minorHAnsi"/>
-                <w:sz w:val="20"/>
-                <w:szCs w:val="20"/>
-              </w:rPr>
-              <w:t>established,</w:t>
-            </w:r>
-            <w:r>
-              <w:rPr>
-                <w:rFonts w:cstheme="minorHAnsi"/>
-                <w:sz w:val="20"/>
-                <w:szCs w:val="20"/>
-              </w:rPr>
-              <w:t xml:space="preserve"> and jar files are installed.</w:t>
-            </w:r>
-          </w:p>
-          <w:p>
-            <w:pPr>
-              <w:ind w:firstLine="0"/>
-              <w:rPr>
-                <w:rFonts w:cstheme="minorHAnsi"/>
-                <w:sz w:val="20"/>
-                <w:szCs w:val="20"/>
-              </w:rPr>
-            </w:pPr>
-            <w:r>
-              <w:rPr>
-                <w:rFonts w:cstheme="minorHAnsi"/>
-                <w:sz w:val="20"/>
-                <w:szCs w:val="20"/>
-              </w:rPr>
-              <w:t>Next while leaving everything blank it will test the output text field</w:t>
-            </w:r>
-            <w:r>
-              <w:rPr>
-                <w:rFonts w:cstheme="minorHAnsi"/>
-                <w:sz w:val="20"/>
-                <w:szCs w:val="20"/>
-              </w:rPr>
-              <w:t xml:space="preserve"> to show every button will display graph is empty</w:t>
-            </w:r>
           </w:p>
         </w:tc>
         <w:tc>
@@ -797,32 +707,6 @@
                 <w:szCs w:val="20"/>
               </w:rPr>
             </w:pPr>
-            <w:r>
-              <w:rPr>
-                <w:rFonts w:cstheme="minorHAnsi"/>
-                <w:sz w:val="20"/>
-                <w:szCs w:val="20"/>
-              </w:rPr>
-              <w:t>JavaFX correctly opens the application.</w:t>
-            </w:r>
-          </w:p>
-          <w:p>
-            <w:pPr>
-              <w:ind w:firstLine="0"/>
-              <w:rPr>
-                <w:rFonts w:cstheme="minorHAnsi"/>
-                <w:sz w:val="20"/>
-                <w:szCs w:val="20"/>
-              </w:rPr>
-            </w:pPr>
-            <w:r>
-              <w:rPr>
-                <w:rFonts w:cstheme="minorHAnsi"/>
-                <w:sz w:val="20"/>
-                <w:szCs w:val="20"/>
-              </w:rPr>
-              <w:t>Text Field displayed all appropriate messages</w:t>
-            </w:r>
           </w:p>
         </w:tc>
         <w:tc>
@@ -852,7 +736,7 @@
       </w:tr>
       <w:tr>
         <w:trPr>
-          <w:trHeight w:val="543"/>
+          <w:trHeight w:val="269"/>
         </w:trPr>
         <w:tc>
           <w:tcPr>
@@ -891,22 +775,6 @@
                 <w:szCs w:val="20"/>
               </w:rPr>
             </w:pPr>
-            <w:r>
-              <w:rPr>
-                <w:rFonts w:cstheme="minorHAnsi"/>
-                <w:sz w:val="20"/>
-                <w:szCs w:val="20"/>
-              </w:rPr>
-              <w:t>Click and add 5 vert</w:t>
-            </w:r>
-            <w:r>
-              <w:rPr>
-                <w:rFonts w:cstheme="minorHAnsi"/>
-                <w:sz w:val="20"/>
-                <w:szCs w:val="20"/>
-              </w:rPr>
-              <w:t>ices in a kite pattern</w:t>
-            </w:r>
           </w:p>
         </w:tc>
         <w:tc>
@@ -923,30 +791,6 @@
                 <w:szCs w:val="20"/>
               </w:rPr>
             </w:pPr>
-            <w:r>
-              <w:rPr>
-                <w:rFonts w:cstheme="minorHAnsi"/>
-                <w:sz w:val="20"/>
-                <w:szCs w:val="20"/>
-              </w:rPr>
-              <w:t>Properly accepts the left click</w:t>
-            </w:r>
-            <w:r>
-              <w:rPr>
-                <w:rFonts w:cstheme="minorHAnsi"/>
-                <w:sz w:val="20"/>
-                <w:szCs w:val="20"/>
-              </w:rPr>
-              <w:t xml:space="preserve"> </w:t>
-            </w:r>
-            <w:r>
-              <w:rPr>
-                <w:rFonts w:cstheme="minorHAnsi"/>
-                <w:sz w:val="20"/>
-                <w:szCs w:val="20"/>
-              </w:rPr>
-              <w:t>and adds vertex to the application, also displays each vertex added</w:t>
-            </w:r>
           </w:p>
         </w:tc>
         <w:tc>
@@ -963,14 +807,6 @@
                 <w:szCs w:val="20"/>
               </w:rPr>
             </w:pPr>
-            <w:r>
-              <w:rPr>
-                <w:rFonts w:cstheme="minorHAnsi"/>
-                <w:sz w:val="20"/>
-                <w:szCs w:val="20"/>
-              </w:rPr>
-              <w:t>JavaFX correctly added all 6 vertices and displayed appropriate messages</w:t>
-            </w:r>
           </w:p>
         </w:tc>
         <w:tc>
@@ -1000,7 +836,7 @@
       </w:tr>
       <w:tr>
         <w:trPr>
-          <w:trHeight w:val="359"/>
+          <w:trHeight w:val="269"/>
         </w:trPr>
         <w:tc>
           <w:tcPr>
@@ -1039,32 +875,6 @@
                 <w:szCs w:val="20"/>
               </w:rPr>
             </w:pPr>
-            <w:r>
-              <w:rPr>
-                <w:rFonts w:cstheme="minorHAnsi"/>
-                <w:sz w:val="20"/>
-                <w:szCs w:val="20"/>
-              </w:rPr>
-              <w:t>Add Edges from:</w:t>
-            </w:r>
-          </w:p>
-          <w:p>
-            <w:pPr>
-              <w:ind w:firstLine="0"/>
-              <w:rPr>
-                <w:rFonts w:cstheme="minorHAnsi"/>
-                <w:sz w:val="20"/>
-                <w:szCs w:val="20"/>
-              </w:rPr>
-            </w:pPr>
-            <w:r>
-              <w:rPr>
-                <w:rFonts w:cstheme="minorHAnsi"/>
-                <w:sz w:val="20"/>
-                <w:szCs w:val="20"/>
-              </w:rPr>
-              <w:t>A-&gt;B, A-&gt;C, B-&gt;D, C-&gt;D, D-&gt;E, E-&gt;F</w:t>
-            </w:r>
           </w:p>
         </w:tc>
         <w:tc>
@@ -1081,22 +891,6 @@
                 <w:szCs w:val="20"/>
               </w:rPr>
             </w:pPr>
-            <w:r>
-              <w:rPr>
-                <w:rFonts w:cstheme="minorHAnsi"/>
-                <w:sz w:val="20"/>
-                <w:szCs w:val="20"/>
-              </w:rPr>
-              <w:t xml:space="preserve">Will test the add edges button as well as text fields to take in the users input and add the edges as well as displaying the outcome in the message </w:t>
-            </w:r>
-            <w:r>
-              <w:rPr>
-                <w:rFonts w:cstheme="minorHAnsi"/>
-                <w:sz w:val="20"/>
-                <w:szCs w:val="20"/>
-              </w:rPr>
-              <w:t>text field</w:t>
-            </w:r>
           </w:p>
         </w:tc>
         <w:tc>
@@ -1113,14 +907,6 @@
                 <w:szCs w:val="20"/>
               </w:rPr>
             </w:pPr>
-            <w:r>
-              <w:rPr>
-                <w:rFonts w:cstheme="minorHAnsi"/>
-                <w:sz w:val="20"/>
-                <w:szCs w:val="20"/>
-              </w:rPr>
-              <w:t>Correctly added all edges and displayed appropriate messages</w:t>
-            </w:r>
           </w:p>
         </w:tc>
         <w:tc>
@@ -1150,7 +936,7 @@
       </w:tr>
       <w:tr>
         <w:trPr>
-          <w:trHeight w:val="431"/>
+          <w:trHeight w:val="260"/>
         </w:trPr>
         <w:tc>
           <w:tcPr>
@@ -1189,92 +975,6 @@
                 <w:szCs w:val="20"/>
               </w:rPr>
             </w:pPr>
-            <w:r>
-              <w:rPr>
-                <w:rFonts w:cstheme="minorHAnsi"/>
-                <w:sz w:val="20"/>
-                <w:szCs w:val="20"/>
-              </w:rPr>
-              <w:t xml:space="preserve">Click </w:t>
-            </w:r>
-            <w:proofErr w:type="spellStart"/>
-            <w:proofErr w:type="gramStart"/>
-            <w:r>
-              <w:rPr>
-                <w:rFonts w:cstheme="minorHAnsi"/>
-                <w:sz w:val="20"/>
-                <w:szCs w:val="20"/>
-              </w:rPr>
-              <w:t>isConnected</w:t>
-            </w:r>
-            <w:proofErr w:type="spellEnd"/>
-            <w:proofErr w:type="gramEnd"/>
-          </w:p>
-          <w:p>
-            <w:pPr>
-              <w:ind w:firstLine="0"/>
-              <w:rPr>
-                <w:rFonts w:cstheme="minorHAnsi"/>
-                <w:sz w:val="20"/>
-                <w:szCs w:val="20"/>
-              </w:rPr>
-            </w:pPr>
-            <w:proofErr w:type="spellStart"/>
-            <w:r>
-              <w:rPr>
-                <w:rFonts w:cstheme="minorHAnsi"/>
-                <w:sz w:val="20"/>
-                <w:szCs w:val="20"/>
-              </w:rPr>
-              <w:t>hasCycles</w:t>
-            </w:r>
-            <w:proofErr w:type="spellEnd"/>
-          </w:p>
-          <w:p>
-            <w:pPr>
-              <w:ind w:firstLine="0"/>
-              <w:rPr>
-                <w:rFonts w:cstheme="minorHAnsi"/>
-                <w:sz w:val="20"/>
-                <w:szCs w:val="20"/>
-              </w:rPr>
-            </w:pPr>
-            <w:r>
-              <w:rPr>
-                <w:rFonts w:cstheme="minorHAnsi"/>
-                <w:sz w:val="20"/>
-                <w:szCs w:val="20"/>
-              </w:rPr>
-              <w:t>depth First Search</w:t>
-            </w:r>
-          </w:p>
-          <w:p>
-            <w:pPr>
-              <w:ind w:firstLine="0"/>
-              <w:rPr>
-                <w:rFonts w:cstheme="minorHAnsi"/>
-                <w:sz w:val="20"/>
-                <w:szCs w:val="20"/>
-              </w:rPr>
-            </w:pPr>
-            <w:r>
-              <w:rPr>
-                <w:rFonts w:cstheme="minorHAnsi"/>
-                <w:sz w:val="20"/>
-                <w:szCs w:val="20"/>
-              </w:rPr>
-              <w:t>Breadth First Search</w:t>
-            </w:r>
-          </w:p>
-          <w:p>
-            <w:pPr>
-              <w:ind w:firstLine="0"/>
-              <w:rPr>
-                <w:rFonts w:cstheme="minorHAnsi"/>
-                <w:sz w:val="20"/>
-                <w:szCs w:val="20"/>
-              </w:rPr>
-            </w:pPr>
           </w:p>
         </w:tc>
         <w:tc>
@@ -1291,38 +991,6 @@
                 <w:szCs w:val="20"/>
               </w:rPr>
             </w:pPr>
-            <w:r>
-              <w:rPr>
-                <w:rFonts w:cstheme="minorHAnsi"/>
-                <w:sz w:val="20"/>
-                <w:szCs w:val="20"/>
-              </w:rPr>
-              <w:t>We will test to make sure all methods are correctly working</w:t>
-            </w:r>
-            <w:r>
-              <w:rPr>
-                <w:rFonts w:cstheme="minorHAnsi"/>
-                <w:sz w:val="20"/>
-                <w:szCs w:val="20"/>
-              </w:rPr>
-              <w:t xml:space="preserve"> </w:t>
-            </w:r>
-            <w:r>
-              <w:rPr>
-                <w:rFonts w:cstheme="minorHAnsi"/>
-                <w:sz w:val="20"/>
-                <w:szCs w:val="20"/>
-              </w:rPr>
-              <w:t xml:space="preserve">and </w:t>
-            </w:r>
-            <w:r>
-              <w:rPr>
-                <w:rFonts w:cstheme="minorHAnsi"/>
-                <w:sz w:val="20"/>
-                <w:szCs w:val="20"/>
-              </w:rPr>
-              <w:t>displaying in the message window</w:t>
-            </w:r>
           </w:p>
         </w:tc>
         <w:tc>
@@ -1339,22 +1007,6 @@
                 <w:szCs w:val="20"/>
               </w:rPr>
             </w:pPr>
-            <w:r>
-              <w:rPr>
-                <w:rFonts w:cstheme="minorHAnsi"/>
-                <w:sz w:val="20"/>
-                <w:szCs w:val="20"/>
-              </w:rPr>
-              <w:t xml:space="preserve">Correctly displayed all outputs. It was connected had cycles and performed depth first and breadth first search </w:t>
-            </w:r>
-            <w:r>
-              <w:rPr>
-                <w:rFonts w:cstheme="minorHAnsi"/>
-                <w:sz w:val="20"/>
-                <w:szCs w:val="20"/>
-              </w:rPr>
-              <w:t>while displaying this to user.</w:t>
-            </w:r>
           </w:p>
         </w:tc>
         <w:tc>
@@ -1384,7 +1036,7 @@
       </w:tr>
       <w:tr>
         <w:trPr>
-          <w:trHeight w:val="485"/>
+          <w:trHeight w:val="251"/>
         </w:trPr>
         <w:tc>
           <w:tcPr>
@@ -1423,146 +1075,6 @@
                 <w:szCs w:val="20"/>
               </w:rPr>
             </w:pPr>
-            <w:r>
-              <w:rPr>
-                <w:rFonts w:cstheme="minorHAnsi"/>
-                <w:sz w:val="20"/>
-                <w:szCs w:val="20"/>
-              </w:rPr>
-              <w:t>Perform the exact same vertex pattern but do not create an edge from C-&gt;</w:t>
-            </w:r>
-            <w:proofErr w:type="gramStart"/>
-            <w:r>
-              <w:rPr>
-                <w:rFonts w:cstheme="minorHAnsi"/>
-                <w:sz w:val="20"/>
-                <w:szCs w:val="20"/>
-              </w:rPr>
-              <w:t>D</w:t>
-            </w:r>
-            <w:proofErr w:type="gramEnd"/>
-          </w:p>
-          <w:p>
-            <w:pPr>
-              <w:ind w:firstLine="0"/>
-              <w:rPr>
-                <w:rFonts w:cstheme="minorHAnsi"/>
-                <w:sz w:val="20"/>
-                <w:szCs w:val="20"/>
-              </w:rPr>
-            </w:pPr>
-            <w:r>
-              <w:rPr>
-                <w:rFonts w:cstheme="minorHAnsi"/>
-                <w:sz w:val="20"/>
-                <w:szCs w:val="20"/>
-              </w:rPr>
-              <w:t>Or D-&gt;E.</w:t>
-            </w:r>
-          </w:p>
-          <w:p>
-            <w:pPr>
-              <w:ind w:firstLine="0"/>
-              <w:rPr>
-                <w:rFonts w:cstheme="minorHAnsi"/>
-                <w:sz w:val="20"/>
-                <w:szCs w:val="20"/>
-              </w:rPr>
-            </w:pPr>
-            <w:r>
-              <w:rPr>
-                <w:rFonts w:cstheme="minorHAnsi"/>
-                <w:sz w:val="20"/>
-                <w:szCs w:val="20"/>
-              </w:rPr>
-              <w:t xml:space="preserve">Click </w:t>
-            </w:r>
-            <w:r>
-              <w:rPr>
-                <w:rFonts w:cstheme="minorHAnsi"/>
-                <w:sz w:val="20"/>
-                <w:szCs w:val="20"/>
-              </w:rPr>
-              <w:t>the same</w:t>
-            </w:r>
-            <w:r>
-              <w:rPr>
-                <w:rFonts w:cstheme="minorHAnsi"/>
-                <w:sz w:val="20"/>
-                <w:szCs w:val="20"/>
-              </w:rPr>
-              <w:t xml:space="preserve"> buttons as </w:t>
-            </w:r>
-            <w:r>
-              <w:rPr>
-                <w:rFonts w:cstheme="minorHAnsi"/>
-                <w:sz w:val="20"/>
-                <w:szCs w:val="20"/>
-              </w:rPr>
-              <w:t>test4.</w:t>
-            </w:r>
-          </w:p>
-          <w:p>
-            <w:pPr>
-              <w:ind w:firstLine="0"/>
-              <w:rPr>
-                <w:rFonts w:cstheme="minorHAnsi"/>
-                <w:sz w:val="20"/>
-                <w:szCs w:val="20"/>
-              </w:rPr>
-            </w:pPr>
-            <w:r>
-              <w:rPr>
-                <w:rFonts w:cstheme="minorHAnsi"/>
-                <w:sz w:val="20"/>
-                <w:szCs w:val="20"/>
-              </w:rPr>
-              <w:t xml:space="preserve">Reset and only add 2 </w:t>
-            </w:r>
-            <w:r>
-              <w:rPr>
-                <w:rFonts w:cstheme="minorHAnsi"/>
-                <w:sz w:val="20"/>
-                <w:szCs w:val="20"/>
-              </w:rPr>
-              <w:t>vertices.</w:t>
-            </w:r>
-          </w:p>
-          <w:p>
-            <w:pPr>
-              <w:ind w:firstLine="0"/>
-              <w:rPr>
-                <w:rFonts w:cstheme="minorHAnsi"/>
-                <w:sz w:val="20"/>
-                <w:szCs w:val="20"/>
-              </w:rPr>
-            </w:pPr>
-            <w:r>
-              <w:rPr>
-                <w:rFonts w:cstheme="minorHAnsi"/>
-                <w:sz w:val="20"/>
-                <w:szCs w:val="20"/>
-              </w:rPr>
-              <w:t xml:space="preserve">Click the same buttons as </w:t>
-            </w:r>
-            <w:r>
-              <w:rPr>
-                <w:rFonts w:cstheme="minorHAnsi"/>
-                <w:sz w:val="20"/>
-                <w:szCs w:val="20"/>
-              </w:rPr>
-              <w:t>previous.</w:t>
-            </w:r>
-          </w:p>
-          <w:p>
-            <w:pPr>
-              <w:ind w:firstLine="0"/>
-              <w:rPr>
-                <w:rFonts w:cstheme="minorHAnsi"/>
-                <w:sz w:val="20"/>
-                <w:szCs w:val="20"/>
-              </w:rPr>
-            </w:pPr>
           </w:p>
         </w:tc>
         <w:tc>
@@ -1579,59 +1091,6 @@
                 <w:szCs w:val="20"/>
               </w:rPr>
             </w:pPr>
-            <w:r>
-              <w:rPr>
-                <w:rFonts w:cstheme="minorHAnsi"/>
-                <w:sz w:val="20"/>
-                <w:szCs w:val="20"/>
-              </w:rPr>
-              <w:t xml:space="preserve">Same test as test 4 but should have </w:t>
-            </w:r>
-            <w:proofErr w:type="gramStart"/>
-            <w:r>
-              <w:rPr>
-                <w:rFonts w:cstheme="minorHAnsi"/>
-                <w:sz w:val="20"/>
-                <w:szCs w:val="20"/>
-              </w:rPr>
-              <w:t>is</w:t>
-            </w:r>
-            <w:proofErr w:type="gramEnd"/>
-            <w:r>
-              <w:rPr>
-                <w:rFonts w:cstheme="minorHAnsi"/>
-                <w:sz w:val="20"/>
-                <w:szCs w:val="20"/>
-              </w:rPr>
-              <w:t xml:space="preserve"> connected false and has cycles true as well as only be able to return the vertices connected for </w:t>
-            </w:r>
-            <w:proofErr w:type="spellStart"/>
-            <w:r>
-              <w:rPr>
-                <w:rFonts w:cstheme="minorHAnsi"/>
-                <w:sz w:val="20"/>
-                <w:szCs w:val="20"/>
-              </w:rPr>
-              <w:t>df</w:t>
-            </w:r>
-            <w:proofErr w:type="spellEnd"/>
-            <w:r>
-              <w:rPr>
-                <w:rFonts w:cstheme="minorHAnsi"/>
-                <w:sz w:val="20"/>
-                <w:szCs w:val="20"/>
-              </w:rPr>
-              <w:t xml:space="preserve"> and bf search.</w:t>
-            </w:r>
-            <w:r>
-              <w:rPr>
-                <w:rFonts w:cstheme="minorHAnsi"/>
-                <w:sz w:val="20"/>
-                <w:szCs w:val="20"/>
-              </w:rPr>
-              <w:br/>
-              <w:t>Second part of test we should see that there are no edges in the graph. So appropriate message should be displayed.</w:t>
-            </w:r>
           </w:p>
         </w:tc>
         <w:tc>
@@ -1648,50 +1107,6 @@
                 <w:szCs w:val="20"/>
               </w:rPr>
             </w:pPr>
-            <w:r>
-              <w:rPr>
-                <w:rFonts w:cstheme="minorHAnsi"/>
-                <w:sz w:val="20"/>
-                <w:szCs w:val="20"/>
-              </w:rPr>
-              <w:t xml:space="preserve">The actual values were correctly displayed. The Boolean values were switched to false in appropriate cases and the </w:t>
-            </w:r>
-            <w:proofErr w:type="spellStart"/>
-            <w:r>
-              <w:rPr>
-                <w:rFonts w:cstheme="minorHAnsi"/>
-                <w:sz w:val="20"/>
-                <w:szCs w:val="20"/>
-              </w:rPr>
-              <w:t>dfs</w:t>
-            </w:r>
-            <w:proofErr w:type="spellEnd"/>
-            <w:r>
-              <w:rPr>
-                <w:rFonts w:cstheme="minorHAnsi"/>
-                <w:sz w:val="20"/>
-                <w:szCs w:val="20"/>
-              </w:rPr>
-              <w:t xml:space="preserve"> and </w:t>
-            </w:r>
-            <w:proofErr w:type="spellStart"/>
-            <w:r>
-              <w:rPr>
-                <w:rFonts w:cstheme="minorHAnsi"/>
-                <w:sz w:val="20"/>
-                <w:szCs w:val="20"/>
-              </w:rPr>
-              <w:t>bfs</w:t>
-            </w:r>
-            <w:proofErr w:type="spellEnd"/>
-            <w:r>
-              <w:rPr>
-                <w:rFonts w:cstheme="minorHAnsi"/>
-                <w:sz w:val="20"/>
-                <w:szCs w:val="20"/>
-              </w:rPr>
-              <w:t xml:space="preserve"> both only returned the values of the connected graph not the graph and a disconnected cycle or empty vertex.</w:t>
-            </w:r>
           </w:p>
         </w:tc>
         <w:tc>
@@ -1793,90 +1208,6 @@
           <w:bCs/>
         </w:rPr>
       </w:pPr>
-      <w:r>
-        <w:rPr>
-          <w:b/>
-          <w:bCs/>
-          <w:noProof/>
-        </w:rPr>
-        <w:drawing>
-          <wp:inline distT="0" distB="0" distL="0" distR="0" wp14:anchorId="486BD17A" wp14:editId="0DE43D60">
-            <wp:extent cx="1940894" cy="2042501"/>
-            <wp:effectExtent l="0" t="0" r="2540" b="0"/>
-            <wp:docPr id="670089123" name="Picture 1"/>
-            <wp:cNvGraphicFramePr>
-              <a:graphicFrameLocks xmlns:a="http://schemas.openxmlformats.org/drawingml/2006/main" noChangeAspect="1"/>
-            </wp:cNvGraphicFramePr>
-            <a:graphic xmlns:a="http://schemas.openxmlformats.org/drawingml/2006/main">
-              <a:graphicData uri="http://schemas.openxmlformats.org/drawingml/2006/picture">
-                <pic:pic xmlns:pic="http://schemas.openxmlformats.org/drawingml/2006/picture">
-                  <pic:nvPicPr>
-                    <pic:cNvPr id="670089123" name=""/>
-                    <pic:cNvPicPr/>
-                  </pic:nvPicPr>
-                  <pic:blipFill>
-                    <a:blip r:embed="rId10"/>
-                    <a:stretch>
-                      <a:fillRect/>
-                    </a:stretch>
-                  </pic:blipFill>
-                  <pic:spPr>
-                    <a:xfrm>
-                      <a:off x="0" y="0"/>
-                      <a:ext cx="1958785" cy="2061329"/>
-                    </a:xfrm>
-                    <a:prstGeom prst="rect">
-                      <a:avLst/>
-                    </a:prstGeom>
-                  </pic:spPr>
-                </pic:pic>
-              </a:graphicData>
-            </a:graphic>
-          </wp:inline>
-        </w:drawing>
-      </w:r>
-      <w:r>
-        <w:rPr>
-          <w:b/>
-          <w:bCs/>
-          <w:noProof/>
-        </w:rPr>
-        <w:drawing>
-          <wp:inline distT="0" distB="0" distL="0" distR="0" wp14:anchorId="52789E93" wp14:editId="67C943C3">
-            <wp:extent cx="1940686" cy="2055137"/>
-            <wp:effectExtent l="0" t="0" r="2540" b="2540"/>
-            <wp:docPr id="128126346" name="Picture 1"/>
-            <wp:cNvGraphicFramePr>
-              <a:graphicFrameLocks xmlns:a="http://schemas.openxmlformats.org/drawingml/2006/main" noChangeAspect="1"/>
-            </wp:cNvGraphicFramePr>
-            <a:graphic xmlns:a="http://schemas.openxmlformats.org/drawingml/2006/main">
-              <a:graphicData uri="http://schemas.openxmlformats.org/drawingml/2006/picture">
-                <pic:pic xmlns:pic="http://schemas.openxmlformats.org/drawingml/2006/picture">
-                  <pic:nvPicPr>
-                    <pic:cNvPr id="128126346" name=""/>
-                    <pic:cNvPicPr/>
-                  </pic:nvPicPr>
-                  <pic:blipFill>
-                    <a:blip r:embed="rId11"/>
-                    <a:stretch>
-                      <a:fillRect/>
-                    </a:stretch>
-                  </pic:blipFill>
-                  <pic:spPr>
-                    <a:xfrm>
-                      <a:off x="0" y="0"/>
-                      <a:ext cx="1958836" cy="2074358"/>
-                    </a:xfrm>
-                    <a:prstGeom prst="rect">
-                      <a:avLst/>
-                    </a:prstGeom>
-                  </pic:spPr>
-                </pic:pic>
-              </a:graphicData>
-            </a:graphic>
-          </wp:inline>
-        </w:drawing>
-      </w:r>
     </w:p>
     <w:p>
       <w:pPr>
@@ -1891,85 +1222,15 @@
         <w:rPr>
           <w:b/>
           <w:bCs/>
-          <w:noProof/>
         </w:rPr>
-        <w:drawing>
-          <wp:inline distT="0" distB="0" distL="0" distR="0" wp14:anchorId="4839BDBF" wp14:editId="587E88C8">
-            <wp:extent cx="1899120" cy="2009293"/>
-            <wp:effectExtent l="0" t="0" r="6350" b="0"/>
-            <wp:docPr id="2101712023" name="Picture 1"/>
-            <wp:cNvGraphicFramePr>
-              <a:graphicFrameLocks xmlns:a="http://schemas.openxmlformats.org/drawingml/2006/main" noChangeAspect="1"/>
-            </wp:cNvGraphicFramePr>
-            <a:graphic xmlns:a="http://schemas.openxmlformats.org/drawingml/2006/main">
-              <a:graphicData uri="http://schemas.openxmlformats.org/drawingml/2006/picture">
-                <pic:pic xmlns:pic="http://schemas.openxmlformats.org/drawingml/2006/picture">
-                  <pic:nvPicPr>
-                    <pic:cNvPr id="2101712023" name=""/>
-                    <pic:cNvPicPr/>
-                  </pic:nvPicPr>
-                  <pic:blipFill>
-                    <a:blip r:embed="rId12"/>
-                    <a:stretch>
-                      <a:fillRect/>
-                    </a:stretch>
-                  </pic:blipFill>
-                  <pic:spPr>
-                    <a:xfrm>
-                      <a:off x="0" y="0"/>
-                      <a:ext cx="1915325" cy="2026438"/>
-                    </a:xfrm>
-                    <a:prstGeom prst="rect">
-                      <a:avLst/>
-                    </a:prstGeom>
-                  </pic:spPr>
-                </pic:pic>
-              </a:graphicData>
-            </a:graphic>
-          </wp:inline>
-        </w:drawing>
+        <w:t xml:space="preserve">Test Case </w:t>
       </w:r>
       <w:r>
         <w:rPr>
           <w:b/>
           <w:bCs/>
-          <w:noProof/>
         </w:rPr>
-        <w:drawing>
-          <wp:inline distT="0" distB="0" distL="0" distR="0" wp14:anchorId="030566A9" wp14:editId="110484DF">
-            <wp:extent cx="1913191" cy="2015596"/>
-            <wp:effectExtent l="0" t="0" r="0" b="3810"/>
-            <wp:docPr id="269635867" name="Picture 1"/>
-            <wp:cNvGraphicFramePr>
-              <a:graphicFrameLocks xmlns:a="http://schemas.openxmlformats.org/drawingml/2006/main" noChangeAspect="1"/>
-            </wp:cNvGraphicFramePr>
-            <a:graphic xmlns:a="http://schemas.openxmlformats.org/drawingml/2006/main">
-              <a:graphicData uri="http://schemas.openxmlformats.org/drawingml/2006/picture">
-                <pic:pic xmlns:pic="http://schemas.openxmlformats.org/drawingml/2006/picture">
-                  <pic:nvPicPr>
-                    <pic:cNvPr id="269635867" name=""/>
-                    <pic:cNvPicPr/>
-                  </pic:nvPicPr>
-                  <pic:blipFill>
-                    <a:blip r:embed="rId13"/>
-                    <a:stretch>
-                      <a:fillRect/>
-                    </a:stretch>
-                  </pic:blipFill>
-                  <pic:spPr>
-                    <a:xfrm>
-                      <a:off x="0" y="0"/>
-                      <a:ext cx="1934862" cy="2038427"/>
-                    </a:xfrm>
-                    <a:prstGeom prst="rect">
-                      <a:avLst/>
-                    </a:prstGeom>
-                  </pic:spPr>
-                </pic:pic>
-              </a:graphicData>
-            </a:graphic>
-          </wp:inline>
-        </w:drawing>
+        <w:t>2</w:t>
       </w:r>
     </w:p>
     <w:p>
@@ -1981,63 +1242,6 @@
           <w:bCs/>
         </w:rPr>
       </w:pPr>
-      <w:r>
-        <w:rPr>
-          <w:b/>
-          <w:bCs/>
-          <w:noProof/>
-        </w:rPr>
-        <w:drawing>
-          <wp:inline distT="0" distB="0" distL="0" distR="0" wp14:anchorId="1042AFFC" wp14:editId="4ED173F8">
-            <wp:extent cx="2002189" cy="2128823"/>
-            <wp:effectExtent l="0" t="0" r="0" b="5080"/>
-            <wp:docPr id="2027040322" name="Picture 1"/>
-            <wp:cNvGraphicFramePr>
-              <a:graphicFrameLocks xmlns:a="http://schemas.openxmlformats.org/drawingml/2006/main" noChangeAspect="1"/>
-            </wp:cNvGraphicFramePr>
-            <a:graphic xmlns:a="http://schemas.openxmlformats.org/drawingml/2006/main">
-              <a:graphicData uri="http://schemas.openxmlformats.org/drawingml/2006/picture">
-                <pic:pic xmlns:pic="http://schemas.openxmlformats.org/drawingml/2006/picture">
-                  <pic:nvPicPr>
-                    <pic:cNvPr id="2027040322" name=""/>
-                    <pic:cNvPicPr/>
-                  </pic:nvPicPr>
-                  <pic:blipFill>
-                    <a:blip r:embed="rId14"/>
-                    <a:stretch>
-                      <a:fillRect/>
-                    </a:stretch>
-                  </pic:blipFill>
-                  <pic:spPr>
-                    <a:xfrm>
-                      <a:off x="0" y="0"/>
-                      <a:ext cx="2020390" cy="2148175"/>
-                    </a:xfrm>
-                    <a:prstGeom prst="rect">
-                      <a:avLst/>
-                    </a:prstGeom>
-                  </pic:spPr>
-                </pic:pic>
-              </a:graphicData>
-            </a:graphic>
-          </wp:inline>
-        </w:drawing>
-      </w:r>
-    </w:p>
-    <w:p>
-      <w:pPr>
-        <w:rPr>
-          <w:b/>
-          <w:bCs/>
-        </w:rPr>
-      </w:pPr>
-      <w:r>
-        <w:rPr>
-          <w:b/>
-          <w:bCs/>
-        </w:rPr>
-        <w:br w:type="page"/>
-      </w:r>
     </w:p>
     <w:p>
       <w:pPr>
@@ -2053,15 +1257,7 @@
           <w:b/>
           <w:bCs/>
         </w:rPr>
-        <w:lastRenderedPageBreak/>
-        <w:t xml:space="preserve">Test Case </w:t>
-      </w:r>
-      <w:r>
-        <w:rPr>
-          <w:b/>
-          <w:bCs/>
-        </w:rPr>
-        <w:t>2</w:t>
+        <w:t>Test Case 3</w:t>
       </w:r>
     </w:p>
     <w:p>
@@ -2073,72 +1269,6 @@
           <w:bCs/>
         </w:rPr>
       </w:pPr>
-      <w:r>
-        <w:rPr>
-          <w:b/>
-          <w:bCs/>
-          <w:noProof/>
-        </w:rPr>
-        <w:drawing>
-          <wp:inline distT="0" distB="0" distL="0" distR="0" wp14:anchorId="77D8A1E4" wp14:editId="30966663">
-            <wp:extent cx="5943600" cy="6311900"/>
-            <wp:effectExtent l="0" t="0" r="0" b="0"/>
-            <wp:docPr id="1717555799" name="Picture 1" descr="A screenshot of a computer&#10;&#10;Description automatically generated"/>
-            <wp:cNvGraphicFramePr>
-              <a:graphicFrameLocks xmlns:a="http://schemas.openxmlformats.org/drawingml/2006/main" noChangeAspect="1"/>
-            </wp:cNvGraphicFramePr>
-            <a:graphic xmlns:a="http://schemas.openxmlformats.org/drawingml/2006/main">
-              <a:graphicData uri="http://schemas.openxmlformats.org/drawingml/2006/picture">
-                <pic:pic xmlns:pic="http://schemas.openxmlformats.org/drawingml/2006/picture">
-                  <pic:nvPicPr>
-                    <pic:cNvPr id="1717555799" name="Picture 1" descr="A screenshot of a computer&#10;&#10;Description automatically generated"/>
-                    <pic:cNvPicPr/>
-                  </pic:nvPicPr>
-                  <pic:blipFill>
-                    <a:blip r:embed="rId15"/>
-                    <a:stretch>
-                      <a:fillRect/>
-                    </a:stretch>
-                  </pic:blipFill>
-                  <pic:spPr>
-                    <a:xfrm>
-                      <a:off x="0" y="0"/>
-                      <a:ext cx="5943600" cy="6311900"/>
-                    </a:xfrm>
-                    <a:prstGeom prst="rect">
-                      <a:avLst/>
-                    </a:prstGeom>
-                  </pic:spPr>
-                </pic:pic>
-              </a:graphicData>
-            </a:graphic>
-          </wp:inline>
-        </w:drawing>
-      </w:r>
-    </w:p>
-    <w:p>
-      <w:pPr>
-        <w:ind w:firstLine="0"/>
-        <w:rPr>
-          <w:b/>
-          <w:bCs/>
-        </w:rPr>
-      </w:pPr>
-    </w:p>
-    <w:p>
-      <w:pPr>
-        <w:rPr>
-          <w:b/>
-          <w:bCs/>
-        </w:rPr>
-      </w:pPr>
-      <w:r>
-        <w:rPr>
-          <w:b/>
-          <w:bCs/>
-        </w:rPr>
-        <w:br w:type="page"/>
-      </w:r>
     </w:p>
     <w:p>
       <w:pPr>
@@ -2154,8 +1284,7 @@
           <w:b/>
           <w:bCs/>
         </w:rPr>
-        <w:lastRenderedPageBreak/>
-        <w:t>Test Case 3</w:t>
+        <w:t>Test Case 4</w:t>
       </w:r>
     </w:p>
     <w:p>
@@ -2167,63 +1296,6 @@
           <w:bCs/>
         </w:rPr>
       </w:pPr>
-      <w:r>
-        <w:rPr>
-          <w:b/>
-          <w:bCs/>
-          <w:noProof/>
-        </w:rPr>
-        <w:drawing>
-          <wp:inline distT="0" distB="0" distL="0" distR="0" wp14:anchorId="0A8FCD12" wp14:editId="081C6B4F">
-            <wp:extent cx="5943600" cy="6325870"/>
-            <wp:effectExtent l="0" t="0" r="0" b="0"/>
-            <wp:docPr id="1598804237" name="Picture 1" descr="A screenshot of a computer&#10;&#10;Description automatically generated"/>
-            <wp:cNvGraphicFramePr>
-              <a:graphicFrameLocks xmlns:a="http://schemas.openxmlformats.org/drawingml/2006/main" noChangeAspect="1"/>
-            </wp:cNvGraphicFramePr>
-            <a:graphic xmlns:a="http://schemas.openxmlformats.org/drawingml/2006/main">
-              <a:graphicData uri="http://schemas.openxmlformats.org/drawingml/2006/picture">
-                <pic:pic xmlns:pic="http://schemas.openxmlformats.org/drawingml/2006/picture">
-                  <pic:nvPicPr>
-                    <pic:cNvPr id="1598804237" name="Picture 1" descr="A screenshot of a computer&#10;&#10;Description automatically generated"/>
-                    <pic:cNvPicPr/>
-                  </pic:nvPicPr>
-                  <pic:blipFill>
-                    <a:blip r:embed="rId16"/>
-                    <a:stretch>
-                      <a:fillRect/>
-                    </a:stretch>
-                  </pic:blipFill>
-                  <pic:spPr>
-                    <a:xfrm>
-                      <a:off x="0" y="0"/>
-                      <a:ext cx="5943600" cy="6325870"/>
-                    </a:xfrm>
-                    <a:prstGeom prst="rect">
-                      <a:avLst/>
-                    </a:prstGeom>
-                  </pic:spPr>
-                </pic:pic>
-              </a:graphicData>
-            </a:graphic>
-          </wp:inline>
-        </w:drawing>
-      </w:r>
-    </w:p>
-    <w:p>
-      <w:pPr>
-        <w:rPr>
-          <w:b/>
-          <w:bCs/>
-        </w:rPr>
-      </w:pPr>
-      <w:r>
-        <w:rPr>
-          <w:b/>
-          <w:bCs/>
-        </w:rPr>
-        <w:br w:type="page"/>
-      </w:r>
     </w:p>
     <w:p>
       <w:pPr>
@@ -2239,228 +1311,6 @@
           <w:b/>
           <w:bCs/>
         </w:rPr>
-        <w:lastRenderedPageBreak/>
-        <w:t>Test Case 4</w:t>
-      </w:r>
-    </w:p>
-    <w:p>
-      <w:pPr>
-        <w:ind w:firstLine="0"/>
-        <w:jc w:val="center"/>
-        <w:rPr>
-          <w:b/>
-          <w:bCs/>
-        </w:rPr>
-      </w:pPr>
-      <w:r>
-        <w:rPr>
-          <w:b/>
-          <w:bCs/>
-          <w:noProof/>
-        </w:rPr>
-        <w:drawing>
-          <wp:inline distT="0" distB="0" distL="0" distR="0" wp14:anchorId="5AD7497D" wp14:editId="131DC1DF">
-            <wp:extent cx="2357906" cy="2519887"/>
-            <wp:effectExtent l="0" t="0" r="4445" b="0"/>
-            <wp:docPr id="188469214" name="Picture 1" descr="A screenshot of a computer&#10;&#10;Description automatically generated"/>
-            <wp:cNvGraphicFramePr>
-              <a:graphicFrameLocks xmlns:a="http://schemas.openxmlformats.org/drawingml/2006/main" noChangeAspect="1"/>
-            </wp:cNvGraphicFramePr>
-            <a:graphic xmlns:a="http://schemas.openxmlformats.org/drawingml/2006/main">
-              <a:graphicData uri="http://schemas.openxmlformats.org/drawingml/2006/picture">
-                <pic:pic xmlns:pic="http://schemas.openxmlformats.org/drawingml/2006/picture">
-                  <pic:nvPicPr>
-                    <pic:cNvPr id="188469214" name="Picture 1" descr="A screenshot of a computer&#10;&#10;Description automatically generated"/>
-                    <pic:cNvPicPr/>
-                  </pic:nvPicPr>
-                  <pic:blipFill>
-                    <a:blip r:embed="rId17"/>
-                    <a:stretch>
-                      <a:fillRect/>
-                    </a:stretch>
-                  </pic:blipFill>
-                  <pic:spPr>
-                    <a:xfrm>
-                      <a:off x="0" y="0"/>
-                      <a:ext cx="2383725" cy="2547479"/>
-                    </a:xfrm>
-                    <a:prstGeom prst="rect">
-                      <a:avLst/>
-                    </a:prstGeom>
-                  </pic:spPr>
-                </pic:pic>
-              </a:graphicData>
-            </a:graphic>
-          </wp:inline>
-        </w:drawing>
-      </w:r>
-      <w:r>
-        <w:rPr>
-          <w:b/>
-          <w:bCs/>
-          <w:noProof/>
-        </w:rPr>
-        <w:drawing>
-          <wp:inline distT="0" distB="0" distL="0" distR="0" wp14:anchorId="3B35264C" wp14:editId="5404F969">
-            <wp:extent cx="2366685" cy="2515868"/>
-            <wp:effectExtent l="0" t="0" r="0" b="0"/>
-            <wp:docPr id="407792963" name="Picture 1" descr="A screenshot of a computer&#10;&#10;Description automatically generated"/>
-            <wp:cNvGraphicFramePr>
-              <a:graphicFrameLocks xmlns:a="http://schemas.openxmlformats.org/drawingml/2006/main" noChangeAspect="1"/>
-            </wp:cNvGraphicFramePr>
-            <a:graphic xmlns:a="http://schemas.openxmlformats.org/drawingml/2006/main">
-              <a:graphicData uri="http://schemas.openxmlformats.org/drawingml/2006/picture">
-                <pic:pic xmlns:pic="http://schemas.openxmlformats.org/drawingml/2006/picture">
-                  <pic:nvPicPr>
-                    <pic:cNvPr id="407792963" name="Picture 1" descr="A screenshot of a computer&#10;&#10;Description automatically generated"/>
-                    <pic:cNvPicPr/>
-                  </pic:nvPicPr>
-                  <pic:blipFill>
-                    <a:blip r:embed="rId18"/>
-                    <a:stretch>
-                      <a:fillRect/>
-                    </a:stretch>
-                  </pic:blipFill>
-                  <pic:spPr>
-                    <a:xfrm>
-                      <a:off x="0" y="0"/>
-                      <a:ext cx="2386967" cy="2537428"/>
-                    </a:xfrm>
-                    <a:prstGeom prst="rect">
-                      <a:avLst/>
-                    </a:prstGeom>
-                  </pic:spPr>
-                </pic:pic>
-              </a:graphicData>
-            </a:graphic>
-          </wp:inline>
-        </w:drawing>
-      </w:r>
-    </w:p>
-    <w:p>
-      <w:pPr>
-        <w:ind w:firstLine="0"/>
-        <w:jc w:val="center"/>
-        <w:rPr>
-          <w:b/>
-          <w:bCs/>
-        </w:rPr>
-      </w:pPr>
-      <w:r>
-        <w:rPr>
-          <w:b/>
-          <w:bCs/>
-          <w:noProof/>
-        </w:rPr>
-        <w:drawing>
-          <wp:inline distT="0" distB="0" distL="0" distR="0" wp14:anchorId="7CD02D9D" wp14:editId="2DE4A14C">
-            <wp:extent cx="2357881" cy="2471492"/>
-            <wp:effectExtent l="0" t="0" r="4445" b="5080"/>
-            <wp:docPr id="946374017" name="Picture 1" descr="A screenshot of a computer&#10;&#10;Description automatically generated"/>
-            <wp:cNvGraphicFramePr>
-              <a:graphicFrameLocks xmlns:a="http://schemas.openxmlformats.org/drawingml/2006/main" noChangeAspect="1"/>
-            </wp:cNvGraphicFramePr>
-            <a:graphic xmlns:a="http://schemas.openxmlformats.org/drawingml/2006/main">
-              <a:graphicData uri="http://schemas.openxmlformats.org/drawingml/2006/picture">
-                <pic:pic xmlns:pic="http://schemas.openxmlformats.org/drawingml/2006/picture">
-                  <pic:nvPicPr>
-                    <pic:cNvPr id="946374017" name="Picture 1" descr="A screenshot of a computer&#10;&#10;Description automatically generated"/>
-                    <pic:cNvPicPr/>
-                  </pic:nvPicPr>
-                  <pic:blipFill>
-                    <a:blip r:embed="rId19"/>
-                    <a:stretch>
-                      <a:fillRect/>
-                    </a:stretch>
-                  </pic:blipFill>
-                  <pic:spPr>
-                    <a:xfrm>
-                      <a:off x="0" y="0"/>
-                      <a:ext cx="2366878" cy="2480923"/>
-                    </a:xfrm>
-                    <a:prstGeom prst="rect">
-                      <a:avLst/>
-                    </a:prstGeom>
-                  </pic:spPr>
-                </pic:pic>
-              </a:graphicData>
-            </a:graphic>
-          </wp:inline>
-        </w:drawing>
-      </w:r>
-      <w:r>
-        <w:rPr>
-          <w:b/>
-          <w:bCs/>
-          <w:noProof/>
-        </w:rPr>
-        <w:drawing>
-          <wp:inline distT="0" distB="0" distL="0" distR="0" wp14:anchorId="129260A7" wp14:editId="0B88DD70">
-            <wp:extent cx="2343133" cy="2462542"/>
-            <wp:effectExtent l="0" t="0" r="635" b="0"/>
-            <wp:docPr id="1214224722" name="Picture 1" descr="A screenshot of a computer&#10;&#10;Description automatically generated"/>
-            <wp:cNvGraphicFramePr>
-              <a:graphicFrameLocks xmlns:a="http://schemas.openxmlformats.org/drawingml/2006/main" noChangeAspect="1"/>
-            </wp:cNvGraphicFramePr>
-            <a:graphic xmlns:a="http://schemas.openxmlformats.org/drawingml/2006/main">
-              <a:graphicData uri="http://schemas.openxmlformats.org/drawingml/2006/picture">
-                <pic:pic xmlns:pic="http://schemas.openxmlformats.org/drawingml/2006/picture">
-                  <pic:nvPicPr>
-                    <pic:cNvPr id="1214224722" name="Picture 1" descr="A screenshot of a computer&#10;&#10;Description automatically generated"/>
-                    <pic:cNvPicPr/>
-                  </pic:nvPicPr>
-                  <pic:blipFill>
-                    <a:blip r:embed="rId20"/>
-                    <a:stretch>
-                      <a:fillRect/>
-                    </a:stretch>
-                  </pic:blipFill>
-                  <pic:spPr>
-                    <a:xfrm>
-                      <a:off x="0" y="0"/>
-                      <a:ext cx="2366460" cy="2487058"/>
-                    </a:xfrm>
-                    <a:prstGeom prst="rect">
-                      <a:avLst/>
-                    </a:prstGeom>
-                  </pic:spPr>
-                </pic:pic>
-              </a:graphicData>
-            </a:graphic>
-          </wp:inline>
-        </w:drawing>
-      </w:r>
-    </w:p>
-    <w:p>
-      <w:pPr>
-        <w:rPr>
-          <w:b/>
-          <w:bCs/>
-        </w:rPr>
-      </w:pPr>
-      <w:r>
-        <w:rPr>
-          <w:b/>
-          <w:bCs/>
-        </w:rPr>
-        <w:br w:type="page"/>
-      </w:r>
-    </w:p>
-    <w:p>
-      <w:pPr>
-        <w:ind w:firstLine="0"/>
-        <w:jc w:val="center"/>
-        <w:rPr>
-          <w:b/>
-          <w:bCs/>
-        </w:rPr>
-      </w:pPr>
-      <w:r>
-        <w:rPr>
-          <w:b/>
-          <w:bCs/>
-        </w:rPr>
-        <w:lastRenderedPageBreak/>
         <w:t>Test Case 5</w:t>
       </w:r>
     </w:p>
@@ -2474,394 +1324,14 @@
           <w:noProof/>
         </w:rPr>
       </w:pPr>
-      <w:r>
-        <w:rPr>
-          <w:b/>
-          <w:bCs/>
-          <w:noProof/>
-        </w:rPr>
-        <w:drawing>
-          <wp:inline distT="0" distB="0" distL="0" distR="0" wp14:anchorId="25F8BA08" wp14:editId="7E1C6BE1">
-            <wp:extent cx="2262146" cy="2398696"/>
-            <wp:effectExtent l="0" t="0" r="5080" b="1905"/>
-            <wp:docPr id="48990912" name="Picture 1" descr="A screenshot of a computer&#10;&#10;Description automatically generated"/>
-            <wp:cNvGraphicFramePr>
-              <a:graphicFrameLocks xmlns:a="http://schemas.openxmlformats.org/drawingml/2006/main" noChangeAspect="1"/>
-            </wp:cNvGraphicFramePr>
-            <a:graphic xmlns:a="http://schemas.openxmlformats.org/drawingml/2006/main">
-              <a:graphicData uri="http://schemas.openxmlformats.org/drawingml/2006/picture">
-                <pic:pic xmlns:pic="http://schemas.openxmlformats.org/drawingml/2006/picture">
-                  <pic:nvPicPr>
-                    <pic:cNvPr id="48990912" name="Picture 1" descr="A screenshot of a computer&#10;&#10;Description automatically generated"/>
-                    <pic:cNvPicPr/>
-                  </pic:nvPicPr>
-                  <pic:blipFill>
-                    <a:blip r:embed="rId21"/>
-                    <a:stretch>
-                      <a:fillRect/>
-                    </a:stretch>
-                  </pic:blipFill>
-                  <pic:spPr>
-                    <a:xfrm>
-                      <a:off x="0" y="0"/>
-                      <a:ext cx="2271120" cy="2408211"/>
-                    </a:xfrm>
-                    <a:prstGeom prst="rect">
-                      <a:avLst/>
-                    </a:prstGeom>
-                  </pic:spPr>
-                </pic:pic>
-              </a:graphicData>
-            </a:graphic>
-          </wp:inline>
-        </w:drawing>
-      </w:r>
-      <w:r>
-        <w:rPr>
-          <w:b/>
-          <w:bCs/>
-          <w:noProof/>
-        </w:rPr>
-        <w:drawing>
-          <wp:inline distT="0" distB="0" distL="0" distR="0" wp14:anchorId="3C357719" wp14:editId="01ED5EBE">
-            <wp:extent cx="2246385" cy="2385344"/>
-            <wp:effectExtent l="0" t="0" r="1905" b="0"/>
-            <wp:docPr id="2034401627" name="Picture 1" descr="A screenshot of a computer&#10;&#10;Description automatically generated"/>
-            <wp:cNvGraphicFramePr>
-              <a:graphicFrameLocks xmlns:a="http://schemas.openxmlformats.org/drawingml/2006/main" noChangeAspect="1"/>
-            </wp:cNvGraphicFramePr>
-            <a:graphic xmlns:a="http://schemas.openxmlformats.org/drawingml/2006/main">
-              <a:graphicData uri="http://schemas.openxmlformats.org/drawingml/2006/picture">
-                <pic:pic xmlns:pic="http://schemas.openxmlformats.org/drawingml/2006/picture">
-                  <pic:nvPicPr>
-                    <pic:cNvPr id="2034401627" name="Picture 1" descr="A screenshot of a computer&#10;&#10;Description automatically generated"/>
-                    <pic:cNvPicPr/>
-                  </pic:nvPicPr>
-                  <pic:blipFill>
-                    <a:blip r:embed="rId22"/>
-                    <a:stretch>
-                      <a:fillRect/>
-                    </a:stretch>
-                  </pic:blipFill>
-                  <pic:spPr>
-                    <a:xfrm>
-                      <a:off x="0" y="0"/>
-                      <a:ext cx="2269633" cy="2410030"/>
-                    </a:xfrm>
-                    <a:prstGeom prst="rect">
-                      <a:avLst/>
-                    </a:prstGeom>
-                  </pic:spPr>
-                </pic:pic>
-              </a:graphicData>
-            </a:graphic>
-          </wp:inline>
-        </w:drawing>
-      </w:r>
-    </w:p>
-    <w:p>
-      <w:pPr>
-        <w:ind w:firstLine="0"/>
-        <w:jc w:val="center"/>
-        <w:rPr>
-          <w:b/>
-          <w:bCs/>
-          <w:noProof/>
-        </w:rPr>
-      </w:pPr>
-      <w:r>
-        <w:rPr>
-          <w:b/>
-          <w:bCs/>
-          <w:noProof/>
-        </w:rPr>
-        <w:drawing>
-          <wp:inline distT="0" distB="0" distL="0" distR="0" wp14:anchorId="3EB0EC17" wp14:editId="5E40C805">
-            <wp:extent cx="2349288" cy="2507162"/>
-            <wp:effectExtent l="0" t="0" r="0" b="7620"/>
-            <wp:docPr id="970542666" name="Picture 1" descr="A screenshot of a computer&#10;&#10;Description automatically generated"/>
-            <wp:cNvGraphicFramePr>
-              <a:graphicFrameLocks xmlns:a="http://schemas.openxmlformats.org/drawingml/2006/main" noChangeAspect="1"/>
-            </wp:cNvGraphicFramePr>
-            <a:graphic xmlns:a="http://schemas.openxmlformats.org/drawingml/2006/main">
-              <a:graphicData uri="http://schemas.openxmlformats.org/drawingml/2006/picture">
-                <pic:pic xmlns:pic="http://schemas.openxmlformats.org/drawingml/2006/picture">
-                  <pic:nvPicPr>
-                    <pic:cNvPr id="970542666" name="Picture 1" descr="A screenshot of a computer&#10;&#10;Description automatically generated"/>
-                    <pic:cNvPicPr/>
-                  </pic:nvPicPr>
-                  <pic:blipFill>
-                    <a:blip r:embed="rId23"/>
-                    <a:stretch>
-                      <a:fillRect/>
-                    </a:stretch>
-                  </pic:blipFill>
-                  <pic:spPr>
-                    <a:xfrm>
-                      <a:off x="0" y="0"/>
-                      <a:ext cx="2368211" cy="2527357"/>
-                    </a:xfrm>
-                    <a:prstGeom prst="rect">
-                      <a:avLst/>
-                    </a:prstGeom>
-                  </pic:spPr>
-                </pic:pic>
-              </a:graphicData>
-            </a:graphic>
-          </wp:inline>
-        </w:drawing>
-      </w:r>
-      <w:r>
-        <w:rPr>
-          <w:b/>
-          <w:bCs/>
-          <w:noProof/>
-        </w:rPr>
-        <w:drawing>
-          <wp:inline distT="0" distB="0" distL="0" distR="0" wp14:anchorId="5F9C0EB7" wp14:editId="2FF7FBF6">
-            <wp:extent cx="2373464" cy="2503802"/>
-            <wp:effectExtent l="0" t="0" r="8255" b="0"/>
-            <wp:docPr id="670700311" name="Picture 1" descr="A screenshot of a computer&#10;&#10;Description automatically generated"/>
-            <wp:cNvGraphicFramePr>
-              <a:graphicFrameLocks xmlns:a="http://schemas.openxmlformats.org/drawingml/2006/main" noChangeAspect="1"/>
-            </wp:cNvGraphicFramePr>
-            <a:graphic xmlns:a="http://schemas.openxmlformats.org/drawingml/2006/main">
-              <a:graphicData uri="http://schemas.openxmlformats.org/drawingml/2006/picture">
-                <pic:pic xmlns:pic="http://schemas.openxmlformats.org/drawingml/2006/picture">
-                  <pic:nvPicPr>
-                    <pic:cNvPr id="670700311" name="Picture 1" descr="A screenshot of a computer&#10;&#10;Description automatically generated"/>
-                    <pic:cNvPicPr/>
-                  </pic:nvPicPr>
-                  <pic:blipFill>
-                    <a:blip r:embed="rId24"/>
-                    <a:stretch>
-                      <a:fillRect/>
-                    </a:stretch>
-                  </pic:blipFill>
-                  <pic:spPr>
-                    <a:xfrm>
-                      <a:off x="0" y="0"/>
-                      <a:ext cx="2381575" cy="2512358"/>
-                    </a:xfrm>
-                    <a:prstGeom prst="rect">
-                      <a:avLst/>
-                    </a:prstGeom>
-                  </pic:spPr>
-                </pic:pic>
-              </a:graphicData>
-            </a:graphic>
-          </wp:inline>
-        </w:drawing>
-      </w:r>
-    </w:p>
-    <w:p>
-      <w:pPr>
-        <w:ind w:firstLine="0"/>
-        <w:jc w:val="center"/>
-        <w:rPr>
-          <w:b/>
-          <w:bCs/>
-          <w:noProof/>
-        </w:rPr>
-      </w:pPr>
-      <w:r>
-        <w:rPr>
-          <w:b/>
-          <w:bCs/>
-          <w:noProof/>
-        </w:rPr>
-        <w:drawing>
-          <wp:inline distT="0" distB="0" distL="0" distR="0" wp14:anchorId="5F0C2F45" wp14:editId="42C35028">
-            <wp:extent cx="2180830" cy="2304084"/>
-            <wp:effectExtent l="0" t="0" r="0" b="1270"/>
-            <wp:docPr id="1137717547" name="Picture 1" descr="A screenshot of a computer&#10;&#10;Description automatically generated"/>
-            <wp:cNvGraphicFramePr>
-              <a:graphicFrameLocks xmlns:a="http://schemas.openxmlformats.org/drawingml/2006/main" noChangeAspect="1"/>
-            </wp:cNvGraphicFramePr>
-            <a:graphic xmlns:a="http://schemas.openxmlformats.org/drawingml/2006/main">
-              <a:graphicData uri="http://schemas.openxmlformats.org/drawingml/2006/picture">
-                <pic:pic xmlns:pic="http://schemas.openxmlformats.org/drawingml/2006/picture">
-                  <pic:nvPicPr>
-                    <pic:cNvPr id="1137717547" name="Picture 1" descr="A screenshot of a computer&#10;&#10;Description automatically generated"/>
-                    <pic:cNvPicPr/>
-                  </pic:nvPicPr>
-                  <pic:blipFill>
-                    <a:blip r:embed="rId25"/>
-                    <a:stretch>
-                      <a:fillRect/>
-                    </a:stretch>
-                  </pic:blipFill>
-                  <pic:spPr>
-                    <a:xfrm>
-                      <a:off x="0" y="0"/>
-                      <a:ext cx="2192953" cy="2316892"/>
-                    </a:xfrm>
-                    <a:prstGeom prst="rect">
-                      <a:avLst/>
-                    </a:prstGeom>
-                  </pic:spPr>
-                </pic:pic>
-              </a:graphicData>
-            </a:graphic>
-          </wp:inline>
-        </w:drawing>
-      </w:r>
-      <w:r>
-        <w:rPr>
-          <w:b/>
-          <w:bCs/>
-          <w:noProof/>
-        </w:rPr>
-        <w:drawing>
-          <wp:inline distT="0" distB="0" distL="0" distR="0" wp14:anchorId="1696CB30" wp14:editId="6E7377CD">
-            <wp:extent cx="2178658" cy="2316918"/>
-            <wp:effectExtent l="0" t="0" r="0" b="7620"/>
-            <wp:docPr id="113714077" name="Picture 1" descr="A screenshot of a computer&#10;&#10;Description automatically generated"/>
-            <wp:cNvGraphicFramePr>
-              <a:graphicFrameLocks xmlns:a="http://schemas.openxmlformats.org/drawingml/2006/main" noChangeAspect="1"/>
-            </wp:cNvGraphicFramePr>
-            <a:graphic xmlns:a="http://schemas.openxmlformats.org/drawingml/2006/main">
-              <a:graphicData uri="http://schemas.openxmlformats.org/drawingml/2006/picture">
-                <pic:pic xmlns:pic="http://schemas.openxmlformats.org/drawingml/2006/picture">
-                  <pic:nvPicPr>
-                    <pic:cNvPr id="113714077" name="Picture 1" descr="A screenshot of a computer&#10;&#10;Description automatically generated"/>
-                    <pic:cNvPicPr/>
-                  </pic:nvPicPr>
-                  <pic:blipFill>
-                    <a:blip r:embed="rId26"/>
-                    <a:stretch>
-                      <a:fillRect/>
-                    </a:stretch>
-                  </pic:blipFill>
-                  <pic:spPr>
-                    <a:xfrm>
-                      <a:off x="0" y="0"/>
-                      <a:ext cx="2189201" cy="2328130"/>
-                    </a:xfrm>
-                    <a:prstGeom prst="rect">
-                      <a:avLst/>
-                    </a:prstGeom>
-                  </pic:spPr>
-                </pic:pic>
-              </a:graphicData>
-            </a:graphic>
-          </wp:inline>
-        </w:drawing>
-      </w:r>
-    </w:p>
-    <w:p>
-      <w:pPr>
-        <w:ind w:firstLine="0"/>
-        <w:jc w:val="center"/>
-        <w:rPr>
-          <w:b/>
-          <w:bCs/>
-          <w:noProof/>
-        </w:rPr>
-      </w:pPr>
-      <w:r>
-        <w:rPr>
-          <w:b/>
-          <w:bCs/>
-          <w:noProof/>
-        </w:rPr>
-        <w:lastRenderedPageBreak/>
-        <w:drawing>
-          <wp:inline distT="0" distB="0" distL="0" distR="0" wp14:anchorId="36ECC79D" wp14:editId="7509CBE6">
-            <wp:extent cx="2254195" cy="2341617"/>
-            <wp:effectExtent l="0" t="0" r="0" b="1905"/>
-            <wp:docPr id="1823641895" name="Picture 1" descr="A screenshot of a computer&#10;&#10;Description automatically generated"/>
-            <wp:cNvGraphicFramePr>
-              <a:graphicFrameLocks xmlns:a="http://schemas.openxmlformats.org/drawingml/2006/main" noChangeAspect="1"/>
-            </wp:cNvGraphicFramePr>
-            <a:graphic xmlns:a="http://schemas.openxmlformats.org/drawingml/2006/main">
-              <a:graphicData uri="http://schemas.openxmlformats.org/drawingml/2006/picture">
-                <pic:pic xmlns:pic="http://schemas.openxmlformats.org/drawingml/2006/picture">
-                  <pic:nvPicPr>
-                    <pic:cNvPr id="1823641895" name="Picture 1" descr="A screenshot of a computer&#10;&#10;Description automatically generated"/>
-                    <pic:cNvPicPr/>
-                  </pic:nvPicPr>
-                  <pic:blipFill>
-                    <a:blip r:embed="rId27"/>
-                    <a:stretch>
-                      <a:fillRect/>
-                    </a:stretch>
-                  </pic:blipFill>
-                  <pic:spPr>
-                    <a:xfrm>
-                      <a:off x="0" y="0"/>
-                      <a:ext cx="2262094" cy="2349822"/>
-                    </a:xfrm>
-                    <a:prstGeom prst="rect">
-                      <a:avLst/>
-                    </a:prstGeom>
-                  </pic:spPr>
-                </pic:pic>
-              </a:graphicData>
-            </a:graphic>
-          </wp:inline>
-        </w:drawing>
-      </w:r>
-      <w:r>
-        <w:rPr>
-          <w:b/>
-          <w:bCs/>
-          <w:noProof/>
-        </w:rPr>
-        <w:drawing>
-          <wp:inline distT="0" distB="0" distL="0" distR="0" wp14:anchorId="25645F22" wp14:editId="077DEEE4">
-            <wp:extent cx="2214438" cy="2326816"/>
-            <wp:effectExtent l="0" t="0" r="0" b="0"/>
-            <wp:docPr id="1971068207" name="Picture 1" descr="A screenshot of a computer&#10;&#10;Description automatically generated"/>
-            <wp:cNvGraphicFramePr>
-              <a:graphicFrameLocks xmlns:a="http://schemas.openxmlformats.org/drawingml/2006/main" noChangeAspect="1"/>
-            </wp:cNvGraphicFramePr>
-            <a:graphic xmlns:a="http://schemas.openxmlformats.org/drawingml/2006/main">
-              <a:graphicData uri="http://schemas.openxmlformats.org/drawingml/2006/picture">
-                <pic:pic xmlns:pic="http://schemas.openxmlformats.org/drawingml/2006/picture">
-                  <pic:nvPicPr>
-                    <pic:cNvPr id="1971068207" name="Picture 1" descr="A screenshot of a computer&#10;&#10;Description automatically generated"/>
-                    <pic:cNvPicPr/>
-                  </pic:nvPicPr>
-                  <pic:blipFill>
-                    <a:blip r:embed="rId28"/>
-                    <a:stretch>
-                      <a:fillRect/>
-                    </a:stretch>
-                  </pic:blipFill>
-                  <pic:spPr>
-                    <a:xfrm>
-                      <a:off x="0" y="0"/>
-                      <a:ext cx="2231354" cy="2344591"/>
-                    </a:xfrm>
-                    <a:prstGeom prst="rect">
-                      <a:avLst/>
-                    </a:prstGeom>
-                  </pic:spPr>
-                </pic:pic>
-              </a:graphicData>
-            </a:graphic>
-          </wp:inline>
-        </w:drawing>
-      </w:r>
-    </w:p>
-    <w:p>
-      <w:pPr>
-        <w:ind w:firstLine="0"/>
-        <w:rPr>
-          <w:b/>
-          <w:bCs/>
-          <w:noProof/>
-        </w:rPr>
-      </w:pPr>
     </w:p>
     <w:sectPr>
-      <w:headerReference w:type="even" r:id="rId29"/>
-      <w:headerReference w:type="default" r:id="rId30"/>
-      <w:footerReference w:type="even" r:id="rId31"/>
-      <w:footerReference w:type="default" r:id="rId32"/>
-      <w:headerReference w:type="first" r:id="rId33"/>
-      <w:footerReference w:type="first" r:id="rId34"/>
+      <w:headerReference w:type="even" r:id="rId10"/>
+      <w:headerReference w:type="default" r:id="rId11"/>
+      <w:footerReference w:type="even" r:id="rId12"/>
+      <w:footerReference w:type="default" r:id="rId13"/>
+      <w:headerReference w:type="first" r:id="rId14"/>
+      <w:footerReference w:type="first" r:id="rId15"/>
       <w:footnotePr>
         <w:pos w:val="beneathText"/>
       </w:footnotePr>
@@ -5823,6 +4293,18 @@
       <w:u w:val="single"/>
     </w:rPr>
   </w:style>
+  <w:style w:type="character" w:styleId="UnresolvedMention">
+    <w:name w:val="Unresolved Mention"/>
+    <w:basedOn w:val="DefaultParagraphFont"/>
+    <w:uiPriority w:val="99"/>
+    <w:semiHidden/>
+    <w:unhideWhenUsed/>
+    <w:rsid w:val="00F76581"/>
+    <w:rPr>
+      <w:color w:val="605E5C"/>
+      <w:shd w:val="clear" w:color="auto" w:fill="E1DFDD"/>
+    </w:rPr>
+  </w:style>
 </w:styles>
 </file>
 
@@ -6019,7 +4501,7 @@
     <w:rsid w:val="0021192C"/>
     <w:rsid w:val="0022386C"/>
     <w:rsid w:val="002A6696"/>
-    <w:rsid w:val="00424C46"/>
+    <w:rsid w:val="00447657"/>
     <w:rsid w:val="00485910"/>
     <w:rsid w:val="0053085B"/>
     <w:rsid w:val="00693B9B"/>

</xml_diff>

<commit_message>
Working Project 1 As Per Dr. Elizes Guidelines
</commit_message>
<xml_diff>
--- a/bin/Burkhardt_Project_1_CMSC_330.docx
+++ b/bin/Burkhardt_Project_1_CMSC_330.docx
@@ -1,6 +1,6 @@
 
 <file path=word/document.xml><?xml version="1.0" encoding="utf-8"?>
-<w:document xmlns:wpc="http://schemas.microsoft.com/office/word/2010/wordprocessingCanvas" xmlns:cx="http://schemas.microsoft.com/office/drawing/2014/chartex" xmlns:cx1="http://schemas.microsoft.com/office/drawing/2015/9/8/chartex" xmlns:cx2="http://schemas.microsoft.com/office/drawing/2015/10/21/chartex" xmlns:cx3="http://schemas.microsoft.com/office/drawing/2016/5/9/chartex" xmlns:cx4="http://schemas.microsoft.com/office/drawing/2016/5/10/chartex" xmlns:cx5="http://schemas.microsoft.com/office/drawing/2016/5/11/chartex" xmlns:cx6="http://schemas.microsoft.com/office/drawing/2016/5/12/chartex" xmlns:cx7="http://schemas.microsoft.com/office/drawing/2016/5/13/chartex" xmlns:cx8="http://schemas.microsoft.com/office/drawing/2016/5/14/chartex" xmlns:mc="http://schemas.openxmlformats.org/markup-compatibility/2006" xmlns:aink="http://schemas.microsoft.com/office/drawing/2016/ink" xmlns:am3d="http://schemas.microsoft.com/office/drawing/2017/model3d" xmlns:o="urn:schemas-microsoft-com:office:office" xmlns:oel="http://schemas.microsoft.com/office/2019/extlst" xmlns:r="http://schemas.openxmlformats.org/officeDocument/2006/relationships" xmlns:m="http://schemas.openxmlformats.org/officeDocument/2006/math" xmlns:v="urn:schemas-microsoft-com:vml" xmlns:wp14="http://schemas.microsoft.com/office/word/2010/wordprocessingDrawing" xmlns:wp="http://schemas.openxmlformats.org/drawingml/2006/wordprocessingDrawing" xmlns:w10="urn:schemas-microsoft-com:office:word" xmlns:w="http://schemas.openxmlformats.org/wordprocessingml/2006/main" xmlns:w14="http://schemas.microsoft.com/office/word/2010/wordml" xmlns:w15="http://schemas.microsoft.com/office/word/2012/wordml" xmlns:w16cex="http://schemas.microsoft.com/office/word/2018/wordml/cex" xmlns:w16cid="http://schemas.microsoft.com/office/word/2016/wordml/cid" xmlns:w16="http://schemas.microsoft.com/office/word/2018/wordml" xmlns:w16sdtdh="http://schemas.microsoft.com/office/word/2020/wordml/sdtdatahash" xmlns:w16se="http://schemas.microsoft.com/office/word/2015/wordml/symex" xmlns:wpg="http://schemas.microsoft.com/office/word/2010/wordprocessingGroup" xmlns:wpi="http://schemas.microsoft.com/office/word/2010/wordprocessingInk" xmlns:wne="http://schemas.microsoft.com/office/word/2006/wordml" xmlns:wps="http://schemas.microsoft.com/office/word/2010/wordprocessingShape" mc:Ignorable="w14 w15 w16se w16cid w16 w16cex w16sdtdh wp14">
+<w:document xmlns:wpc="http://schemas.microsoft.com/office/word/2010/wordprocessingCanvas" xmlns:cx="http://schemas.microsoft.com/office/drawing/2014/chartex" xmlns:cx1="http://schemas.microsoft.com/office/drawing/2015/9/8/chartex" xmlns:cx2="http://schemas.microsoft.com/office/drawing/2015/10/21/chartex" xmlns:cx3="http://schemas.microsoft.com/office/drawing/2016/5/9/chartex" xmlns:cx4="http://schemas.microsoft.com/office/drawing/2016/5/10/chartex" xmlns:cx5="http://schemas.microsoft.com/office/drawing/2016/5/11/chartex" xmlns:cx6="http://schemas.microsoft.com/office/drawing/2016/5/12/chartex" xmlns:cx7="http://schemas.microsoft.com/office/drawing/2016/5/13/chartex" xmlns:cx8="http://schemas.microsoft.com/office/drawing/2016/5/14/chartex" xmlns:mc="http://schemas.openxmlformats.org/markup-compatibility/2006" xmlns:aink="http://schemas.microsoft.com/office/drawing/2016/ink" xmlns:am3d="http://schemas.microsoft.com/office/drawing/2017/model3d" xmlns:o="urn:schemas-microsoft-com:office:office" xmlns:oel="http://schemas.microsoft.com/office/2019/extlst" xmlns:r="http://schemas.openxmlformats.org/officeDocument/2006/relationships" xmlns:m="http://schemas.openxmlformats.org/officeDocument/2006/math" xmlns:v="urn:schemas-microsoft-com:vml" xmlns:wp14="http://schemas.microsoft.com/office/word/2010/wordprocessingDrawing" xmlns:wp="http://schemas.openxmlformats.org/drawingml/2006/wordprocessingDrawing" xmlns:w10="urn:schemas-microsoft-com:office:word" xmlns:w="http://schemas.openxmlformats.org/wordprocessingml/2006/main" xmlns:w14="http://schemas.microsoft.com/office/word/2010/wordml" xmlns:w15="http://schemas.microsoft.com/office/word/2012/wordml" xmlns:w16cex="http://schemas.microsoft.com/office/word/2018/wordml/cex" xmlns:w16cid="http://schemas.microsoft.com/office/word/2016/wordml/cid" xmlns:w16="http://schemas.microsoft.com/office/word/2018/wordml" xmlns:w16du="http://schemas.microsoft.com/office/word/2023/wordml/word16du" xmlns:w16sdtdh="http://schemas.microsoft.com/office/word/2020/wordml/sdtdatahash" xmlns:w16se="http://schemas.microsoft.com/office/word/2015/wordml/symex" xmlns:wpg="http://schemas.microsoft.com/office/word/2010/wordprocessingGroup" xmlns:wpi="http://schemas.microsoft.com/office/word/2010/wordprocessingInk" xmlns:wne="http://schemas.microsoft.com/office/word/2006/wordml" xmlns:wps="http://schemas.microsoft.com/office/word/2010/wordprocessingShape" mc:Ignorable="w14 w15 w16se w16cid w16 w16cex w16sdtdh w16du wp14">
   <w:body>
     <w:p>
       <w:pPr>
@@ -151,205 +151,111 @@
         <w:lastRenderedPageBreak/>
         <w:t>Project 1</w:t>
       </w:r>
-    </w:p>
-    <w:p>
-      <w:pPr>
-        <w:ind w:firstLine="0"/>
-      </w:pPr>
       <w:r>
         <w:rPr>
           <w:b/>
           <w:bCs/>
         </w:rPr>
-        <w:tab/>
-      </w:r>
-      <w:r>
-        <w:t xml:space="preserve">For project 1 I started by looking over all sent files and tore them apart to understand </w:t>
-      </w:r>
-      <w:r>
-        <w:t xml:space="preserve">the complexity of the assignment. The lexer class was completely new and it took a good bit to understand how it was working and then reading through the text it helped me realize it was parsing the selected input as strings from the built-in enumeration Token class. This was where I started by inputting all the tokens required for the Isosceles Triangle, Regular Polygon, and Parallelogram, and Text. After all the required Tokens were </w:t>
-      </w:r>
-      <w:r>
-        <w:t>in,</w:t>
-      </w:r>
-      <w:r>
-        <w:t xml:space="preserve"> I started working with the Text </w:t>
-      </w:r>
-      <w:r>
-        <w:t>class. This started out by reading and following the provided instructions. I went by creating the string and point for the text to appear on the GUI in reference from polygon_. I used this to extend the image class like polygon_ and then used a similar draw method but with a point and a string.</w:t>
-      </w:r>
-      <w:r>
-        <w:t xml:space="preserve"> Also, the graphics constructor is called and used to form the </w:t>
-      </w:r>
-      <w:proofErr w:type="spellStart"/>
-      <w:r>
-        <w:t>colorDrawing</w:t>
-      </w:r>
-      <w:proofErr w:type="spellEnd"/>
-      <w:r>
-        <w:t xml:space="preserve"> </w:t>
-      </w:r>
-      <w:r>
-        <w:t>and then</w:t>
-      </w:r>
-      <w:r>
-        <w:t xml:space="preserve"> attaching the string using </w:t>
-      </w:r>
-      <w:proofErr w:type="spellStart"/>
-      <w:r>
-        <w:t>graphics.drawString</w:t>
-      </w:r>
-      <w:proofErr w:type="spellEnd"/>
-      <w:r>
-        <w:t xml:space="preserve"> method.</w:t>
+        <w:t xml:space="preserve"> Approach</w:t>
       </w:r>
     </w:p>
     <w:p>
       <w:pPr>
-        <w:ind w:firstLine="0"/>
+        <w:pStyle w:val="ListParagraph"/>
+        <w:numPr>
+          <w:ilvl w:val="0"/>
+          <w:numId w:val="13"/>
+        </w:numPr>
       </w:pPr>
       <w:r>
-        <w:tab/>
-      </w:r>
-      <w:r>
-        <w:t>Second, was the constructor for the parallelogram. I found this one to be the simplest because when looking at it I could logically think of what the offset was doing. It visually made sense to me and I could use the methods to alter rectangles points using the offset. This is when I hit a large snag with a second point</w:t>
-      </w:r>
-      <w:r>
-        <w:t xml:space="preserve">. I could not figure out how to get the second point from the AT method. I kept getting an expected comma, then after adding COMMA to token it expected right parenthesis. After removing these from the beginning where I initialized the rest of my </w:t>
-      </w:r>
-      <w:r>
-        <w:t xml:space="preserve">variables such as offset and </w:t>
-      </w:r>
-      <w:proofErr w:type="spellStart"/>
-      <w:r>
-        <w:t>numsides</w:t>
-      </w:r>
-      <w:proofErr w:type="spellEnd"/>
-      <w:r>
-        <w:t xml:space="preserve">. I then put </w:t>
-      </w:r>
-      <w:r>
-        <w:t>it in</w:t>
-      </w:r>
-      <w:r>
-        <w:t xml:space="preserve"> the actual if statement for the parallelogram and the error went away.</w:t>
-      </w:r>
-      <w:r>
-        <w:t xml:space="preserve"> I then put in a right parent parameter and could also remove the error. This was something that confused me and I was left not fully understanding the error. With this implemented the Text was properly working. But I can also use right </w:t>
-      </w:r>
-      <w:proofErr w:type="spellStart"/>
-      <w:r>
-        <w:t>paren</w:t>
-      </w:r>
-      <w:proofErr w:type="spellEnd"/>
-      <w:r>
-        <w:t xml:space="preserve"> token to make it work.</w:t>
+        <w:t>To start the project, I went through required documentation and extracted all necessary requirements to either add, modify, or create new classes. I then started by creating empty class files to make sure all required classes were in the project.</w:t>
       </w:r>
     </w:p>
     <w:p>
       <w:pPr>
-        <w:ind w:firstLine="0"/>
+        <w:pStyle w:val="ListParagraph"/>
+        <w:numPr>
+          <w:ilvl w:val="0"/>
+          <w:numId w:val="13"/>
+        </w:numPr>
       </w:pPr>
       <w:r>
-        <w:lastRenderedPageBreak/>
-        <w:tab/>
-        <w:t xml:space="preserve">The third class of the project was the isosceles triangle. This was </w:t>
+        <w:t xml:space="preserve">With all classes required I then went into reading all source documentation that was provided such as hollow polygon, rectangle, and right triangle. After reading and analyzing what these </w:t>
       </w:r>
       <w:r>
-        <w:t xml:space="preserve">identical to the right </w:t>
+        <w:t>were using</w:t>
       </w:r>
       <w:r>
-        <w:t>triangle,</w:t>
+        <w:t xml:space="preserve"> as </w:t>
       </w:r>
       <w:r>
-        <w:t xml:space="preserve"> but the x and y values had to be manipulated slightly. Instead of starting in the upper left we start at the top center. Then we just modify the x values to be half the width of either direction after subtracting the height of the center point. Then these two points will have the same y value and the split x value. Other </w:t>
+        <w:t>variables,</w:t>
       </w:r>
       <w:r>
-        <w:t>than</w:t>
+        <w:t xml:space="preserve"> I went into </w:t>
       </w:r>
       <w:r>
-        <w:t xml:space="preserve"> those changes it also extended the solid polygon and then it was identical in the vertices and the call </w:t>
+        <w:t xml:space="preserve">draw.io and created </w:t>
+      </w:r>
+      <w:r>
+        <w:t xml:space="preserve">an </w:t>
       </w:r>
       <w:proofErr w:type="spellStart"/>
       <w:r>
-        <w:t>createPolygon</w:t>
+        <w:t>uml</w:t>
       </w:r>
       <w:proofErr w:type="spellEnd"/>
       <w:r>
-        <w:t xml:space="preserve"> method.</w:t>
+        <w:t xml:space="preserve"> with the variables I would need to create for the four classes.</w:t>
       </w:r>
     </w:p>
     <w:p>
       <w:pPr>
-        <w:ind w:firstLine="0"/>
+        <w:pStyle w:val="ListParagraph"/>
+        <w:numPr>
+          <w:ilvl w:val="0"/>
+          <w:numId w:val="13"/>
+        </w:numPr>
       </w:pPr>
       <w:r>
-        <w:tab/>
-        <w:t>Lastly, I worked on the polygon class to conclude the project. This was a great challenge because the calculation was something I was not familiar with. Taking on the task I went into my geometry</w:t>
-      </w:r>
-      <w:r>
-        <w:t xml:space="preserve"> searches and found a reference from (</w:t>
-      </w:r>
-      <w:proofErr w:type="spellStart"/>
-      <w:r>
-        <w:t>Deinst</w:t>
-      </w:r>
-      <w:proofErr w:type="spellEnd"/>
-      <w:r>
-        <w:t xml:space="preserve">, 2010). While in C++ I believe the formula he used the radius to multiply </w:t>
-      </w:r>
-      <w:r>
-        <w:t xml:space="preserve"> </w:t>
-      </w:r>
-      <w:r>
-        <w:t xml:space="preserve">radius + cosign (2pi * </w:t>
-      </w:r>
-      <w:proofErr w:type="spellStart"/>
-      <w:r>
-        <w:t>i</w:t>
-      </w:r>
-      <w:proofErr w:type="spellEnd"/>
-      <w:r>
-        <w:t xml:space="preserve">/n). </w:t>
-      </w:r>
-      <w:r>
-        <w:t>This however</w:t>
-      </w:r>
-      <w:r>
-        <w:t xml:space="preserve"> needed a slight modification to include </w:t>
-      </w:r>
-      <w:r>
-        <w:t xml:space="preserve">the x and y coordinate to not be centered in (0,0) this is when we would have to add this after the calculation is complete so we could have the appropriate shift take place afterwards. Using this formula, I was able to calculate the coordinates of each triangle which would give me my point to construct the polygon. This in turn led to the creation of empty lists and a for loop to add each point to a list. I then ran into a constructor error in </w:t>
-      </w:r>
-      <w:proofErr w:type="spellStart"/>
-      <w:r>
-        <w:t>drawpolygon</w:t>
-      </w:r>
-      <w:proofErr w:type="spellEnd"/>
-      <w:r>
-        <w:t xml:space="preserve"> because it could not take a double as an input. So, I then converted it into an integer before adding to the </w:t>
-      </w:r>
-      <w:proofErr w:type="spellStart"/>
-      <w:r>
-        <w:t>x_points</w:t>
-      </w:r>
-      <w:proofErr w:type="spellEnd"/>
-      <w:r>
-        <w:t xml:space="preserve"> list. This concluded the polygon as an extension to the solid polygon class and produced accurate results.</w:t>
+        <w:t xml:space="preserve">I started with Solid Polygon and copied and pasted hollow polygon into it. After reading the constructor methods I saw what the instructions were mentioning and added fill method. This was all I did in this class. </w:t>
       </w:r>
     </w:p>
     <w:p>
       <w:pPr>
-        <w:ind w:firstLine="0"/>
+        <w:pStyle w:val="ListParagraph"/>
+        <w:numPr>
+          <w:ilvl w:val="0"/>
+          <w:numId w:val="13"/>
+        </w:numPr>
       </w:pPr>
       <w:r>
-        <w:tab/>
-        <w:t xml:space="preserve">In conclusion I have found this to be one of the most challenging yet most rewarding GUI applications I have worked on. It has also been in my opinion one of the only projects that I can relate to how the outside career would entail. I believe working on another person’s source code to figure out not only how there code is working but, to also figure out how to implement your own code inside was very close to how working in a professional environment would be. In this </w:t>
+        <w:t>The Isosceles Triangle I copied and pasted the right triangle code into the class. I then changed the calculations and the name of the point because we would be starting from the top center point here. After this I just changed the calculations for the points to form the triangle. The calculations were from the top center point I need to go down the height and over both left and right by half of the width.</w:t>
+      </w:r>
+    </w:p>
+    <w:p>
+      <w:pPr>
+        <w:pStyle w:val="ListParagraph"/>
+        <w:numPr>
+          <w:ilvl w:val="0"/>
+          <w:numId w:val="13"/>
+        </w:numPr>
+      </w:pPr>
+      <w:r>
+        <w:t xml:space="preserve">Parallelogram class I used the same method as rectangle but added a point and an offset while removing the height and width. I then used the offset to make the upper left and lower right </w:t>
       </w:r>
       <w:r>
-        <w:lastRenderedPageBreak/>
-        <w:t xml:space="preserve">project I have learned a lot about how the lexer parsing works based off the enumerate function of tokens as well as how to merge my own code into an existing project. It was both a challenge and a reward to have this project working. </w:t>
+        <w:t>to go to their proper positions.</w:t>
       </w:r>
+    </w:p>
+    <w:p>
+      <w:pPr>
+        <w:pStyle w:val="ListParagraph"/>
+        <w:numPr>
+          <w:ilvl w:val="0"/>
+          <w:numId w:val="13"/>
+        </w:numPr>
+      </w:pPr>
     </w:p>
     <w:p>
       <w:r>
@@ -1466,23 +1372,7 @@
                 <w:sz w:val="20"/>
                 <w:szCs w:val="20"/>
               </w:rPr>
-              <w:t xml:space="preserve">All expected output worked and displayed proper output. See screenshots Test Case </w:t>
-            </w:r>
-            <w:r>
-              <w:rPr>
-                <w:rFonts w:cstheme="minorHAnsi"/>
-                <w:sz w:val="20"/>
-                <w:szCs w:val="20"/>
-              </w:rPr>
-              <w:t>3</w:t>
-            </w:r>
-            <w:r>
-              <w:rPr>
-                <w:rFonts w:cstheme="minorHAnsi"/>
-                <w:sz w:val="20"/>
-                <w:szCs w:val="20"/>
-              </w:rPr>
-              <w:t xml:space="preserve"> for actual output.</w:t>
+              <w:t>All expected output worked and displayed proper output. See screenshots Test Case 3 for actual output.</w:t>
             </w:r>
           </w:p>
         </w:tc>
@@ -1695,23 +1585,7 @@
                 <w:szCs w:val="20"/>
               </w:rPr>
               <w:lastRenderedPageBreak/>
-              <w:t xml:space="preserve">Test Case </w:t>
-            </w:r>
-            <w:r>
-              <w:rPr>
-                <w:rFonts w:cstheme="minorHAnsi"/>
-                <w:sz w:val="20"/>
-                <w:szCs w:val="20"/>
-              </w:rPr>
-              <w:t>4</w:t>
-            </w:r>
-            <w:r>
-              <w:rPr>
-                <w:rFonts w:cstheme="minorHAnsi"/>
-                <w:sz w:val="20"/>
-                <w:szCs w:val="20"/>
-              </w:rPr>
-              <w:t xml:space="preserve"> for actual output.</w:t>
+              <w:t>Test Case 4 for actual output.</w:t>
             </w:r>
           </w:p>
         </w:tc>
@@ -1996,63 +1870,7 @@
                 <w:sz w:val="20"/>
                 <w:szCs w:val="20"/>
               </w:rPr>
-              <w:t xml:space="preserve">Coordinates were being made so I checked list and realized the </w:t>
-            </w:r>
-            <w:r>
-              <w:rPr>
-                <w:rFonts w:cstheme="minorHAnsi"/>
-                <w:sz w:val="20"/>
-                <w:szCs w:val="20"/>
-              </w:rPr>
-              <w:t xml:space="preserve">Coordinates array list had </w:t>
-            </w:r>
-            <w:r>
-              <w:rPr>
-                <w:rFonts w:cstheme="minorHAnsi"/>
-                <w:sz w:val="20"/>
-                <w:szCs w:val="20"/>
-              </w:rPr>
-              <w:t>been</w:t>
-            </w:r>
-            <w:r>
-              <w:rPr>
-                <w:rFonts w:cstheme="minorHAnsi"/>
-                <w:sz w:val="20"/>
-                <w:szCs w:val="20"/>
-              </w:rPr>
-              <w:t xml:space="preserve"> accidentally commented out instead of debug print statements used to test while creating the </w:t>
-            </w:r>
-            <w:r>
-              <w:rPr>
-                <w:rFonts w:cstheme="minorHAnsi"/>
-                <w:sz w:val="20"/>
-                <w:szCs w:val="20"/>
-              </w:rPr>
-              <w:t>code. Now, a</w:t>
-            </w:r>
-            <w:r>
-              <w:rPr>
-                <w:rFonts w:cstheme="minorHAnsi"/>
-                <w:sz w:val="20"/>
-                <w:szCs w:val="20"/>
-              </w:rPr>
-              <w:t xml:space="preserve">ll expected output worked and displayed proper output. See screenshots Test Case </w:t>
-            </w:r>
-            <w:r>
-              <w:rPr>
-                <w:rFonts w:cstheme="minorHAnsi"/>
-                <w:sz w:val="20"/>
-                <w:szCs w:val="20"/>
-              </w:rPr>
-              <w:t>5</w:t>
-            </w:r>
-            <w:r>
-              <w:rPr>
-                <w:rFonts w:cstheme="minorHAnsi"/>
-                <w:sz w:val="20"/>
-                <w:szCs w:val="20"/>
-              </w:rPr>
-              <w:t xml:space="preserve"> for actual output.</w:t>
+              <w:t>Coordinates were being made so I checked list and realized the Coordinates array list had been accidentally commented out instead of debug print statements used to test while creating the code. Now, all expected output worked and displayed proper output. See screenshots Test Case 5 for actual output.</w:t>
             </w:r>
           </w:p>
         </w:tc>
@@ -2159,6 +1977,7 @@
         <w:rPr>
           <w:b/>
           <w:bCs/>
+          <w:noProof/>
         </w:rPr>
         <w:drawing>
           <wp:inline distT="0" distB="0" distL="0" distR="0" wp14:anchorId="73FE1B23" wp14:editId="7AE05144">
@@ -2200,6 +2019,7 @@
         <w:rPr>
           <w:b/>
           <w:bCs/>
+          <w:noProof/>
         </w:rPr>
         <w:drawing>
           <wp:inline distT="0" distB="0" distL="0" distR="0" wp14:anchorId="5442239A" wp14:editId="4BD29F19">
@@ -2251,6 +2071,7 @@
         <w:rPr>
           <w:b/>
           <w:bCs/>
+          <w:noProof/>
         </w:rPr>
         <w:drawing>
           <wp:inline distT="0" distB="0" distL="0" distR="0" wp14:anchorId="38353B87" wp14:editId="469CF443">
@@ -2327,6 +2148,7 @@
         <w:rPr>
           <w:b/>
           <w:bCs/>
+          <w:noProof/>
         </w:rPr>
         <w:drawing>
           <wp:inline distT="0" distB="0" distL="0" distR="0" wp14:anchorId="3D25793A" wp14:editId="77580070">
@@ -2368,6 +2190,7 @@
         <w:rPr>
           <w:b/>
           <w:bCs/>
+          <w:noProof/>
         </w:rPr>
         <w:drawing>
           <wp:inline distT="0" distB="0" distL="0" distR="0" wp14:anchorId="3B1F57A8" wp14:editId="2F22BC01">
@@ -2509,6 +2332,7 @@
         <w:rPr>
           <w:b/>
           <w:bCs/>
+          <w:noProof/>
         </w:rPr>
         <w:drawing>
           <wp:inline distT="0" distB="0" distL="0" distR="0" wp14:anchorId="063D4755" wp14:editId="0ABAF0C2">
@@ -2588,6 +2412,7 @@
         <w:rPr>
           <w:b/>
           <w:bCs/>
+          <w:noProof/>
         </w:rPr>
         <w:drawing>
           <wp:inline distT="0" distB="0" distL="0" distR="0" wp14:anchorId="64324E75" wp14:editId="21CF4B0C">
@@ -2629,6 +2454,7 @@
         <w:rPr>
           <w:b/>
           <w:bCs/>
+          <w:noProof/>
         </w:rPr>
         <w:drawing>
           <wp:inline distT="0" distB="0" distL="0" distR="0" wp14:anchorId="36E1164A" wp14:editId="63CD2DC3">
@@ -2698,6 +2524,7 @@
         <w:rPr>
           <w:b/>
           <w:bCs/>
+          <w:noProof/>
         </w:rPr>
         <w:drawing>
           <wp:inline distT="0" distB="0" distL="0" distR="0" wp14:anchorId="013359AA" wp14:editId="1385D2CA">
@@ -2745,6 +2572,7 @@
         <w:rPr>
           <w:b/>
           <w:bCs/>
+          <w:noProof/>
         </w:rPr>
         <w:drawing>
           <wp:inline distT="0" distB="0" distL="0" distR="0" wp14:anchorId="266C1BE1" wp14:editId="658E3F17">
@@ -2828,6 +2656,7 @@
         <w:rPr>
           <w:b/>
           <w:bCs/>
+          <w:noProof/>
         </w:rPr>
         <w:drawing>
           <wp:inline distT="0" distB="0" distL="0" distR="0" wp14:anchorId="533941BB" wp14:editId="3621BB46">
@@ -2969,6 +2798,7 @@
         <w:rPr>
           <w:b/>
           <w:bCs/>
+          <w:noProof/>
         </w:rPr>
         <w:drawing>
           <wp:inline distT="0" distB="0" distL="0" distR="0" wp14:anchorId="452ABA76" wp14:editId="0A5E93D0">
@@ -3029,7 +2859,7 @@
 </file>
 
 <file path=word/endnotes.xml><?xml version="1.0" encoding="utf-8"?>
-<w:endnotes xmlns:wpc="http://schemas.microsoft.com/office/word/2010/wordprocessingCanvas" xmlns:cx="http://schemas.microsoft.com/office/drawing/2014/chartex" xmlns:cx1="http://schemas.microsoft.com/office/drawing/2015/9/8/chartex" xmlns:cx2="http://schemas.microsoft.com/office/drawing/2015/10/21/chartex" xmlns:cx3="http://schemas.microsoft.com/office/drawing/2016/5/9/chartex" xmlns:cx4="http://schemas.microsoft.com/office/drawing/2016/5/10/chartex" xmlns:cx5="http://schemas.microsoft.com/office/drawing/2016/5/11/chartex" xmlns:cx6="http://schemas.microsoft.com/office/drawing/2016/5/12/chartex" xmlns:cx7="http://schemas.microsoft.com/office/drawing/2016/5/13/chartex" xmlns:cx8="http://schemas.microsoft.com/office/drawing/2016/5/14/chartex" xmlns:mc="http://schemas.openxmlformats.org/markup-compatibility/2006" xmlns:aink="http://schemas.microsoft.com/office/drawing/2016/ink" xmlns:am3d="http://schemas.microsoft.com/office/drawing/2017/model3d" xmlns:o="urn:schemas-microsoft-com:office:office" xmlns:oel="http://schemas.microsoft.com/office/2019/extlst" xmlns:r="http://schemas.openxmlformats.org/officeDocument/2006/relationships" xmlns:m="http://schemas.openxmlformats.org/officeDocument/2006/math" xmlns:v="urn:schemas-microsoft-com:vml" xmlns:wp14="http://schemas.microsoft.com/office/word/2010/wordprocessingDrawing" xmlns:wp="http://schemas.openxmlformats.org/drawingml/2006/wordprocessingDrawing" xmlns:w10="urn:schemas-microsoft-com:office:word" xmlns:w="http://schemas.openxmlformats.org/wordprocessingml/2006/main" xmlns:w14="http://schemas.microsoft.com/office/word/2010/wordml" xmlns:w15="http://schemas.microsoft.com/office/word/2012/wordml" xmlns:w16cex="http://schemas.microsoft.com/office/word/2018/wordml/cex" xmlns:w16cid="http://schemas.microsoft.com/office/word/2016/wordml/cid" xmlns:w16="http://schemas.microsoft.com/office/word/2018/wordml" xmlns:w16sdtdh="http://schemas.microsoft.com/office/word/2020/wordml/sdtdatahash" xmlns:w16se="http://schemas.microsoft.com/office/word/2015/wordml/symex" xmlns:wpg="http://schemas.microsoft.com/office/word/2010/wordprocessingGroup" xmlns:wpi="http://schemas.microsoft.com/office/word/2010/wordprocessingInk" xmlns:wne="http://schemas.microsoft.com/office/word/2006/wordml" xmlns:wps="http://schemas.microsoft.com/office/word/2010/wordprocessingShape" mc:Ignorable="w14 w15 w16se w16cid w16 w16cex w16sdtdh wp14">
+<w:endnotes xmlns:wpc="http://schemas.microsoft.com/office/word/2010/wordprocessingCanvas" xmlns:cx="http://schemas.microsoft.com/office/drawing/2014/chartex" xmlns:cx1="http://schemas.microsoft.com/office/drawing/2015/9/8/chartex" xmlns:cx2="http://schemas.microsoft.com/office/drawing/2015/10/21/chartex" xmlns:cx3="http://schemas.microsoft.com/office/drawing/2016/5/9/chartex" xmlns:cx4="http://schemas.microsoft.com/office/drawing/2016/5/10/chartex" xmlns:cx5="http://schemas.microsoft.com/office/drawing/2016/5/11/chartex" xmlns:cx6="http://schemas.microsoft.com/office/drawing/2016/5/12/chartex" xmlns:cx7="http://schemas.microsoft.com/office/drawing/2016/5/13/chartex" xmlns:cx8="http://schemas.microsoft.com/office/drawing/2016/5/14/chartex" xmlns:mc="http://schemas.openxmlformats.org/markup-compatibility/2006" xmlns:aink="http://schemas.microsoft.com/office/drawing/2016/ink" xmlns:am3d="http://schemas.microsoft.com/office/drawing/2017/model3d" xmlns:o="urn:schemas-microsoft-com:office:office" xmlns:oel="http://schemas.microsoft.com/office/2019/extlst" xmlns:r="http://schemas.openxmlformats.org/officeDocument/2006/relationships" xmlns:m="http://schemas.openxmlformats.org/officeDocument/2006/math" xmlns:v="urn:schemas-microsoft-com:vml" xmlns:wp14="http://schemas.microsoft.com/office/word/2010/wordprocessingDrawing" xmlns:wp="http://schemas.openxmlformats.org/drawingml/2006/wordprocessingDrawing" xmlns:w10="urn:schemas-microsoft-com:office:word" xmlns:w="http://schemas.openxmlformats.org/wordprocessingml/2006/main" xmlns:w14="http://schemas.microsoft.com/office/word/2010/wordml" xmlns:w15="http://schemas.microsoft.com/office/word/2012/wordml" xmlns:w16cex="http://schemas.microsoft.com/office/word/2018/wordml/cex" xmlns:w16cid="http://schemas.microsoft.com/office/word/2016/wordml/cid" xmlns:w16="http://schemas.microsoft.com/office/word/2018/wordml" xmlns:w16du="http://schemas.microsoft.com/office/word/2023/wordml/word16du" xmlns:w16sdtdh="http://schemas.microsoft.com/office/word/2020/wordml/sdtdatahash" xmlns:w16se="http://schemas.microsoft.com/office/word/2015/wordml/symex" xmlns:wpg="http://schemas.microsoft.com/office/word/2010/wordprocessingGroup" xmlns:wpi="http://schemas.microsoft.com/office/word/2010/wordprocessingInk" xmlns:wne="http://schemas.microsoft.com/office/word/2006/wordml" xmlns:wps="http://schemas.microsoft.com/office/word/2010/wordprocessingShape" mc:Ignorable="w14 w15 w16se w16cid w16 w16cex w16sdtdh w16du wp14">
   <w:endnote w:type="separator" w:id="-1">
     <w:p>
       <w:pPr>
@@ -3054,7 +2884,7 @@
 </file>
 
 <file path=word/footer1.xml><?xml version="1.0" encoding="utf-8"?>
-<w:ftr xmlns:wpc="http://schemas.microsoft.com/office/word/2010/wordprocessingCanvas" xmlns:cx="http://schemas.microsoft.com/office/drawing/2014/chartex" xmlns:cx1="http://schemas.microsoft.com/office/drawing/2015/9/8/chartex" xmlns:cx2="http://schemas.microsoft.com/office/drawing/2015/10/21/chartex" xmlns:cx3="http://schemas.microsoft.com/office/drawing/2016/5/9/chartex" xmlns:cx4="http://schemas.microsoft.com/office/drawing/2016/5/10/chartex" xmlns:cx5="http://schemas.microsoft.com/office/drawing/2016/5/11/chartex" xmlns:cx6="http://schemas.microsoft.com/office/drawing/2016/5/12/chartex" xmlns:cx7="http://schemas.microsoft.com/office/drawing/2016/5/13/chartex" xmlns:cx8="http://schemas.microsoft.com/office/drawing/2016/5/14/chartex" xmlns:mc="http://schemas.openxmlformats.org/markup-compatibility/2006" xmlns:aink="http://schemas.microsoft.com/office/drawing/2016/ink" xmlns:am3d="http://schemas.microsoft.com/office/drawing/2017/model3d" xmlns:o="urn:schemas-microsoft-com:office:office" xmlns:oel="http://schemas.microsoft.com/office/2019/extlst" xmlns:r="http://schemas.openxmlformats.org/officeDocument/2006/relationships" xmlns:m="http://schemas.openxmlformats.org/officeDocument/2006/math" xmlns:v="urn:schemas-microsoft-com:vml" xmlns:wp14="http://schemas.microsoft.com/office/word/2010/wordprocessingDrawing" xmlns:wp="http://schemas.openxmlformats.org/drawingml/2006/wordprocessingDrawing" xmlns:w10="urn:schemas-microsoft-com:office:word" xmlns:w="http://schemas.openxmlformats.org/wordprocessingml/2006/main" xmlns:w14="http://schemas.microsoft.com/office/word/2010/wordml" xmlns:w15="http://schemas.microsoft.com/office/word/2012/wordml" xmlns:w16cex="http://schemas.microsoft.com/office/word/2018/wordml/cex" xmlns:w16cid="http://schemas.microsoft.com/office/word/2016/wordml/cid" xmlns:w16="http://schemas.microsoft.com/office/word/2018/wordml" xmlns:w16sdtdh="http://schemas.microsoft.com/office/word/2020/wordml/sdtdatahash" xmlns:w16se="http://schemas.microsoft.com/office/word/2015/wordml/symex" xmlns:wpg="http://schemas.microsoft.com/office/word/2010/wordprocessingGroup" xmlns:wpi="http://schemas.microsoft.com/office/word/2010/wordprocessingInk" xmlns:wne="http://schemas.microsoft.com/office/word/2006/wordml" xmlns:wps="http://schemas.microsoft.com/office/word/2010/wordprocessingShape" mc:Ignorable="w14 w15 w16se w16cid w16 w16cex w16sdtdh wp14">
+<w:ftr xmlns:wpc="http://schemas.microsoft.com/office/word/2010/wordprocessingCanvas" xmlns:cx="http://schemas.microsoft.com/office/drawing/2014/chartex" xmlns:cx1="http://schemas.microsoft.com/office/drawing/2015/9/8/chartex" xmlns:cx2="http://schemas.microsoft.com/office/drawing/2015/10/21/chartex" xmlns:cx3="http://schemas.microsoft.com/office/drawing/2016/5/9/chartex" xmlns:cx4="http://schemas.microsoft.com/office/drawing/2016/5/10/chartex" xmlns:cx5="http://schemas.microsoft.com/office/drawing/2016/5/11/chartex" xmlns:cx6="http://schemas.microsoft.com/office/drawing/2016/5/12/chartex" xmlns:cx7="http://schemas.microsoft.com/office/drawing/2016/5/13/chartex" xmlns:cx8="http://schemas.microsoft.com/office/drawing/2016/5/14/chartex" xmlns:mc="http://schemas.openxmlformats.org/markup-compatibility/2006" xmlns:aink="http://schemas.microsoft.com/office/drawing/2016/ink" xmlns:am3d="http://schemas.microsoft.com/office/drawing/2017/model3d" xmlns:o="urn:schemas-microsoft-com:office:office" xmlns:oel="http://schemas.microsoft.com/office/2019/extlst" xmlns:r="http://schemas.openxmlformats.org/officeDocument/2006/relationships" xmlns:m="http://schemas.openxmlformats.org/officeDocument/2006/math" xmlns:v="urn:schemas-microsoft-com:vml" xmlns:wp14="http://schemas.microsoft.com/office/word/2010/wordprocessingDrawing" xmlns:wp="http://schemas.openxmlformats.org/drawingml/2006/wordprocessingDrawing" xmlns:w10="urn:schemas-microsoft-com:office:word" xmlns:w="http://schemas.openxmlformats.org/wordprocessingml/2006/main" xmlns:w14="http://schemas.microsoft.com/office/word/2010/wordml" xmlns:w15="http://schemas.microsoft.com/office/word/2012/wordml" xmlns:w16cex="http://schemas.microsoft.com/office/word/2018/wordml/cex" xmlns:w16cid="http://schemas.microsoft.com/office/word/2016/wordml/cid" xmlns:w16="http://schemas.microsoft.com/office/word/2018/wordml" xmlns:w16du="http://schemas.microsoft.com/office/word/2023/wordml/word16du" xmlns:w16sdtdh="http://schemas.microsoft.com/office/word/2020/wordml/sdtdatahash" xmlns:w16se="http://schemas.microsoft.com/office/word/2015/wordml/symex" xmlns:wpg="http://schemas.microsoft.com/office/word/2010/wordprocessingGroup" xmlns:wpi="http://schemas.microsoft.com/office/word/2010/wordprocessingInk" xmlns:wne="http://schemas.microsoft.com/office/word/2006/wordml" xmlns:wps="http://schemas.microsoft.com/office/word/2010/wordprocessingShape" mc:Ignorable="w14 w15 w16se w16cid w16 w16cex w16sdtdh w16du wp14">
   <w:p>
     <w:pPr>
       <w:pStyle w:val="Footer"/>
@@ -3064,7 +2894,7 @@
 </file>
 
 <file path=word/footer2.xml><?xml version="1.0" encoding="utf-8"?>
-<w:ftr xmlns:wpc="http://schemas.microsoft.com/office/word/2010/wordprocessingCanvas" xmlns:cx="http://schemas.microsoft.com/office/drawing/2014/chartex" xmlns:cx1="http://schemas.microsoft.com/office/drawing/2015/9/8/chartex" xmlns:cx2="http://schemas.microsoft.com/office/drawing/2015/10/21/chartex" xmlns:cx3="http://schemas.microsoft.com/office/drawing/2016/5/9/chartex" xmlns:cx4="http://schemas.microsoft.com/office/drawing/2016/5/10/chartex" xmlns:cx5="http://schemas.microsoft.com/office/drawing/2016/5/11/chartex" xmlns:cx6="http://schemas.microsoft.com/office/drawing/2016/5/12/chartex" xmlns:cx7="http://schemas.microsoft.com/office/drawing/2016/5/13/chartex" xmlns:cx8="http://schemas.microsoft.com/office/drawing/2016/5/14/chartex" xmlns:mc="http://schemas.openxmlformats.org/markup-compatibility/2006" xmlns:aink="http://schemas.microsoft.com/office/drawing/2016/ink" xmlns:am3d="http://schemas.microsoft.com/office/drawing/2017/model3d" xmlns:o="urn:schemas-microsoft-com:office:office" xmlns:oel="http://schemas.microsoft.com/office/2019/extlst" xmlns:r="http://schemas.openxmlformats.org/officeDocument/2006/relationships" xmlns:m="http://schemas.openxmlformats.org/officeDocument/2006/math" xmlns:v="urn:schemas-microsoft-com:vml" xmlns:wp14="http://schemas.microsoft.com/office/word/2010/wordprocessingDrawing" xmlns:wp="http://schemas.openxmlformats.org/drawingml/2006/wordprocessingDrawing" xmlns:w10="urn:schemas-microsoft-com:office:word" xmlns:w="http://schemas.openxmlformats.org/wordprocessingml/2006/main" xmlns:w14="http://schemas.microsoft.com/office/word/2010/wordml" xmlns:w15="http://schemas.microsoft.com/office/word/2012/wordml" xmlns:w16cex="http://schemas.microsoft.com/office/word/2018/wordml/cex" xmlns:w16cid="http://schemas.microsoft.com/office/word/2016/wordml/cid" xmlns:w16="http://schemas.microsoft.com/office/word/2018/wordml" xmlns:w16sdtdh="http://schemas.microsoft.com/office/word/2020/wordml/sdtdatahash" xmlns:w16se="http://schemas.microsoft.com/office/word/2015/wordml/symex" xmlns:wpg="http://schemas.microsoft.com/office/word/2010/wordprocessingGroup" xmlns:wpi="http://schemas.microsoft.com/office/word/2010/wordprocessingInk" xmlns:wne="http://schemas.microsoft.com/office/word/2006/wordml" xmlns:wps="http://schemas.microsoft.com/office/word/2010/wordprocessingShape" mc:Ignorable="w14 w15 w16se w16cid w16 w16cex w16sdtdh wp14">
+<w:ftr xmlns:wpc="http://schemas.microsoft.com/office/word/2010/wordprocessingCanvas" xmlns:cx="http://schemas.microsoft.com/office/drawing/2014/chartex" xmlns:cx1="http://schemas.microsoft.com/office/drawing/2015/9/8/chartex" xmlns:cx2="http://schemas.microsoft.com/office/drawing/2015/10/21/chartex" xmlns:cx3="http://schemas.microsoft.com/office/drawing/2016/5/9/chartex" xmlns:cx4="http://schemas.microsoft.com/office/drawing/2016/5/10/chartex" xmlns:cx5="http://schemas.microsoft.com/office/drawing/2016/5/11/chartex" xmlns:cx6="http://schemas.microsoft.com/office/drawing/2016/5/12/chartex" xmlns:cx7="http://schemas.microsoft.com/office/drawing/2016/5/13/chartex" xmlns:cx8="http://schemas.microsoft.com/office/drawing/2016/5/14/chartex" xmlns:mc="http://schemas.openxmlformats.org/markup-compatibility/2006" xmlns:aink="http://schemas.microsoft.com/office/drawing/2016/ink" xmlns:am3d="http://schemas.microsoft.com/office/drawing/2017/model3d" xmlns:o="urn:schemas-microsoft-com:office:office" xmlns:oel="http://schemas.microsoft.com/office/2019/extlst" xmlns:r="http://schemas.openxmlformats.org/officeDocument/2006/relationships" xmlns:m="http://schemas.openxmlformats.org/officeDocument/2006/math" xmlns:v="urn:schemas-microsoft-com:vml" xmlns:wp14="http://schemas.microsoft.com/office/word/2010/wordprocessingDrawing" xmlns:wp="http://schemas.openxmlformats.org/drawingml/2006/wordprocessingDrawing" xmlns:w10="urn:schemas-microsoft-com:office:word" xmlns:w="http://schemas.openxmlformats.org/wordprocessingml/2006/main" xmlns:w14="http://schemas.microsoft.com/office/word/2010/wordml" xmlns:w15="http://schemas.microsoft.com/office/word/2012/wordml" xmlns:w16cex="http://schemas.microsoft.com/office/word/2018/wordml/cex" xmlns:w16cid="http://schemas.microsoft.com/office/word/2016/wordml/cid" xmlns:w16="http://schemas.microsoft.com/office/word/2018/wordml" xmlns:w16du="http://schemas.microsoft.com/office/word/2023/wordml/word16du" xmlns:w16sdtdh="http://schemas.microsoft.com/office/word/2020/wordml/sdtdatahash" xmlns:w16se="http://schemas.microsoft.com/office/word/2015/wordml/symex" xmlns:wpg="http://schemas.microsoft.com/office/word/2010/wordprocessingGroup" xmlns:wpi="http://schemas.microsoft.com/office/word/2010/wordprocessingInk" xmlns:wne="http://schemas.microsoft.com/office/word/2006/wordml" xmlns:wps="http://schemas.microsoft.com/office/word/2010/wordprocessingShape" mc:Ignorable="w14 w15 w16se w16cid w16 w16cex w16sdtdh w16du wp14">
   <w:p>
     <w:pPr>
       <w:pStyle w:val="Footer"/>
@@ -3074,7 +2904,7 @@
 </file>
 
 <file path=word/footer3.xml><?xml version="1.0" encoding="utf-8"?>
-<w:ftr xmlns:wpc="http://schemas.microsoft.com/office/word/2010/wordprocessingCanvas" xmlns:cx="http://schemas.microsoft.com/office/drawing/2014/chartex" xmlns:cx1="http://schemas.microsoft.com/office/drawing/2015/9/8/chartex" xmlns:cx2="http://schemas.microsoft.com/office/drawing/2015/10/21/chartex" xmlns:cx3="http://schemas.microsoft.com/office/drawing/2016/5/9/chartex" xmlns:cx4="http://schemas.microsoft.com/office/drawing/2016/5/10/chartex" xmlns:cx5="http://schemas.microsoft.com/office/drawing/2016/5/11/chartex" xmlns:cx6="http://schemas.microsoft.com/office/drawing/2016/5/12/chartex" xmlns:cx7="http://schemas.microsoft.com/office/drawing/2016/5/13/chartex" xmlns:cx8="http://schemas.microsoft.com/office/drawing/2016/5/14/chartex" xmlns:mc="http://schemas.openxmlformats.org/markup-compatibility/2006" xmlns:aink="http://schemas.microsoft.com/office/drawing/2016/ink" xmlns:am3d="http://schemas.microsoft.com/office/drawing/2017/model3d" xmlns:o="urn:schemas-microsoft-com:office:office" xmlns:oel="http://schemas.microsoft.com/office/2019/extlst" xmlns:r="http://schemas.openxmlformats.org/officeDocument/2006/relationships" xmlns:m="http://schemas.openxmlformats.org/officeDocument/2006/math" xmlns:v="urn:schemas-microsoft-com:vml" xmlns:wp14="http://schemas.microsoft.com/office/word/2010/wordprocessingDrawing" xmlns:wp="http://schemas.openxmlformats.org/drawingml/2006/wordprocessingDrawing" xmlns:w10="urn:schemas-microsoft-com:office:word" xmlns:w="http://schemas.openxmlformats.org/wordprocessingml/2006/main" xmlns:w14="http://schemas.microsoft.com/office/word/2010/wordml" xmlns:w15="http://schemas.microsoft.com/office/word/2012/wordml" xmlns:w16cex="http://schemas.microsoft.com/office/word/2018/wordml/cex" xmlns:w16cid="http://schemas.microsoft.com/office/word/2016/wordml/cid" xmlns:w16="http://schemas.microsoft.com/office/word/2018/wordml" xmlns:w16sdtdh="http://schemas.microsoft.com/office/word/2020/wordml/sdtdatahash" xmlns:w16se="http://schemas.microsoft.com/office/word/2015/wordml/symex" xmlns:wpg="http://schemas.microsoft.com/office/word/2010/wordprocessingGroup" xmlns:wpi="http://schemas.microsoft.com/office/word/2010/wordprocessingInk" xmlns:wne="http://schemas.microsoft.com/office/word/2006/wordml" xmlns:wps="http://schemas.microsoft.com/office/word/2010/wordprocessingShape" mc:Ignorable="w14 w15 w16se w16cid w16 w16cex w16sdtdh wp14">
+<w:ftr xmlns:wpc="http://schemas.microsoft.com/office/word/2010/wordprocessingCanvas" xmlns:cx="http://schemas.microsoft.com/office/drawing/2014/chartex" xmlns:cx1="http://schemas.microsoft.com/office/drawing/2015/9/8/chartex" xmlns:cx2="http://schemas.microsoft.com/office/drawing/2015/10/21/chartex" xmlns:cx3="http://schemas.microsoft.com/office/drawing/2016/5/9/chartex" xmlns:cx4="http://schemas.microsoft.com/office/drawing/2016/5/10/chartex" xmlns:cx5="http://schemas.microsoft.com/office/drawing/2016/5/11/chartex" xmlns:cx6="http://schemas.microsoft.com/office/drawing/2016/5/12/chartex" xmlns:cx7="http://schemas.microsoft.com/office/drawing/2016/5/13/chartex" xmlns:cx8="http://schemas.microsoft.com/office/drawing/2016/5/14/chartex" xmlns:mc="http://schemas.openxmlformats.org/markup-compatibility/2006" xmlns:aink="http://schemas.microsoft.com/office/drawing/2016/ink" xmlns:am3d="http://schemas.microsoft.com/office/drawing/2017/model3d" xmlns:o="urn:schemas-microsoft-com:office:office" xmlns:oel="http://schemas.microsoft.com/office/2019/extlst" xmlns:r="http://schemas.openxmlformats.org/officeDocument/2006/relationships" xmlns:m="http://schemas.openxmlformats.org/officeDocument/2006/math" xmlns:v="urn:schemas-microsoft-com:vml" xmlns:wp14="http://schemas.microsoft.com/office/word/2010/wordprocessingDrawing" xmlns:wp="http://schemas.openxmlformats.org/drawingml/2006/wordprocessingDrawing" xmlns:w10="urn:schemas-microsoft-com:office:word" xmlns:w="http://schemas.openxmlformats.org/wordprocessingml/2006/main" xmlns:w14="http://schemas.microsoft.com/office/word/2010/wordml" xmlns:w15="http://schemas.microsoft.com/office/word/2012/wordml" xmlns:w16cex="http://schemas.microsoft.com/office/word/2018/wordml/cex" xmlns:w16cid="http://schemas.microsoft.com/office/word/2016/wordml/cid" xmlns:w16="http://schemas.microsoft.com/office/word/2018/wordml" xmlns:w16du="http://schemas.microsoft.com/office/word/2023/wordml/word16du" xmlns:w16sdtdh="http://schemas.microsoft.com/office/word/2020/wordml/sdtdatahash" xmlns:w16se="http://schemas.microsoft.com/office/word/2015/wordml/symex" xmlns:wpg="http://schemas.microsoft.com/office/word/2010/wordprocessingGroup" xmlns:wpi="http://schemas.microsoft.com/office/word/2010/wordprocessingInk" xmlns:wne="http://schemas.microsoft.com/office/word/2006/wordml" xmlns:wps="http://schemas.microsoft.com/office/word/2010/wordprocessingShape" mc:Ignorable="w14 w15 w16se w16cid w16 w16cex w16sdtdh w16du wp14">
   <w:p>
     <w:pPr>
       <w:pStyle w:val="Footer"/>
@@ -3084,7 +2914,7 @@
 </file>
 
 <file path=word/footnotes.xml><?xml version="1.0" encoding="utf-8"?>
-<w:footnotes xmlns:wpc="http://schemas.microsoft.com/office/word/2010/wordprocessingCanvas" xmlns:cx="http://schemas.microsoft.com/office/drawing/2014/chartex" xmlns:cx1="http://schemas.microsoft.com/office/drawing/2015/9/8/chartex" xmlns:cx2="http://schemas.microsoft.com/office/drawing/2015/10/21/chartex" xmlns:cx3="http://schemas.microsoft.com/office/drawing/2016/5/9/chartex" xmlns:cx4="http://schemas.microsoft.com/office/drawing/2016/5/10/chartex" xmlns:cx5="http://schemas.microsoft.com/office/drawing/2016/5/11/chartex" xmlns:cx6="http://schemas.microsoft.com/office/drawing/2016/5/12/chartex" xmlns:cx7="http://schemas.microsoft.com/office/drawing/2016/5/13/chartex" xmlns:cx8="http://schemas.microsoft.com/office/drawing/2016/5/14/chartex" xmlns:mc="http://schemas.openxmlformats.org/markup-compatibility/2006" xmlns:aink="http://schemas.microsoft.com/office/drawing/2016/ink" xmlns:am3d="http://schemas.microsoft.com/office/drawing/2017/model3d" xmlns:o="urn:schemas-microsoft-com:office:office" xmlns:oel="http://schemas.microsoft.com/office/2019/extlst" xmlns:r="http://schemas.openxmlformats.org/officeDocument/2006/relationships" xmlns:m="http://schemas.openxmlformats.org/officeDocument/2006/math" xmlns:v="urn:schemas-microsoft-com:vml" xmlns:wp14="http://schemas.microsoft.com/office/word/2010/wordprocessingDrawing" xmlns:wp="http://schemas.openxmlformats.org/drawingml/2006/wordprocessingDrawing" xmlns:w10="urn:schemas-microsoft-com:office:word" xmlns:w="http://schemas.openxmlformats.org/wordprocessingml/2006/main" xmlns:w14="http://schemas.microsoft.com/office/word/2010/wordml" xmlns:w15="http://schemas.microsoft.com/office/word/2012/wordml" xmlns:w16cex="http://schemas.microsoft.com/office/word/2018/wordml/cex" xmlns:w16cid="http://schemas.microsoft.com/office/word/2016/wordml/cid" xmlns:w16="http://schemas.microsoft.com/office/word/2018/wordml" xmlns:w16sdtdh="http://schemas.microsoft.com/office/word/2020/wordml/sdtdatahash" xmlns:w16se="http://schemas.microsoft.com/office/word/2015/wordml/symex" xmlns:wpg="http://schemas.microsoft.com/office/word/2010/wordprocessingGroup" xmlns:wpi="http://schemas.microsoft.com/office/word/2010/wordprocessingInk" xmlns:wne="http://schemas.microsoft.com/office/word/2006/wordml" xmlns:wps="http://schemas.microsoft.com/office/word/2010/wordprocessingShape" mc:Ignorable="w14 w15 w16se w16cid w16 w16cex w16sdtdh wp14">
+<w:footnotes xmlns:wpc="http://schemas.microsoft.com/office/word/2010/wordprocessingCanvas" xmlns:cx="http://schemas.microsoft.com/office/drawing/2014/chartex" xmlns:cx1="http://schemas.microsoft.com/office/drawing/2015/9/8/chartex" xmlns:cx2="http://schemas.microsoft.com/office/drawing/2015/10/21/chartex" xmlns:cx3="http://schemas.microsoft.com/office/drawing/2016/5/9/chartex" xmlns:cx4="http://schemas.microsoft.com/office/drawing/2016/5/10/chartex" xmlns:cx5="http://schemas.microsoft.com/office/drawing/2016/5/11/chartex" xmlns:cx6="http://schemas.microsoft.com/office/drawing/2016/5/12/chartex" xmlns:cx7="http://schemas.microsoft.com/office/drawing/2016/5/13/chartex" xmlns:cx8="http://schemas.microsoft.com/office/drawing/2016/5/14/chartex" xmlns:mc="http://schemas.openxmlformats.org/markup-compatibility/2006" xmlns:aink="http://schemas.microsoft.com/office/drawing/2016/ink" xmlns:am3d="http://schemas.microsoft.com/office/drawing/2017/model3d" xmlns:o="urn:schemas-microsoft-com:office:office" xmlns:oel="http://schemas.microsoft.com/office/2019/extlst" xmlns:r="http://schemas.openxmlformats.org/officeDocument/2006/relationships" xmlns:m="http://schemas.openxmlformats.org/officeDocument/2006/math" xmlns:v="urn:schemas-microsoft-com:vml" xmlns:wp14="http://schemas.microsoft.com/office/word/2010/wordprocessingDrawing" xmlns:wp="http://schemas.openxmlformats.org/drawingml/2006/wordprocessingDrawing" xmlns:w10="urn:schemas-microsoft-com:office:word" xmlns:w="http://schemas.openxmlformats.org/wordprocessingml/2006/main" xmlns:w14="http://schemas.microsoft.com/office/word/2010/wordml" xmlns:w15="http://schemas.microsoft.com/office/word/2012/wordml" xmlns:w16cex="http://schemas.microsoft.com/office/word/2018/wordml/cex" xmlns:w16cid="http://schemas.microsoft.com/office/word/2016/wordml/cid" xmlns:w16="http://schemas.microsoft.com/office/word/2018/wordml" xmlns:w16du="http://schemas.microsoft.com/office/word/2023/wordml/word16du" xmlns:w16sdtdh="http://schemas.microsoft.com/office/word/2020/wordml/sdtdatahash" xmlns:w16se="http://schemas.microsoft.com/office/word/2015/wordml/symex" xmlns:wpg="http://schemas.microsoft.com/office/word/2010/wordprocessingGroup" xmlns:wpi="http://schemas.microsoft.com/office/word/2010/wordprocessingInk" xmlns:wne="http://schemas.microsoft.com/office/word/2006/wordml" xmlns:wps="http://schemas.microsoft.com/office/word/2010/wordprocessingShape" mc:Ignorable="w14 w15 w16se w16cid w16 w16cex w16sdtdh w16du wp14">
   <w:footnote w:type="separator" w:id="-1">
     <w:p>
       <w:pPr>
@@ -3109,7 +2939,7 @@
 </file>
 
 <file path=word/header1.xml><?xml version="1.0" encoding="utf-8"?>
-<w:hdr xmlns:wpc="http://schemas.microsoft.com/office/word/2010/wordprocessingCanvas" xmlns:cx="http://schemas.microsoft.com/office/drawing/2014/chartex" xmlns:cx1="http://schemas.microsoft.com/office/drawing/2015/9/8/chartex" xmlns:cx2="http://schemas.microsoft.com/office/drawing/2015/10/21/chartex" xmlns:cx3="http://schemas.microsoft.com/office/drawing/2016/5/9/chartex" xmlns:cx4="http://schemas.microsoft.com/office/drawing/2016/5/10/chartex" xmlns:cx5="http://schemas.microsoft.com/office/drawing/2016/5/11/chartex" xmlns:cx6="http://schemas.microsoft.com/office/drawing/2016/5/12/chartex" xmlns:cx7="http://schemas.microsoft.com/office/drawing/2016/5/13/chartex" xmlns:cx8="http://schemas.microsoft.com/office/drawing/2016/5/14/chartex" xmlns:mc="http://schemas.openxmlformats.org/markup-compatibility/2006" xmlns:aink="http://schemas.microsoft.com/office/drawing/2016/ink" xmlns:am3d="http://schemas.microsoft.com/office/drawing/2017/model3d" xmlns:o="urn:schemas-microsoft-com:office:office" xmlns:oel="http://schemas.microsoft.com/office/2019/extlst" xmlns:r="http://schemas.openxmlformats.org/officeDocument/2006/relationships" xmlns:m="http://schemas.openxmlformats.org/officeDocument/2006/math" xmlns:v="urn:schemas-microsoft-com:vml" xmlns:wp14="http://schemas.microsoft.com/office/word/2010/wordprocessingDrawing" xmlns:wp="http://schemas.openxmlformats.org/drawingml/2006/wordprocessingDrawing" xmlns:w10="urn:schemas-microsoft-com:office:word" xmlns:w="http://schemas.openxmlformats.org/wordprocessingml/2006/main" xmlns:w14="http://schemas.microsoft.com/office/word/2010/wordml" xmlns:w15="http://schemas.microsoft.com/office/word/2012/wordml" xmlns:w16cex="http://schemas.microsoft.com/office/word/2018/wordml/cex" xmlns:w16cid="http://schemas.microsoft.com/office/word/2016/wordml/cid" xmlns:w16="http://schemas.microsoft.com/office/word/2018/wordml" xmlns:w16sdtdh="http://schemas.microsoft.com/office/word/2020/wordml/sdtdatahash" xmlns:w16se="http://schemas.microsoft.com/office/word/2015/wordml/symex" xmlns:wpg="http://schemas.microsoft.com/office/word/2010/wordprocessingGroup" xmlns:wpi="http://schemas.microsoft.com/office/word/2010/wordprocessingInk" xmlns:wne="http://schemas.microsoft.com/office/word/2006/wordml" xmlns:wps="http://schemas.microsoft.com/office/word/2010/wordprocessingShape" mc:Ignorable="w14 w15 w16se w16cid w16 w16cex w16sdtdh wp14">
+<w:hdr xmlns:wpc="http://schemas.microsoft.com/office/word/2010/wordprocessingCanvas" xmlns:cx="http://schemas.microsoft.com/office/drawing/2014/chartex" xmlns:cx1="http://schemas.microsoft.com/office/drawing/2015/9/8/chartex" xmlns:cx2="http://schemas.microsoft.com/office/drawing/2015/10/21/chartex" xmlns:cx3="http://schemas.microsoft.com/office/drawing/2016/5/9/chartex" xmlns:cx4="http://schemas.microsoft.com/office/drawing/2016/5/10/chartex" xmlns:cx5="http://schemas.microsoft.com/office/drawing/2016/5/11/chartex" xmlns:cx6="http://schemas.microsoft.com/office/drawing/2016/5/12/chartex" xmlns:cx7="http://schemas.microsoft.com/office/drawing/2016/5/13/chartex" xmlns:cx8="http://schemas.microsoft.com/office/drawing/2016/5/14/chartex" xmlns:mc="http://schemas.openxmlformats.org/markup-compatibility/2006" xmlns:aink="http://schemas.microsoft.com/office/drawing/2016/ink" xmlns:am3d="http://schemas.microsoft.com/office/drawing/2017/model3d" xmlns:o="urn:schemas-microsoft-com:office:office" xmlns:oel="http://schemas.microsoft.com/office/2019/extlst" xmlns:r="http://schemas.openxmlformats.org/officeDocument/2006/relationships" xmlns:m="http://schemas.openxmlformats.org/officeDocument/2006/math" xmlns:v="urn:schemas-microsoft-com:vml" xmlns:wp14="http://schemas.microsoft.com/office/word/2010/wordprocessingDrawing" xmlns:wp="http://schemas.openxmlformats.org/drawingml/2006/wordprocessingDrawing" xmlns:w10="urn:schemas-microsoft-com:office:word" xmlns:w="http://schemas.openxmlformats.org/wordprocessingml/2006/main" xmlns:w14="http://schemas.microsoft.com/office/word/2010/wordml" xmlns:w15="http://schemas.microsoft.com/office/word/2012/wordml" xmlns:w16cex="http://schemas.microsoft.com/office/word/2018/wordml/cex" xmlns:w16cid="http://schemas.microsoft.com/office/word/2016/wordml/cid" xmlns:w16="http://schemas.microsoft.com/office/word/2018/wordml" xmlns:w16du="http://schemas.microsoft.com/office/word/2023/wordml/word16du" xmlns:w16sdtdh="http://schemas.microsoft.com/office/word/2020/wordml/sdtdatahash" xmlns:w16se="http://schemas.microsoft.com/office/word/2015/wordml/symex" xmlns:wpg="http://schemas.microsoft.com/office/word/2010/wordprocessingGroup" xmlns:wpi="http://schemas.microsoft.com/office/word/2010/wordprocessingInk" xmlns:wne="http://schemas.microsoft.com/office/word/2006/wordml" xmlns:wps="http://schemas.microsoft.com/office/word/2010/wordprocessingShape" mc:Ignorable="w14 w15 w16se w16cid w16 w16cex w16sdtdh w16du wp14">
   <w:p>
     <w:pPr>
       <w:pStyle w:val="Header"/>
@@ -3119,7 +2949,7 @@
 </file>
 
 <file path=word/header2.xml><?xml version="1.0" encoding="utf-8"?>
-<w:hdr xmlns:wpc="http://schemas.microsoft.com/office/word/2010/wordprocessingCanvas" xmlns:cx="http://schemas.microsoft.com/office/drawing/2014/chartex" xmlns:cx1="http://schemas.microsoft.com/office/drawing/2015/9/8/chartex" xmlns:cx2="http://schemas.microsoft.com/office/drawing/2015/10/21/chartex" xmlns:cx3="http://schemas.microsoft.com/office/drawing/2016/5/9/chartex" xmlns:cx4="http://schemas.microsoft.com/office/drawing/2016/5/10/chartex" xmlns:cx5="http://schemas.microsoft.com/office/drawing/2016/5/11/chartex" xmlns:cx6="http://schemas.microsoft.com/office/drawing/2016/5/12/chartex" xmlns:cx7="http://schemas.microsoft.com/office/drawing/2016/5/13/chartex" xmlns:cx8="http://schemas.microsoft.com/office/drawing/2016/5/14/chartex" xmlns:mc="http://schemas.openxmlformats.org/markup-compatibility/2006" xmlns:aink="http://schemas.microsoft.com/office/drawing/2016/ink" xmlns:am3d="http://schemas.microsoft.com/office/drawing/2017/model3d" xmlns:o="urn:schemas-microsoft-com:office:office" xmlns:oel="http://schemas.microsoft.com/office/2019/extlst" xmlns:r="http://schemas.openxmlformats.org/officeDocument/2006/relationships" xmlns:m="http://schemas.openxmlformats.org/officeDocument/2006/math" xmlns:v="urn:schemas-microsoft-com:vml" xmlns:wp14="http://schemas.microsoft.com/office/word/2010/wordprocessingDrawing" xmlns:wp="http://schemas.openxmlformats.org/drawingml/2006/wordprocessingDrawing" xmlns:w10="urn:schemas-microsoft-com:office:word" xmlns:w="http://schemas.openxmlformats.org/wordprocessingml/2006/main" xmlns:w14="http://schemas.microsoft.com/office/word/2010/wordml" xmlns:w15="http://schemas.microsoft.com/office/word/2012/wordml" xmlns:w16cex="http://schemas.microsoft.com/office/word/2018/wordml/cex" xmlns:w16cid="http://schemas.microsoft.com/office/word/2016/wordml/cid" xmlns:w16="http://schemas.microsoft.com/office/word/2018/wordml" xmlns:w16sdtdh="http://schemas.microsoft.com/office/word/2020/wordml/sdtdatahash" xmlns:w16se="http://schemas.microsoft.com/office/word/2015/wordml/symex" xmlns:wpg="http://schemas.microsoft.com/office/word/2010/wordprocessingGroup" xmlns:wpi="http://schemas.microsoft.com/office/word/2010/wordprocessingInk" xmlns:wne="http://schemas.microsoft.com/office/word/2006/wordml" xmlns:wps="http://schemas.microsoft.com/office/word/2010/wordprocessingShape" mc:Ignorable="w14 w15 w16se w16cid w16 w16cex w16sdtdh wp14">
+<w:hdr xmlns:wpc="http://schemas.microsoft.com/office/word/2010/wordprocessingCanvas" xmlns:cx="http://schemas.microsoft.com/office/drawing/2014/chartex" xmlns:cx1="http://schemas.microsoft.com/office/drawing/2015/9/8/chartex" xmlns:cx2="http://schemas.microsoft.com/office/drawing/2015/10/21/chartex" xmlns:cx3="http://schemas.microsoft.com/office/drawing/2016/5/9/chartex" xmlns:cx4="http://schemas.microsoft.com/office/drawing/2016/5/10/chartex" xmlns:cx5="http://schemas.microsoft.com/office/drawing/2016/5/11/chartex" xmlns:cx6="http://schemas.microsoft.com/office/drawing/2016/5/12/chartex" xmlns:cx7="http://schemas.microsoft.com/office/drawing/2016/5/13/chartex" xmlns:cx8="http://schemas.microsoft.com/office/drawing/2016/5/14/chartex" xmlns:mc="http://schemas.openxmlformats.org/markup-compatibility/2006" xmlns:aink="http://schemas.microsoft.com/office/drawing/2016/ink" xmlns:am3d="http://schemas.microsoft.com/office/drawing/2017/model3d" xmlns:o="urn:schemas-microsoft-com:office:office" xmlns:oel="http://schemas.microsoft.com/office/2019/extlst" xmlns:r="http://schemas.openxmlformats.org/officeDocument/2006/relationships" xmlns:m="http://schemas.openxmlformats.org/officeDocument/2006/math" xmlns:v="urn:schemas-microsoft-com:vml" xmlns:wp14="http://schemas.microsoft.com/office/word/2010/wordprocessingDrawing" xmlns:wp="http://schemas.openxmlformats.org/drawingml/2006/wordprocessingDrawing" xmlns:w10="urn:schemas-microsoft-com:office:word" xmlns:w="http://schemas.openxmlformats.org/wordprocessingml/2006/main" xmlns:w14="http://schemas.microsoft.com/office/word/2010/wordml" xmlns:w15="http://schemas.microsoft.com/office/word/2012/wordml" xmlns:w16cex="http://schemas.microsoft.com/office/word/2018/wordml/cex" xmlns:w16cid="http://schemas.microsoft.com/office/word/2016/wordml/cid" xmlns:w16="http://schemas.microsoft.com/office/word/2018/wordml" xmlns:w16du="http://schemas.microsoft.com/office/word/2023/wordml/word16du" xmlns:w16sdtdh="http://schemas.microsoft.com/office/word/2020/wordml/sdtdatahash" xmlns:w16se="http://schemas.microsoft.com/office/word/2015/wordml/symex" xmlns:wpg="http://schemas.microsoft.com/office/word/2010/wordprocessingGroup" xmlns:wpi="http://schemas.microsoft.com/office/word/2010/wordprocessingInk" xmlns:wne="http://schemas.microsoft.com/office/word/2006/wordml" xmlns:wps="http://schemas.microsoft.com/office/word/2010/wordprocessingShape" mc:Ignorable="w14 w15 w16se w16cid w16 w16cex w16sdtdh w16du wp14">
   <w:p>
     <w:pPr>
       <w:pStyle w:val="Header"/>
@@ -3173,7 +3003,7 @@
 </file>
 
 <file path=word/header3.xml><?xml version="1.0" encoding="utf-8"?>
-<w:hdr xmlns:wpc="http://schemas.microsoft.com/office/word/2010/wordprocessingCanvas" xmlns:cx="http://schemas.microsoft.com/office/drawing/2014/chartex" xmlns:cx1="http://schemas.microsoft.com/office/drawing/2015/9/8/chartex" xmlns:cx2="http://schemas.microsoft.com/office/drawing/2015/10/21/chartex" xmlns:cx3="http://schemas.microsoft.com/office/drawing/2016/5/9/chartex" xmlns:cx4="http://schemas.microsoft.com/office/drawing/2016/5/10/chartex" xmlns:cx5="http://schemas.microsoft.com/office/drawing/2016/5/11/chartex" xmlns:cx6="http://schemas.microsoft.com/office/drawing/2016/5/12/chartex" xmlns:cx7="http://schemas.microsoft.com/office/drawing/2016/5/13/chartex" xmlns:cx8="http://schemas.microsoft.com/office/drawing/2016/5/14/chartex" xmlns:mc="http://schemas.openxmlformats.org/markup-compatibility/2006" xmlns:aink="http://schemas.microsoft.com/office/drawing/2016/ink" xmlns:am3d="http://schemas.microsoft.com/office/drawing/2017/model3d" xmlns:o="urn:schemas-microsoft-com:office:office" xmlns:oel="http://schemas.microsoft.com/office/2019/extlst" xmlns:r="http://schemas.openxmlformats.org/officeDocument/2006/relationships" xmlns:m="http://schemas.openxmlformats.org/officeDocument/2006/math" xmlns:v="urn:schemas-microsoft-com:vml" xmlns:wp14="http://schemas.microsoft.com/office/word/2010/wordprocessingDrawing" xmlns:wp="http://schemas.openxmlformats.org/drawingml/2006/wordprocessingDrawing" xmlns:w10="urn:schemas-microsoft-com:office:word" xmlns:w="http://schemas.openxmlformats.org/wordprocessingml/2006/main" xmlns:w14="http://schemas.microsoft.com/office/word/2010/wordml" xmlns:w15="http://schemas.microsoft.com/office/word/2012/wordml" xmlns:w16cex="http://schemas.microsoft.com/office/word/2018/wordml/cex" xmlns:w16cid="http://schemas.microsoft.com/office/word/2016/wordml/cid" xmlns:w16="http://schemas.microsoft.com/office/word/2018/wordml" xmlns:w16sdtdh="http://schemas.microsoft.com/office/word/2020/wordml/sdtdatahash" xmlns:w16se="http://schemas.microsoft.com/office/word/2015/wordml/symex" xmlns:wpg="http://schemas.microsoft.com/office/word/2010/wordprocessingGroup" xmlns:wpi="http://schemas.microsoft.com/office/word/2010/wordprocessingInk" xmlns:wne="http://schemas.microsoft.com/office/word/2006/wordml" xmlns:wps="http://schemas.microsoft.com/office/word/2010/wordprocessingShape" mc:Ignorable="w14 w15 w16se w16cid w16 w16cex w16sdtdh wp14">
+<w:hdr xmlns:wpc="http://schemas.microsoft.com/office/word/2010/wordprocessingCanvas" xmlns:cx="http://schemas.microsoft.com/office/drawing/2014/chartex" xmlns:cx1="http://schemas.microsoft.com/office/drawing/2015/9/8/chartex" xmlns:cx2="http://schemas.microsoft.com/office/drawing/2015/10/21/chartex" xmlns:cx3="http://schemas.microsoft.com/office/drawing/2016/5/9/chartex" xmlns:cx4="http://schemas.microsoft.com/office/drawing/2016/5/10/chartex" xmlns:cx5="http://schemas.microsoft.com/office/drawing/2016/5/11/chartex" xmlns:cx6="http://schemas.microsoft.com/office/drawing/2016/5/12/chartex" xmlns:cx7="http://schemas.microsoft.com/office/drawing/2016/5/13/chartex" xmlns:cx8="http://schemas.microsoft.com/office/drawing/2016/5/14/chartex" xmlns:mc="http://schemas.openxmlformats.org/markup-compatibility/2006" xmlns:aink="http://schemas.microsoft.com/office/drawing/2016/ink" xmlns:am3d="http://schemas.microsoft.com/office/drawing/2017/model3d" xmlns:o="urn:schemas-microsoft-com:office:office" xmlns:oel="http://schemas.microsoft.com/office/2019/extlst" xmlns:r="http://schemas.openxmlformats.org/officeDocument/2006/relationships" xmlns:m="http://schemas.openxmlformats.org/officeDocument/2006/math" xmlns:v="urn:schemas-microsoft-com:vml" xmlns:wp14="http://schemas.microsoft.com/office/word/2010/wordprocessingDrawing" xmlns:wp="http://schemas.openxmlformats.org/drawingml/2006/wordprocessingDrawing" xmlns:w10="urn:schemas-microsoft-com:office:word" xmlns:w="http://schemas.openxmlformats.org/wordprocessingml/2006/main" xmlns:w14="http://schemas.microsoft.com/office/word/2010/wordml" xmlns:w15="http://schemas.microsoft.com/office/word/2012/wordml" xmlns:w16cex="http://schemas.microsoft.com/office/word/2018/wordml/cex" xmlns:w16cid="http://schemas.microsoft.com/office/word/2016/wordml/cid" xmlns:w16="http://schemas.microsoft.com/office/word/2018/wordml" xmlns:w16du="http://schemas.microsoft.com/office/word/2023/wordml/word16du" xmlns:w16sdtdh="http://schemas.microsoft.com/office/word/2020/wordml/sdtdatahash" xmlns:w16se="http://schemas.microsoft.com/office/word/2015/wordml/symex" xmlns:wpg="http://schemas.microsoft.com/office/word/2010/wordprocessingGroup" xmlns:wpi="http://schemas.microsoft.com/office/word/2010/wordprocessingInk" xmlns:wne="http://schemas.microsoft.com/office/word/2006/wordml" xmlns:wps="http://schemas.microsoft.com/office/word/2010/wordprocessingShape" mc:Ignorable="w14 w15 w16se w16cid w16 w16cex w16sdtdh w16du wp14">
   <w:p>
     <w:pPr>
       <w:pStyle w:val="Header"/>
@@ -3257,7 +3087,7 @@
 </file>
 
 <file path=word/numbering.xml><?xml version="1.0" encoding="utf-8"?>
-<w:numbering xmlns:wpc="http://schemas.microsoft.com/office/word/2010/wordprocessingCanvas" xmlns:cx="http://schemas.microsoft.com/office/drawing/2014/chartex" xmlns:cx1="http://schemas.microsoft.com/office/drawing/2015/9/8/chartex" xmlns:cx2="http://schemas.microsoft.com/office/drawing/2015/10/21/chartex" xmlns:cx3="http://schemas.microsoft.com/office/drawing/2016/5/9/chartex" xmlns:cx4="http://schemas.microsoft.com/office/drawing/2016/5/10/chartex" xmlns:cx5="http://schemas.microsoft.com/office/drawing/2016/5/11/chartex" xmlns:cx6="http://schemas.microsoft.com/office/drawing/2016/5/12/chartex" xmlns:cx7="http://schemas.microsoft.com/office/drawing/2016/5/13/chartex" xmlns:cx8="http://schemas.microsoft.com/office/drawing/2016/5/14/chartex" xmlns:mc="http://schemas.openxmlformats.org/markup-compatibility/2006" xmlns:aink="http://schemas.microsoft.com/office/drawing/2016/ink" xmlns:am3d="http://schemas.microsoft.com/office/drawing/2017/model3d" xmlns:o="urn:schemas-microsoft-com:office:office" xmlns:oel="http://schemas.microsoft.com/office/2019/extlst" xmlns:r="http://schemas.openxmlformats.org/officeDocument/2006/relationships" xmlns:m="http://schemas.openxmlformats.org/officeDocument/2006/math" xmlns:v="urn:schemas-microsoft-com:vml" xmlns:wp14="http://schemas.microsoft.com/office/word/2010/wordprocessingDrawing" xmlns:wp="http://schemas.openxmlformats.org/drawingml/2006/wordprocessingDrawing" xmlns:w10="urn:schemas-microsoft-com:office:word" xmlns:w="http://schemas.openxmlformats.org/wordprocessingml/2006/main" xmlns:w14="http://schemas.microsoft.com/office/word/2010/wordml" xmlns:w15="http://schemas.microsoft.com/office/word/2012/wordml" xmlns:w16cex="http://schemas.microsoft.com/office/word/2018/wordml/cex" xmlns:w16cid="http://schemas.microsoft.com/office/word/2016/wordml/cid" xmlns:w16="http://schemas.microsoft.com/office/word/2018/wordml" xmlns:w16sdtdh="http://schemas.microsoft.com/office/word/2020/wordml/sdtdatahash" xmlns:w16se="http://schemas.microsoft.com/office/word/2015/wordml/symex" xmlns:wpg="http://schemas.microsoft.com/office/word/2010/wordprocessingGroup" xmlns:wpi="http://schemas.microsoft.com/office/word/2010/wordprocessingInk" xmlns:wne="http://schemas.microsoft.com/office/word/2006/wordml" xmlns:wps="http://schemas.microsoft.com/office/word/2010/wordprocessingShape" mc:Ignorable="w14 w15 w16se w16cid w16 w16cex w16sdtdh wp14">
+<w:numbering xmlns:wpc="http://schemas.microsoft.com/office/word/2010/wordprocessingCanvas" xmlns:cx="http://schemas.microsoft.com/office/drawing/2014/chartex" xmlns:cx1="http://schemas.microsoft.com/office/drawing/2015/9/8/chartex" xmlns:cx2="http://schemas.microsoft.com/office/drawing/2015/10/21/chartex" xmlns:cx3="http://schemas.microsoft.com/office/drawing/2016/5/9/chartex" xmlns:cx4="http://schemas.microsoft.com/office/drawing/2016/5/10/chartex" xmlns:cx5="http://schemas.microsoft.com/office/drawing/2016/5/11/chartex" xmlns:cx6="http://schemas.microsoft.com/office/drawing/2016/5/12/chartex" xmlns:cx7="http://schemas.microsoft.com/office/drawing/2016/5/13/chartex" xmlns:cx8="http://schemas.microsoft.com/office/drawing/2016/5/14/chartex" xmlns:mc="http://schemas.openxmlformats.org/markup-compatibility/2006" xmlns:aink="http://schemas.microsoft.com/office/drawing/2016/ink" xmlns:am3d="http://schemas.microsoft.com/office/drawing/2017/model3d" xmlns:o="urn:schemas-microsoft-com:office:office" xmlns:oel="http://schemas.microsoft.com/office/2019/extlst" xmlns:r="http://schemas.openxmlformats.org/officeDocument/2006/relationships" xmlns:m="http://schemas.openxmlformats.org/officeDocument/2006/math" xmlns:v="urn:schemas-microsoft-com:vml" xmlns:wp14="http://schemas.microsoft.com/office/word/2010/wordprocessingDrawing" xmlns:wp="http://schemas.openxmlformats.org/drawingml/2006/wordprocessingDrawing" xmlns:w10="urn:schemas-microsoft-com:office:word" xmlns:w="http://schemas.openxmlformats.org/wordprocessingml/2006/main" xmlns:w14="http://schemas.microsoft.com/office/word/2010/wordml" xmlns:w15="http://schemas.microsoft.com/office/word/2012/wordml" xmlns:w16cex="http://schemas.microsoft.com/office/word/2018/wordml/cex" xmlns:w16cid="http://schemas.microsoft.com/office/word/2016/wordml/cid" xmlns:w16="http://schemas.microsoft.com/office/word/2018/wordml" xmlns:w16du="http://schemas.microsoft.com/office/word/2023/wordml/word16du" xmlns:w16sdtdh="http://schemas.microsoft.com/office/word/2020/wordml/sdtdatahash" xmlns:w16se="http://schemas.microsoft.com/office/word/2015/wordml/symex" xmlns:wpg="http://schemas.microsoft.com/office/word/2010/wordprocessingGroup" xmlns:wpi="http://schemas.microsoft.com/office/word/2010/wordprocessingInk" xmlns:wne="http://schemas.microsoft.com/office/word/2006/wordml" xmlns:wps="http://schemas.microsoft.com/office/word/2010/wordprocessingShape" mc:Ignorable="w14 w15 w16se w16cid w16 w16cex w16sdtdh w16du wp14">
   <w:abstractNum w:abstractNumId="0" w15:restartNumberingAfterBreak="0">
     <w:nsid w:val="FFFFFF7C"/>
     <w:multiLevelType w:val="singleLevel"/>
@@ -3457,6 +3287,119 @@
     </w:lvl>
   </w:abstractNum>
   <w:abstractNum w:abstractNumId="10" w15:restartNumberingAfterBreak="0">
+    <w:nsid w:val="40886FCD"/>
+    <w:multiLevelType w:val="hybridMultilevel"/>
+    <w:tmpl w:val="BA4EE590"/>
+    <w:lvl w:ilvl="0" w:tplc="04090001">
+      <w:start w:val="1"/>
+      <w:numFmt w:val="bullet"/>
+      <w:lvlText w:val=""/>
+      <w:lvlJc w:val="left"/>
+      <w:pPr>
+        <w:ind w:left="720" w:hanging="360"/>
+      </w:pPr>
+      <w:rPr>
+        <w:rFonts w:ascii="Symbol" w:hAnsi="Symbol" w:hint="default"/>
+      </w:rPr>
+    </w:lvl>
+    <w:lvl w:ilvl="1" w:tplc="04090003" w:tentative="1">
+      <w:start w:val="1"/>
+      <w:numFmt w:val="bullet"/>
+      <w:lvlText w:val="o"/>
+      <w:lvlJc w:val="left"/>
+      <w:pPr>
+        <w:ind w:left="1440" w:hanging="360"/>
+      </w:pPr>
+      <w:rPr>
+        <w:rFonts w:ascii="Courier New" w:hAnsi="Courier New" w:cs="Courier New" w:hint="default"/>
+      </w:rPr>
+    </w:lvl>
+    <w:lvl w:ilvl="2" w:tplc="04090005" w:tentative="1">
+      <w:start w:val="1"/>
+      <w:numFmt w:val="bullet"/>
+      <w:lvlText w:val=""/>
+      <w:lvlJc w:val="left"/>
+      <w:pPr>
+        <w:ind w:left="2160" w:hanging="360"/>
+      </w:pPr>
+      <w:rPr>
+        <w:rFonts w:ascii="Wingdings" w:hAnsi="Wingdings" w:hint="default"/>
+      </w:rPr>
+    </w:lvl>
+    <w:lvl w:ilvl="3" w:tplc="04090001" w:tentative="1">
+      <w:start w:val="1"/>
+      <w:numFmt w:val="bullet"/>
+      <w:lvlText w:val=""/>
+      <w:lvlJc w:val="left"/>
+      <w:pPr>
+        <w:ind w:left="2880" w:hanging="360"/>
+      </w:pPr>
+      <w:rPr>
+        <w:rFonts w:ascii="Symbol" w:hAnsi="Symbol" w:hint="default"/>
+      </w:rPr>
+    </w:lvl>
+    <w:lvl w:ilvl="4" w:tplc="04090003" w:tentative="1">
+      <w:start w:val="1"/>
+      <w:numFmt w:val="bullet"/>
+      <w:lvlText w:val="o"/>
+      <w:lvlJc w:val="left"/>
+      <w:pPr>
+        <w:ind w:left="3600" w:hanging="360"/>
+      </w:pPr>
+      <w:rPr>
+        <w:rFonts w:ascii="Courier New" w:hAnsi="Courier New" w:cs="Courier New" w:hint="default"/>
+      </w:rPr>
+    </w:lvl>
+    <w:lvl w:ilvl="5" w:tplc="04090005" w:tentative="1">
+      <w:start w:val="1"/>
+      <w:numFmt w:val="bullet"/>
+      <w:lvlText w:val=""/>
+      <w:lvlJc w:val="left"/>
+      <w:pPr>
+        <w:ind w:left="4320" w:hanging="360"/>
+      </w:pPr>
+      <w:rPr>
+        <w:rFonts w:ascii="Wingdings" w:hAnsi="Wingdings" w:hint="default"/>
+      </w:rPr>
+    </w:lvl>
+    <w:lvl w:ilvl="6" w:tplc="04090001" w:tentative="1">
+      <w:start w:val="1"/>
+      <w:numFmt w:val="bullet"/>
+      <w:lvlText w:val=""/>
+      <w:lvlJc w:val="left"/>
+      <w:pPr>
+        <w:ind w:left="5040" w:hanging="360"/>
+      </w:pPr>
+      <w:rPr>
+        <w:rFonts w:ascii="Symbol" w:hAnsi="Symbol" w:hint="default"/>
+      </w:rPr>
+    </w:lvl>
+    <w:lvl w:ilvl="7" w:tplc="04090003" w:tentative="1">
+      <w:start w:val="1"/>
+      <w:numFmt w:val="bullet"/>
+      <w:lvlText w:val="o"/>
+      <w:lvlJc w:val="left"/>
+      <w:pPr>
+        <w:ind w:left="5760" w:hanging="360"/>
+      </w:pPr>
+      <w:rPr>
+        <w:rFonts w:ascii="Courier New" w:hAnsi="Courier New" w:cs="Courier New" w:hint="default"/>
+      </w:rPr>
+    </w:lvl>
+    <w:lvl w:ilvl="8" w:tplc="04090005" w:tentative="1">
+      <w:start w:val="1"/>
+      <w:numFmt w:val="bullet"/>
+      <w:lvlText w:val=""/>
+      <w:lvlJc w:val="left"/>
+      <w:pPr>
+        <w:ind w:left="6480" w:hanging="360"/>
+      </w:pPr>
+      <w:rPr>
+        <w:rFonts w:ascii="Wingdings" w:hAnsi="Wingdings" w:hint="default"/>
+      </w:rPr>
+    </w:lvl>
+  </w:abstractNum>
+  <w:abstractNum w:abstractNumId="11" w15:restartNumberingAfterBreak="0">
     <w:nsid w:val="40F37DDB"/>
     <w:multiLevelType w:val="hybridMultilevel"/>
     <w:tmpl w:val="3AC8666C"/>
@@ -3582,13 +3525,16 @@
     </w:lvlOverride>
   </w:num>
   <w:num w:numId="12" w16cid:durableId="1423332037">
+    <w:abstractNumId w:val="11"/>
+  </w:num>
+  <w:num w:numId="13" w16cid:durableId="1378358341">
     <w:abstractNumId w:val="10"/>
   </w:num>
 </w:numbering>
 </file>
 
 <file path=word/styles.xml><?xml version="1.0" encoding="utf-8"?>
-<w:styles xmlns:mc="http://schemas.openxmlformats.org/markup-compatibility/2006" xmlns:r="http://schemas.openxmlformats.org/officeDocument/2006/relationships" xmlns:w="http://schemas.openxmlformats.org/wordprocessingml/2006/main" xmlns:w14="http://schemas.microsoft.com/office/word/2010/wordml" xmlns:w15="http://schemas.microsoft.com/office/word/2012/wordml" xmlns:w16cex="http://schemas.microsoft.com/office/word/2018/wordml/cex" xmlns:w16cid="http://schemas.microsoft.com/office/word/2016/wordml/cid" xmlns:w16="http://schemas.microsoft.com/office/word/2018/wordml" xmlns:w16sdtdh="http://schemas.microsoft.com/office/word/2020/wordml/sdtdatahash" xmlns:w16se="http://schemas.microsoft.com/office/word/2015/wordml/symex" mc:Ignorable="w14 w15 w16se w16cid w16 w16cex w16sdtdh">
+<w:styles xmlns:mc="http://schemas.openxmlformats.org/markup-compatibility/2006" xmlns:r="http://schemas.openxmlformats.org/officeDocument/2006/relationships" xmlns:w="http://schemas.openxmlformats.org/wordprocessingml/2006/main" xmlns:w14="http://schemas.microsoft.com/office/word/2010/wordml" xmlns:w15="http://schemas.microsoft.com/office/word/2012/wordml" xmlns:w16cex="http://schemas.microsoft.com/office/word/2018/wordml/cex" xmlns:w16cid="http://schemas.microsoft.com/office/word/2016/wordml/cid" xmlns:w16="http://schemas.microsoft.com/office/word/2018/wordml" xmlns:w16du="http://schemas.microsoft.com/office/word/2023/wordml/word16du" xmlns:w16sdtdh="http://schemas.microsoft.com/office/word/2020/wordml/sdtdatahash" xmlns:w16se="http://schemas.microsoft.com/office/word/2015/wordml/symex" mc:Ignorable="w14 w15 w16se w16cid w16 w16cex w16sdtdh w16du">
   <w:docDefaults>
     <w:rPrDefault>
       <w:rPr>
@@ -5955,7 +5901,7 @@
 </file>
 
 <file path=word/glossary/document.xml><?xml version="1.0" encoding="utf-8"?>
-<w:glossaryDocument xmlns:wpc="http://schemas.microsoft.com/office/word/2010/wordprocessingCanvas" xmlns:cx="http://schemas.microsoft.com/office/drawing/2014/chartex" xmlns:cx1="http://schemas.microsoft.com/office/drawing/2015/9/8/chartex" xmlns:cx2="http://schemas.microsoft.com/office/drawing/2015/10/21/chartex" xmlns:cx3="http://schemas.microsoft.com/office/drawing/2016/5/9/chartex" xmlns:cx4="http://schemas.microsoft.com/office/drawing/2016/5/10/chartex" xmlns:cx5="http://schemas.microsoft.com/office/drawing/2016/5/11/chartex" xmlns:cx6="http://schemas.microsoft.com/office/drawing/2016/5/12/chartex" xmlns:cx7="http://schemas.microsoft.com/office/drawing/2016/5/13/chartex" xmlns:cx8="http://schemas.microsoft.com/office/drawing/2016/5/14/chartex" xmlns:mc="http://schemas.openxmlformats.org/markup-compatibility/2006" xmlns:aink="http://schemas.microsoft.com/office/drawing/2016/ink" xmlns:am3d="http://schemas.microsoft.com/office/drawing/2017/model3d" xmlns:o="urn:schemas-microsoft-com:office:office" xmlns:oel="http://schemas.microsoft.com/office/2019/extlst" xmlns:r="http://schemas.openxmlformats.org/officeDocument/2006/relationships" xmlns:m="http://schemas.openxmlformats.org/officeDocument/2006/math" xmlns:v="urn:schemas-microsoft-com:vml" xmlns:wp14="http://schemas.microsoft.com/office/word/2010/wordprocessingDrawing" xmlns:wp="http://schemas.openxmlformats.org/drawingml/2006/wordprocessingDrawing" xmlns:w10="urn:schemas-microsoft-com:office:word" xmlns:w="http://schemas.openxmlformats.org/wordprocessingml/2006/main" xmlns:w14="http://schemas.microsoft.com/office/word/2010/wordml" xmlns:w15="http://schemas.microsoft.com/office/word/2012/wordml" xmlns:w16cex="http://schemas.microsoft.com/office/word/2018/wordml/cex" xmlns:w16cid="http://schemas.microsoft.com/office/word/2016/wordml/cid" xmlns:w16="http://schemas.microsoft.com/office/word/2018/wordml" xmlns:w16sdtdh="http://schemas.microsoft.com/office/word/2020/wordml/sdtdatahash" xmlns:w16se="http://schemas.microsoft.com/office/word/2015/wordml/symex" xmlns:wpg="http://schemas.microsoft.com/office/word/2010/wordprocessingGroup" xmlns:wpi="http://schemas.microsoft.com/office/word/2010/wordprocessingInk" xmlns:wne="http://schemas.microsoft.com/office/word/2006/wordml" xmlns:wps="http://schemas.microsoft.com/office/word/2010/wordprocessingShape" mc:Ignorable="w14 w15 w16se w16cid w16 w16cex w16sdtdh wp14">
+<w:glossaryDocument xmlns:wpc="http://schemas.microsoft.com/office/word/2010/wordprocessingCanvas" xmlns:cx="http://schemas.microsoft.com/office/drawing/2014/chartex" xmlns:cx1="http://schemas.microsoft.com/office/drawing/2015/9/8/chartex" xmlns:cx2="http://schemas.microsoft.com/office/drawing/2015/10/21/chartex" xmlns:cx3="http://schemas.microsoft.com/office/drawing/2016/5/9/chartex" xmlns:cx4="http://schemas.microsoft.com/office/drawing/2016/5/10/chartex" xmlns:cx5="http://schemas.microsoft.com/office/drawing/2016/5/11/chartex" xmlns:cx6="http://schemas.microsoft.com/office/drawing/2016/5/12/chartex" xmlns:cx7="http://schemas.microsoft.com/office/drawing/2016/5/13/chartex" xmlns:cx8="http://schemas.microsoft.com/office/drawing/2016/5/14/chartex" xmlns:mc="http://schemas.openxmlformats.org/markup-compatibility/2006" xmlns:aink="http://schemas.microsoft.com/office/drawing/2016/ink" xmlns:am3d="http://schemas.microsoft.com/office/drawing/2017/model3d" xmlns:o="urn:schemas-microsoft-com:office:office" xmlns:oel="http://schemas.microsoft.com/office/2019/extlst" xmlns:r="http://schemas.openxmlformats.org/officeDocument/2006/relationships" xmlns:m="http://schemas.openxmlformats.org/officeDocument/2006/math" xmlns:v="urn:schemas-microsoft-com:vml" xmlns:wp14="http://schemas.microsoft.com/office/word/2010/wordprocessingDrawing" xmlns:wp="http://schemas.openxmlformats.org/drawingml/2006/wordprocessingDrawing" xmlns:w10="urn:schemas-microsoft-com:office:word" xmlns:w="http://schemas.openxmlformats.org/wordprocessingml/2006/main" xmlns:w14="http://schemas.microsoft.com/office/word/2010/wordml" xmlns:w15="http://schemas.microsoft.com/office/word/2012/wordml" xmlns:w16cex="http://schemas.microsoft.com/office/word/2018/wordml/cex" xmlns:w16cid="http://schemas.microsoft.com/office/word/2016/wordml/cid" xmlns:w16="http://schemas.microsoft.com/office/word/2018/wordml" xmlns:w16du="http://schemas.microsoft.com/office/word/2023/wordml/word16du" xmlns:w16sdtdh="http://schemas.microsoft.com/office/word/2020/wordml/sdtdatahash" xmlns:w16se="http://schemas.microsoft.com/office/word/2015/wordml/symex" xmlns:wpg="http://schemas.microsoft.com/office/word/2010/wordprocessingGroup" xmlns:wpi="http://schemas.microsoft.com/office/word/2010/wordprocessingInk" xmlns:wne="http://schemas.microsoft.com/office/word/2006/wordml" xmlns:wps="http://schemas.microsoft.com/office/word/2010/wordprocessingShape" mc:Ignorable="w14 w15 w16se w16cid w16 w16cex w16sdtdh w16du wp14">
   <w:docParts>
     <w:docPart>
       <w:docPartPr>
@@ -6040,7 +5986,7 @@
 </file>
 
 <file path=word/glossary/fontTable.xml><?xml version="1.0" encoding="utf-8"?>
-<w:fonts xmlns:mc="http://schemas.openxmlformats.org/markup-compatibility/2006" xmlns:r="http://schemas.openxmlformats.org/officeDocument/2006/relationships" xmlns:w="http://schemas.openxmlformats.org/wordprocessingml/2006/main" xmlns:w14="http://schemas.microsoft.com/office/word/2010/wordml" xmlns:w15="http://schemas.microsoft.com/office/word/2012/wordml" xmlns:w16cex="http://schemas.microsoft.com/office/word/2018/wordml/cex" xmlns:w16cid="http://schemas.microsoft.com/office/word/2016/wordml/cid" xmlns:w16="http://schemas.microsoft.com/office/word/2018/wordml" xmlns:w16sdtdh="http://schemas.microsoft.com/office/word/2020/wordml/sdtdatahash" xmlns:w16se="http://schemas.microsoft.com/office/word/2015/wordml/symex" mc:Ignorable="w14 w15 w16se w16cid w16 w16cex w16sdtdh">
+<w:fonts xmlns:mc="http://schemas.openxmlformats.org/markup-compatibility/2006" xmlns:r="http://schemas.openxmlformats.org/officeDocument/2006/relationships" xmlns:w="http://schemas.openxmlformats.org/wordprocessingml/2006/main" xmlns:w14="http://schemas.microsoft.com/office/word/2010/wordml" xmlns:w15="http://schemas.microsoft.com/office/word/2012/wordml" xmlns:w16cex="http://schemas.microsoft.com/office/word/2018/wordml/cex" xmlns:w16cid="http://schemas.microsoft.com/office/word/2016/wordml/cid" xmlns:w16="http://schemas.microsoft.com/office/word/2018/wordml" xmlns:w16du="http://schemas.microsoft.com/office/word/2023/wordml/word16du" xmlns:w16sdtdh="http://schemas.microsoft.com/office/word/2020/wordml/sdtdatahash" xmlns:w16se="http://schemas.microsoft.com/office/word/2015/wordml/symex" mc:Ignorable="w14 w15 w16se w16cid w16 w16cex w16sdtdh w16du">
   <w:font w:name="Symbol">
     <w:panose1 w:val="05050102010706020507"/>
     <w:charset w:val="02"/>
@@ -6054,6 +6000,20 @@
     <w:family w:val="roman"/>
     <w:pitch w:val="variable"/>
     <w:sig w:usb0="E0002EFF" w:usb1="C000785B" w:usb2="00000009" w:usb3="00000000" w:csb0="000001FF" w:csb1="00000000"/>
+  </w:font>
+  <w:font w:name="Courier New">
+    <w:panose1 w:val="02070309020205020404"/>
+    <w:charset w:val="00"/>
+    <w:family w:val="modern"/>
+    <w:pitch w:val="fixed"/>
+    <w:sig w:usb0="E0002EFF" w:usb1="C0007843" w:usb2="00000009" w:usb3="00000000" w:csb0="000001FF" w:csb1="00000000"/>
+  </w:font>
+  <w:font w:name="Wingdings">
+    <w:panose1 w:val="05000000000000000000"/>
+    <w:charset w:val="02"/>
+    <w:family w:val="auto"/>
+    <w:pitch w:val="variable"/>
+    <w:sig w:usb0="00000000" w:usb1="10000000" w:usb2="00000000" w:usb3="00000000" w:csb0="80000000" w:csb1="00000000"/>
   </w:font>
   <w:font w:name="SimSun">
     <w:altName w:val="宋体"/>
@@ -6101,7 +6061,7 @@
 </file>
 
 <file path=word/glossary/settings.xml><?xml version="1.0" encoding="utf-8"?>
-<w:settings xmlns:mc="http://schemas.openxmlformats.org/markup-compatibility/2006" xmlns:o="urn:schemas-microsoft-com:office:office" xmlns:r="http://schemas.openxmlformats.org/officeDocument/2006/relationships" xmlns:m="http://schemas.openxmlformats.org/officeDocument/2006/math" xmlns:v="urn:schemas-microsoft-com:vml" xmlns:w10="urn:schemas-microsoft-com:office:word" xmlns:w="http://schemas.openxmlformats.org/wordprocessingml/2006/main" xmlns:w14="http://schemas.microsoft.com/office/word/2010/wordml" xmlns:w15="http://schemas.microsoft.com/office/word/2012/wordml" xmlns:w16cex="http://schemas.microsoft.com/office/word/2018/wordml/cex" xmlns:w16cid="http://schemas.microsoft.com/office/word/2016/wordml/cid" xmlns:w16="http://schemas.microsoft.com/office/word/2018/wordml" xmlns:w16sdtdh="http://schemas.microsoft.com/office/word/2020/wordml/sdtdatahash" xmlns:w16se="http://schemas.microsoft.com/office/word/2015/wordml/symex" xmlns:sl="http://schemas.openxmlformats.org/schemaLibrary/2006/main" mc:Ignorable="w14 w15 w16se w16cid w16 w16cex w16sdtdh">
+<w:settings xmlns:mc="http://schemas.openxmlformats.org/markup-compatibility/2006" xmlns:o="urn:schemas-microsoft-com:office:office" xmlns:r="http://schemas.openxmlformats.org/officeDocument/2006/relationships" xmlns:m="http://schemas.openxmlformats.org/officeDocument/2006/math" xmlns:v="urn:schemas-microsoft-com:vml" xmlns:w10="urn:schemas-microsoft-com:office:word" xmlns:w="http://schemas.openxmlformats.org/wordprocessingml/2006/main" xmlns:w14="http://schemas.microsoft.com/office/word/2010/wordml" xmlns:w15="http://schemas.microsoft.com/office/word/2012/wordml" xmlns:w16cex="http://schemas.microsoft.com/office/word/2018/wordml/cex" xmlns:w16cid="http://schemas.microsoft.com/office/word/2016/wordml/cid" xmlns:w16="http://schemas.microsoft.com/office/word/2018/wordml" xmlns:w16du="http://schemas.microsoft.com/office/word/2023/wordml/word16du" xmlns:w16sdtdh="http://schemas.microsoft.com/office/word/2020/wordml/sdtdatahash" xmlns:w16se="http://schemas.microsoft.com/office/word/2015/wordml/symex" xmlns:sl="http://schemas.openxmlformats.org/schemaLibrary/2006/main" mc:Ignorable="w14 w15 w16se w16cid w16 w16cex w16sdtdh w16du">
   <w:view w:val="normal"/>
   <w:defaultTabStop w:val="720"/>
   <w:characterSpacingControl w:val="doNotCompress"/>
@@ -6131,6 +6091,7 @@
     <w:rsid w:val="00AA1420"/>
     <w:rsid w:val="00C015B9"/>
     <w:rsid w:val="00C52450"/>
+    <w:rsid w:val="00CE2671"/>
     <w:rsid w:val="00D01B2F"/>
     <w:rsid w:val="00DC11A5"/>
     <w:rsid w:val="00F631D8"/>
@@ -6158,7 +6119,7 @@
 </file>
 
 <file path=word/glossary/styles.xml><?xml version="1.0" encoding="utf-8"?>
-<w:styles xmlns:mc="http://schemas.openxmlformats.org/markup-compatibility/2006" xmlns:r="http://schemas.openxmlformats.org/officeDocument/2006/relationships" xmlns:w="http://schemas.openxmlformats.org/wordprocessingml/2006/main" xmlns:w14="http://schemas.microsoft.com/office/word/2010/wordml" xmlns:w15="http://schemas.microsoft.com/office/word/2012/wordml" xmlns:w16cex="http://schemas.microsoft.com/office/word/2018/wordml/cex" xmlns:w16cid="http://schemas.microsoft.com/office/word/2016/wordml/cid" xmlns:w16="http://schemas.microsoft.com/office/word/2018/wordml" xmlns:w16sdtdh="http://schemas.microsoft.com/office/word/2020/wordml/sdtdatahash" xmlns:w16se="http://schemas.microsoft.com/office/word/2015/wordml/symex" mc:Ignorable="w14 w15 w16se w16cid w16 w16cex w16sdtdh">
+<w:styles xmlns:mc="http://schemas.openxmlformats.org/markup-compatibility/2006" xmlns:r="http://schemas.openxmlformats.org/officeDocument/2006/relationships" xmlns:w="http://schemas.openxmlformats.org/wordprocessingml/2006/main" xmlns:w14="http://schemas.microsoft.com/office/word/2010/wordml" xmlns:w15="http://schemas.microsoft.com/office/word/2012/wordml" xmlns:w16cex="http://schemas.microsoft.com/office/word/2018/wordml/cex" xmlns:w16cid="http://schemas.microsoft.com/office/word/2016/wordml/cid" xmlns:w16="http://schemas.microsoft.com/office/word/2018/wordml" xmlns:w16du="http://schemas.microsoft.com/office/word/2023/wordml/word16du" xmlns:w16sdtdh="http://schemas.microsoft.com/office/word/2020/wordml/sdtdatahash" xmlns:w16se="http://schemas.microsoft.com/office/word/2015/wordml/symex" mc:Ignorable="w14 w15 w16se w16cid w16 w16cex w16sdtdh w16du">
   <w:docDefaults>
     <w:rPrDefault>
       <w:rPr>
@@ -6734,9 +6695,6 @@
     <w:semiHidden/>
     <w:unhideWhenUsed/>
   </w:style>
-  <w:style w:type="paragraph" w:customStyle="1" w:styleId="BB70AC522A418548AF7ABDE738D7CA48">
-    <w:name w:val="BB70AC522A418548AF7ABDE738D7CA48"/>
-  </w:style>
   <w:style w:type="paragraph" w:customStyle="1" w:styleId="78D8C733B5085146A5A144BEF447729A">
     <w:name w:val="78D8C733B5085146A5A144BEF447729A"/>
   </w:style>
@@ -6744,7 +6702,7 @@
 </file>
 
 <file path=word/glossary/webSettings.xml><?xml version="1.0" encoding="utf-8"?>
-<w:webSettings xmlns:mc="http://schemas.openxmlformats.org/markup-compatibility/2006" xmlns:r="http://schemas.openxmlformats.org/officeDocument/2006/relationships" xmlns:w="http://schemas.openxmlformats.org/wordprocessingml/2006/main" xmlns:w14="http://schemas.microsoft.com/office/word/2010/wordml" xmlns:w15="http://schemas.microsoft.com/office/word/2012/wordml" xmlns:w16cex="http://schemas.microsoft.com/office/word/2018/wordml/cex" xmlns:w16cid="http://schemas.microsoft.com/office/word/2016/wordml/cid" xmlns:w16="http://schemas.microsoft.com/office/word/2018/wordml" xmlns:w16sdtdh="http://schemas.microsoft.com/office/word/2020/wordml/sdtdatahash" xmlns:w16se="http://schemas.microsoft.com/office/word/2015/wordml/symex" mc:Ignorable="w14 w15 w16se w16cid w16 w16cex w16sdtdh">
+<w:webSettings xmlns:mc="http://schemas.openxmlformats.org/markup-compatibility/2006" xmlns:r="http://schemas.openxmlformats.org/officeDocument/2006/relationships" xmlns:w="http://schemas.openxmlformats.org/wordprocessingml/2006/main" xmlns:w14="http://schemas.microsoft.com/office/word/2010/wordml" xmlns:w15="http://schemas.microsoft.com/office/word/2012/wordml" xmlns:w16cex="http://schemas.microsoft.com/office/word/2018/wordml/cex" xmlns:w16cid="http://schemas.microsoft.com/office/word/2016/wordml/cid" xmlns:w16="http://schemas.microsoft.com/office/word/2018/wordml" xmlns:w16du="http://schemas.microsoft.com/office/word/2023/wordml/word16du" xmlns:w16sdtdh="http://schemas.microsoft.com/office/word/2020/wordml/sdtdatahash" xmlns:w16se="http://schemas.microsoft.com/office/word/2015/wordml/symex" mc:Ignorable="w14 w15 w16se w16cid w16 w16cex w16sdtdh w16du">
   <w:optimizeForBrowser/>
   <w:allowPNG/>
 </w:webSettings>

</xml_diff>